<commit_message>
changed howpublished to url in heights.bib
</commit_message>
<xml_diff>
--- a/_site/assignments/h24/ass2/ass2-h24.docx
+++ b/_site/assignments/h24/ass2/ass2-h24.docx
@@ -1661,7 +1661,7 @@
     </w:p>
     <w:bookmarkEnd w:id="36"/>
     <w:bookmarkEnd w:id="37"/>
-    <w:bookmarkStart w:id="110" w:name="kode"/>
+    <w:bookmarkStart w:id="119" w:name="kode"/>
     <w:p>
       <w:pPr>
         <w:pStyle w:val="Heading1"/>
@@ -3026,9 +3026,9 @@
                       <w:i w:val="false"/>
                       <w:b w:val="false"/>
                       <w:u w:val="none"/>
-                      <w:sz w:val="18"/>
-                      <w:szCs w:val="18"/>
-                      <w:color w:val="000000"/>
+                      <w:sz w:val="20"/>
+                      <w:szCs w:val="20"/>
+                      <w:color w:val="999999"/>
                     </w:rPr>
                     <w:t xml:space="preserve">character</w:t>
                   </w:r>
@@ -3070,9 +3070,9 @@
                       <w:i w:val="false"/>
                       <w:b w:val="false"/>
                       <w:u w:val="none"/>
-                      <w:sz w:val="18"/>
-                      <w:szCs w:val="18"/>
-                      <w:color w:val="000000"/>
+                      <w:sz w:val="20"/>
+                      <w:szCs w:val="20"/>
+                      <w:color w:val="999999"/>
                     </w:rPr>
                     <w:t xml:space="preserve">character</w:t>
                   </w:r>
@@ -3114,9 +3114,9 @@
                       <w:i w:val="false"/>
                       <w:b w:val="false"/>
                       <w:u w:val="none"/>
-                      <w:sz w:val="18"/>
-                      <w:szCs w:val="18"/>
-                      <w:color w:val="000000"/>
+                      <w:sz w:val="20"/>
+                      <w:szCs w:val="20"/>
+                      <w:color w:val="999999"/>
                     </w:rPr>
                     <w:t xml:space="preserve">character</w:t>
                   </w:r>
@@ -3158,9 +3158,9 @@
                       <w:i w:val="false"/>
                       <w:b w:val="false"/>
                       <w:u w:val="none"/>
-                      <w:sz w:val="18"/>
-                      <w:szCs w:val="18"/>
-                      <w:color w:val="000000"/>
+                      <w:sz w:val="20"/>
+                      <w:szCs w:val="20"/>
+                      <w:color w:val="999999"/>
                     </w:rPr>
                     <w:t xml:space="preserve">character</w:t>
                   </w:r>
@@ -3202,9 +3202,9 @@
                       <w:i w:val="false"/>
                       <w:b w:val="false"/>
                       <w:u w:val="none"/>
-                      <w:sz w:val="18"/>
-                      <w:szCs w:val="18"/>
-                      <w:color w:val="000000"/>
+                      <w:sz w:val="20"/>
+                      <w:szCs w:val="20"/>
+                      <w:color w:val="999999"/>
                     </w:rPr>
                     <w:t xml:space="preserve">character</w:t>
                   </w:r>
@@ -3246,9 +3246,9 @@
                       <w:i w:val="false"/>
                       <w:b w:val="false"/>
                       <w:u w:val="none"/>
-                      <w:sz w:val="18"/>
-                      <w:szCs w:val="18"/>
-                      <w:color w:val="000000"/>
+                      <w:sz w:val="20"/>
+                      <w:szCs w:val="20"/>
+                      <w:color w:val="999999"/>
                     </w:rPr>
                     <w:t xml:space="preserve">character</w:t>
                   </w:r>
@@ -3290,9 +3290,9 @@
                       <w:i w:val="false"/>
                       <w:b w:val="false"/>
                       <w:u w:val="none"/>
-                      <w:sz w:val="18"/>
-                      <w:szCs w:val="18"/>
-                      <w:color w:val="000000"/>
+                      <w:sz w:val="20"/>
+                      <w:szCs w:val="20"/>
+                      <w:color w:val="999999"/>
                     </w:rPr>
                     <w:t xml:space="preserve">character</w:t>
                   </w:r>
@@ -3334,9 +3334,9 @@
                       <w:i w:val="false"/>
                       <w:b w:val="false"/>
                       <w:u w:val="none"/>
-                      <w:sz w:val="18"/>
-                      <w:szCs w:val="18"/>
-                      <w:color w:val="000000"/>
+                      <w:sz w:val="20"/>
+                      <w:szCs w:val="20"/>
+                      <w:color w:val="999999"/>
                     </w:rPr>
                     <w:t xml:space="preserve">character</w:t>
                   </w:r>
@@ -3384,9 +3384,9 @@
                       <w:i w:val="false"/>
                       <w:b w:val="false"/>
                       <w:u w:val="none"/>
-                      <w:sz w:val="20"/>
-                      <w:szCs w:val="20"/>
-                      <w:color w:val="999999"/>
+                      <w:sz w:val="18"/>
+                      <w:szCs w:val="18"/>
+                      <w:color w:val="000000"/>
                     </w:rPr>
                     <w:t xml:space="preserve">income</w:t>
                   </w:r>
@@ -3428,9 +3428,9 @@
                       <w:i w:val="false"/>
                       <w:b w:val="false"/>
                       <w:u w:val="none"/>
-                      <w:sz w:val="20"/>
-                      <w:szCs w:val="20"/>
-                      <w:color w:val="999999"/>
+                      <w:sz w:val="18"/>
+                      <w:szCs w:val="18"/>
+                      <w:color w:val="000000"/>
                     </w:rPr>
                     <w:t xml:space="preserve">7006</w:t>
                   </w:r>
@@ -3472,9 +3472,9 @@
                       <w:i w:val="false"/>
                       <w:b w:val="false"/>
                       <w:u w:val="none"/>
-                      <w:sz w:val="20"/>
-                      <w:szCs w:val="20"/>
-                      <w:color w:val="999999"/>
+                      <w:sz w:val="18"/>
+                      <w:szCs w:val="18"/>
+                      <w:color w:val="000000"/>
                     </w:rPr>
                     <w:t xml:space="preserve">41204</w:t>
                   </w:r>
@@ -3516,9 +3516,9 @@
                       <w:i w:val="false"/>
                       <w:b w:val="false"/>
                       <w:u w:val="none"/>
-                      <w:sz w:val="20"/>
-                      <w:szCs w:val="20"/>
-                      <w:color w:val="999999"/>
+                      <w:sz w:val="18"/>
+                      <w:szCs w:val="18"/>
+                      <w:color w:val="000000"/>
                     </w:rPr>
                     <w:t xml:space="preserve">55892</w:t>
                   </w:r>
@@ -3560,9 +3560,9 @@
                       <w:i w:val="false"/>
                       <w:b w:val="false"/>
                       <w:u w:val="none"/>
-                      <w:sz w:val="20"/>
-                      <w:szCs w:val="20"/>
-                      <w:color w:val="999999"/>
+                      <w:sz w:val="18"/>
+                      <w:szCs w:val="18"/>
+                      <w:color w:val="000000"/>
                     </w:rPr>
                     <w:t xml:space="preserve">0</w:t>
                   </w:r>
@@ -3604,9 +3604,9 @@
                       <w:i w:val="false"/>
                       <w:b w:val="false"/>
                       <w:u w:val="none"/>
-                      <w:sz w:val="20"/>
-                      <w:szCs w:val="20"/>
-                      <w:color w:val="999999"/>
+                      <w:sz w:val="18"/>
+                      <w:szCs w:val="18"/>
+                      <w:color w:val="000000"/>
                     </w:rPr>
                     <w:t xml:space="preserve">166</w:t>
                   </w:r>
@@ -3648,9 +3648,9 @@
                       <w:i w:val="false"/>
                       <w:b w:val="false"/>
                       <w:u w:val="none"/>
-                      <w:sz w:val="20"/>
-                      <w:szCs w:val="20"/>
-                      <w:color w:val="999999"/>
+                      <w:sz w:val="18"/>
+                      <w:szCs w:val="18"/>
+                      <w:color w:val="000000"/>
                     </w:rPr>
                     <w:t xml:space="preserve">55000</w:t>
                   </w:r>
@@ -3692,9 +3692,9 @@
                       <w:i w:val="false"/>
                       <w:b w:val="false"/>
                       <w:u w:val="none"/>
-                      <w:sz w:val="20"/>
-                      <w:szCs w:val="20"/>
-                      <w:color w:val="999999"/>
+                      <w:sz w:val="18"/>
+                      <w:szCs w:val="18"/>
+                      <w:color w:val="000000"/>
                     </w:rPr>
                     <w:t xml:space="preserve">343830</w:t>
                   </w:r>
@@ -3742,9 +3742,9 @@
                       <w:i w:val="false"/>
                       <w:b w:val="false"/>
                       <w:u w:val="none"/>
-                      <w:sz w:val="20"/>
-                      <w:szCs w:val="20"/>
-                      <w:color w:val="999999"/>
+                      <w:sz w:val="18"/>
+                      <w:szCs w:val="18"/>
+                      <w:color w:val="000000"/>
                     </w:rPr>
                     <w:t xml:space="preserve">height</w:t>
                   </w:r>
@@ -3786,9 +3786,9 @@
                       <w:i w:val="false"/>
                       <w:b w:val="false"/>
                       <w:u w:val="none"/>
-                      <w:sz w:val="20"/>
-                      <w:szCs w:val="20"/>
-                      <w:color w:val="999999"/>
+                      <w:sz w:val="18"/>
+                      <w:szCs w:val="18"/>
+                      <w:color w:val="000000"/>
                     </w:rPr>
                     <w:t xml:space="preserve">7006</w:t>
                   </w:r>
@@ -3830,9 +3830,9 @@
                       <w:i w:val="false"/>
                       <w:b w:val="false"/>
                       <w:u w:val="none"/>
-                      <w:sz w:val="20"/>
-                      <w:szCs w:val="20"/>
-                      <w:color w:val="999999"/>
+                      <w:sz w:val="18"/>
+                      <w:szCs w:val="18"/>
+                      <w:color w:val="000000"/>
                     </w:rPr>
                     <w:t xml:space="preserve">67</w:t>
                   </w:r>
@@ -3874,9 +3874,9 @@
                       <w:i w:val="false"/>
                       <w:b w:val="false"/>
                       <w:u w:val="none"/>
-                      <w:sz w:val="20"/>
-                      <w:szCs w:val="20"/>
-                      <w:color w:val="999999"/>
+                      <w:sz w:val="18"/>
+                      <w:szCs w:val="18"/>
+                      <w:color w:val="000000"/>
                     </w:rPr>
                     <w:t xml:space="preserve">4.1</w:t>
                   </w:r>
@@ -3918,9 +3918,9 @@
                       <w:i w:val="false"/>
                       <w:b w:val="false"/>
                       <w:u w:val="none"/>
-                      <w:sz w:val="20"/>
-                      <w:szCs w:val="20"/>
-                      <w:color w:val="999999"/>
+                      <w:sz w:val="18"/>
+                      <w:szCs w:val="18"/>
+                      <w:color w:val="000000"/>
                     </w:rPr>
                     <w:t xml:space="preserve">52</w:t>
                   </w:r>
@@ -3962,9 +3962,9 @@
                       <w:i w:val="false"/>
                       <w:b w:val="false"/>
                       <w:u w:val="none"/>
-                      <w:sz w:val="20"/>
-                      <w:szCs w:val="20"/>
-                      <w:color w:val="999999"/>
+                      <w:sz w:val="18"/>
+                      <w:szCs w:val="18"/>
+                      <w:color w:val="000000"/>
                     </w:rPr>
                     <w:t xml:space="preserve">64</w:t>
                   </w:r>
@@ -4006,9 +4006,9 @@
                       <w:i w:val="false"/>
                       <w:b w:val="false"/>
                       <w:u w:val="none"/>
-                      <w:sz w:val="20"/>
-                      <w:szCs w:val="20"/>
-                      <w:color w:val="999999"/>
+                      <w:sz w:val="18"/>
+                      <w:szCs w:val="18"/>
+                      <w:color w:val="000000"/>
                     </w:rPr>
                     <w:t xml:space="preserve">70</w:t>
                   </w:r>
@@ -4050,9 +4050,9 @@
                       <w:i w:val="false"/>
                       <w:b w:val="false"/>
                       <w:u w:val="none"/>
-                      <w:sz w:val="20"/>
-                      <w:szCs w:val="20"/>
-                      <w:color w:val="999999"/>
+                      <w:sz w:val="18"/>
+                      <w:szCs w:val="18"/>
+                      <w:color w:val="000000"/>
                     </w:rPr>
                     <w:t xml:space="preserve">84</w:t>
                   </w:r>
@@ -4100,9 +4100,9 @@
                       <w:i w:val="false"/>
                       <w:b w:val="false"/>
                       <w:u w:val="none"/>
-                      <w:sz w:val="20"/>
-                      <w:szCs w:val="20"/>
-                      <w:color w:val="999999"/>
+                      <w:sz w:val="18"/>
+                      <w:szCs w:val="18"/>
+                      <w:color w:val="000000"/>
                     </w:rPr>
                     <w:t xml:space="preserve">weight</w:t>
                   </w:r>
@@ -4144,9 +4144,9 @@
                       <w:i w:val="false"/>
                       <w:b w:val="false"/>
                       <w:u w:val="none"/>
-                      <w:sz w:val="20"/>
-                      <w:szCs w:val="20"/>
-                      <w:color w:val="999999"/>
+                      <w:sz w:val="18"/>
+                      <w:szCs w:val="18"/>
+                      <w:color w:val="000000"/>
                     </w:rPr>
                     <w:t xml:space="preserve">6911</w:t>
                   </w:r>
@@ -4188,9 +4188,9 @@
                       <w:i w:val="false"/>
                       <w:b w:val="false"/>
                       <w:u w:val="none"/>
-                      <w:sz w:val="20"/>
-                      <w:szCs w:val="20"/>
-                      <w:color w:val="999999"/>
+                      <w:sz w:val="18"/>
+                      <w:szCs w:val="18"/>
+                      <w:color w:val="000000"/>
                     </w:rPr>
                     <w:t xml:space="preserve">188</w:t>
                   </w:r>
@@ -4232,9 +4232,9 @@
                       <w:i w:val="false"/>
                       <w:b w:val="false"/>
                       <w:u w:val="none"/>
-                      <w:sz w:val="20"/>
-                      <w:szCs w:val="20"/>
-                      <w:color w:val="999999"/>
+                      <w:sz w:val="18"/>
+                      <w:szCs w:val="18"/>
+                      <w:color w:val="000000"/>
                     </w:rPr>
                     <w:t xml:space="preserve">44</w:t>
                   </w:r>
@@ -4276,9 +4276,9 @@
                       <w:i w:val="false"/>
                       <w:b w:val="false"/>
                       <w:u w:val="none"/>
-                      <w:sz w:val="20"/>
-                      <w:szCs w:val="20"/>
-                      <w:color w:val="999999"/>
+                      <w:sz w:val="18"/>
+                      <w:szCs w:val="18"/>
+                      <w:color w:val="000000"/>
                     </w:rPr>
                     <w:t xml:space="preserve">76</w:t>
                   </w:r>
@@ -4320,9 +4320,9 @@
                       <w:i w:val="false"/>
                       <w:b w:val="false"/>
                       <w:u w:val="none"/>
-                      <w:sz w:val="20"/>
-                      <w:szCs w:val="20"/>
-                      <w:color w:val="999999"/>
+                      <w:sz w:val="18"/>
+                      <w:szCs w:val="18"/>
+                      <w:color w:val="000000"/>
                     </w:rPr>
                     <w:t xml:space="preserve">157</w:t>
                   </w:r>
@@ -4364,9 +4364,9 @@
                       <w:i w:val="false"/>
                       <w:b w:val="false"/>
                       <w:u w:val="none"/>
-                      <w:sz w:val="20"/>
-                      <w:szCs w:val="20"/>
-                      <w:color w:val="999999"/>
+                      <w:sz w:val="18"/>
+                      <w:szCs w:val="18"/>
+                      <w:color w:val="000000"/>
                     </w:rPr>
                     <w:t xml:space="preserve">212</w:t>
                   </w:r>
@@ -4408,9 +4408,9 @@
                       <w:i w:val="false"/>
                       <w:b w:val="false"/>
                       <w:u w:val="none"/>
-                      <w:sz w:val="20"/>
-                      <w:szCs w:val="20"/>
-                      <w:color w:val="999999"/>
+                      <w:sz w:val="18"/>
+                      <w:szCs w:val="18"/>
+                      <w:color w:val="000000"/>
                     </w:rPr>
                     <w:t xml:space="preserve">524</w:t>
                   </w:r>
@@ -4458,9 +4458,9 @@
                       <w:i w:val="false"/>
                       <w:b w:val="false"/>
                       <w:u w:val="none"/>
-                      <w:sz w:val="20"/>
-                      <w:szCs w:val="20"/>
-                      <w:color w:val="999999"/>
+                      <w:sz w:val="18"/>
+                      <w:szCs w:val="18"/>
+                      <w:color w:val="000000"/>
                     </w:rPr>
                     <w:t xml:space="preserve">age</w:t>
                   </w:r>
@@ -4502,9 +4502,9 @@
                       <w:i w:val="false"/>
                       <w:b w:val="false"/>
                       <w:u w:val="none"/>
-                      <w:sz w:val="20"/>
-                      <w:szCs w:val="20"/>
-                      <w:color w:val="999999"/>
+                      <w:sz w:val="18"/>
+                      <w:szCs w:val="18"/>
+                      <w:color w:val="000000"/>
                     </w:rPr>
                     <w:t xml:space="preserve">7006</w:t>
                   </w:r>
@@ -4546,9 +4546,9 @@
                       <w:i w:val="false"/>
                       <w:b w:val="false"/>
                       <w:u w:val="none"/>
-                      <w:sz w:val="20"/>
-                      <w:szCs w:val="20"/>
-                      <w:color w:val="999999"/>
+                      <w:sz w:val="18"/>
+                      <w:szCs w:val="18"/>
+                      <w:color w:val="000000"/>
                     </w:rPr>
                     <w:t xml:space="preserve">51</w:t>
                   </w:r>
@@ -4590,9 +4590,9 @@
                       <w:i w:val="false"/>
                       <w:b w:val="false"/>
                       <w:u w:val="none"/>
-                      <w:sz w:val="20"/>
-                      <w:szCs w:val="20"/>
-                      <w:color w:val="999999"/>
+                      <w:sz w:val="18"/>
+                      <w:szCs w:val="18"/>
+                      <w:color w:val="000000"/>
                     </w:rPr>
                     <w:t xml:space="preserve">2.2</w:t>
                   </w:r>
@@ -4634,9 +4634,9 @@
                       <w:i w:val="false"/>
                       <w:b w:val="false"/>
                       <w:u w:val="none"/>
-                      <w:sz w:val="20"/>
-                      <w:szCs w:val="20"/>
-                      <w:color w:val="999999"/>
+                      <w:sz w:val="18"/>
+                      <w:szCs w:val="18"/>
+                      <w:color w:val="000000"/>
                     </w:rPr>
                     <w:t xml:space="preserve">47</w:t>
                   </w:r>
@@ -4678,9 +4678,9 @@
                       <w:i w:val="false"/>
                       <w:b w:val="false"/>
                       <w:u w:val="none"/>
-                      <w:sz w:val="20"/>
-                      <w:szCs w:val="20"/>
-                      <w:color w:val="999999"/>
+                      <w:sz w:val="18"/>
+                      <w:szCs w:val="18"/>
+                      <w:color w:val="000000"/>
                     </w:rPr>
                     <w:t xml:space="preserve">49</w:t>
                   </w:r>
@@ -4722,9 +4722,9 @@
                       <w:i w:val="false"/>
                       <w:b w:val="false"/>
                       <w:u w:val="none"/>
-                      <w:sz w:val="20"/>
-                      <w:szCs w:val="20"/>
-                      <w:color w:val="999999"/>
+                      <w:sz w:val="18"/>
+                      <w:szCs w:val="18"/>
+                      <w:color w:val="000000"/>
                     </w:rPr>
                     <w:t xml:space="preserve">53</w:t>
                   </w:r>
@@ -4766,9 +4766,9 @@
                       <w:i w:val="false"/>
                       <w:b w:val="false"/>
                       <w:u w:val="none"/>
-                      <w:sz w:val="20"/>
-                      <w:szCs w:val="20"/>
-                      <w:color w:val="999999"/>
+                      <w:sz w:val="18"/>
+                      <w:szCs w:val="18"/>
+                      <w:color w:val="000000"/>
                     </w:rPr>
                     <w:t xml:space="preserve">56</w:t>
                   </w:r>
@@ -4816,9 +4816,9 @@
                       <w:i w:val="false"/>
                       <w:b w:val="false"/>
                       <w:u w:val="none"/>
-                      <w:sz w:val="20"/>
-                      <w:szCs w:val="20"/>
-                      <w:color w:val="999999"/>
+                      <w:sz w:val="18"/>
+                      <w:szCs w:val="18"/>
+                      <w:color w:val="000000"/>
                     </w:rPr>
                     <w:t xml:space="preserve">afqt</w:t>
                   </w:r>
@@ -4860,9 +4860,9 @@
                       <w:i w:val="false"/>
                       <w:b w:val="false"/>
                       <w:u w:val="none"/>
-                      <w:sz w:val="20"/>
-                      <w:szCs w:val="20"/>
-                      <w:color w:val="999999"/>
+                      <w:sz w:val="18"/>
+                      <w:szCs w:val="18"/>
+                      <w:color w:val="000000"/>
                     </w:rPr>
                     <w:t xml:space="preserve">6744</w:t>
                   </w:r>
@@ -4904,9 +4904,9 @@
                       <w:i w:val="false"/>
                       <w:b w:val="false"/>
                       <w:u w:val="none"/>
-                      <w:sz w:val="20"/>
-                      <w:szCs w:val="20"/>
-                      <w:color w:val="999999"/>
+                      <w:sz w:val="18"/>
+                      <w:szCs w:val="18"/>
+                      <w:color w:val="000000"/>
                     </w:rPr>
                     <w:t xml:space="preserve">41</w:t>
                   </w:r>
@@ -4948,9 +4948,9 @@
                       <w:i w:val="false"/>
                       <w:b w:val="false"/>
                       <w:u w:val="none"/>
-                      <w:sz w:val="20"/>
-                      <w:szCs w:val="20"/>
-                      <w:color w:val="999999"/>
+                      <w:sz w:val="18"/>
+                      <w:szCs w:val="18"/>
+                      <w:color w:val="000000"/>
                     </w:rPr>
                     <w:t xml:space="preserve">29</w:t>
                   </w:r>
@@ -4992,9 +4992,9 @@
                       <w:i w:val="false"/>
                       <w:b w:val="false"/>
                       <w:u w:val="none"/>
-                      <w:sz w:val="20"/>
-                      <w:szCs w:val="20"/>
-                      <w:color w:val="999999"/>
+                      <w:sz w:val="18"/>
+                      <w:szCs w:val="18"/>
+                      <w:color w:val="000000"/>
                     </w:rPr>
                     <w:t xml:space="preserve">0</w:t>
                   </w:r>
@@ -5036,9 +5036,9 @@
                       <w:i w:val="false"/>
                       <w:b w:val="false"/>
                       <w:u w:val="none"/>
-                      <w:sz w:val="20"/>
-                      <w:szCs w:val="20"/>
-                      <w:color w:val="999999"/>
+                      <w:sz w:val="18"/>
+                      <w:szCs w:val="18"/>
+                      <w:color w:val="000000"/>
                     </w:rPr>
                     <w:t xml:space="preserve">15</w:t>
                   </w:r>
@@ -5080,9 +5080,9 @@
                       <w:i w:val="false"/>
                       <w:b w:val="false"/>
                       <w:u w:val="none"/>
-                      <w:sz w:val="20"/>
-                      <w:szCs w:val="20"/>
-                      <w:color w:val="999999"/>
+                      <w:sz w:val="18"/>
+                      <w:szCs w:val="18"/>
+                      <w:color w:val="000000"/>
                     </w:rPr>
                     <w:t xml:space="preserve">65</w:t>
                   </w:r>
@@ -5124,9 +5124,9 @@
                       <w:i w:val="false"/>
                       <w:b w:val="false"/>
                       <w:u w:val="none"/>
-                      <w:sz w:val="20"/>
-                      <w:szCs w:val="20"/>
-                      <w:color w:val="999999"/>
+                      <w:sz w:val="18"/>
+                      <w:szCs w:val="18"/>
+                      <w:color w:val="000000"/>
                     </w:rPr>
                     <w:t xml:space="preserve">100</w:t>
                   </w:r>
@@ -5174,9 +5174,9 @@
                       <w:i w:val="false"/>
                       <w:b w:val="false"/>
                       <w:u w:val="none"/>
-                      <w:sz w:val="20"/>
-                      <w:szCs w:val="20"/>
-                      <w:color w:val="999999"/>
+                      <w:sz w:val="18"/>
+                      <w:szCs w:val="18"/>
+                      <w:color w:val="000000"/>
                     </w:rPr>
                     <w:t xml:space="preserve">bmi</w:t>
                   </w:r>
@@ -5218,9 +5218,9 @@
                       <w:i w:val="false"/>
                       <w:b w:val="false"/>
                       <w:u w:val="none"/>
-                      <w:sz w:val="20"/>
-                      <w:szCs w:val="20"/>
-                      <w:color w:val="999999"/>
+                      <w:sz w:val="18"/>
+                      <w:szCs w:val="18"/>
+                      <w:color w:val="000000"/>
                     </w:rPr>
                     <w:t xml:space="preserve">6911</w:t>
                   </w:r>
@@ -5262,9 +5262,9 @@
                       <w:i w:val="false"/>
                       <w:b w:val="false"/>
                       <w:u w:val="none"/>
-                      <w:sz w:val="20"/>
-                      <w:szCs w:val="20"/>
-                      <w:color w:val="999999"/>
+                      <w:sz w:val="18"/>
+                      <w:szCs w:val="18"/>
+                      <w:color w:val="000000"/>
                     </w:rPr>
                     <w:t xml:space="preserve">29</w:t>
                   </w:r>
@@ -5306,9 +5306,9 @@
                       <w:i w:val="false"/>
                       <w:b w:val="false"/>
                       <w:u w:val="none"/>
-                      <w:sz w:val="20"/>
-                      <w:szCs w:val="20"/>
-                      <w:color w:val="999999"/>
+                      <w:sz w:val="18"/>
+                      <w:szCs w:val="18"/>
+                      <w:color w:val="000000"/>
                     </w:rPr>
                     <w:t xml:space="preserve">6.2</w:t>
                   </w:r>
@@ -5350,9 +5350,9 @@
                       <w:i w:val="false"/>
                       <w:b w:val="false"/>
                       <w:u w:val="none"/>
-                      <w:sz w:val="20"/>
-                      <w:szCs w:val="20"/>
-                      <w:color w:val="999999"/>
+                      <w:sz w:val="18"/>
+                      <w:szCs w:val="18"/>
+                      <w:color w:val="000000"/>
                     </w:rPr>
                     <w:t xml:space="preserve">13</w:t>
                   </w:r>
@@ -5394,9 +5394,9 @@
                       <w:i w:val="false"/>
                       <w:b w:val="false"/>
                       <w:u w:val="none"/>
-                      <w:sz w:val="20"/>
-                      <w:szCs w:val="20"/>
-                      <w:color w:val="999999"/>
+                      <w:sz w:val="18"/>
+                      <w:szCs w:val="18"/>
+                      <w:color w:val="000000"/>
                     </w:rPr>
                     <w:t xml:space="preserve">25</w:t>
                   </w:r>
@@ -5438,9 +5438,9 @@
                       <w:i w:val="false"/>
                       <w:b w:val="false"/>
                       <w:u w:val="none"/>
-                      <w:sz w:val="20"/>
-                      <w:szCs w:val="20"/>
-                      <w:color w:val="999999"/>
+                      <w:sz w:val="18"/>
+                      <w:szCs w:val="18"/>
+                      <w:color w:val="000000"/>
                     </w:rPr>
                     <w:t xml:space="preserve">32</w:t>
                   </w:r>
@@ -5482,9 +5482,9 @@
                       <w:i w:val="false"/>
                       <w:b w:val="false"/>
                       <w:u w:val="none"/>
-                      <w:sz w:val="20"/>
-                      <w:szCs w:val="20"/>
-                      <w:color w:val="999999"/>
+                      <w:sz w:val="18"/>
+                      <w:szCs w:val="18"/>
+                      <w:color w:val="000000"/>
                     </w:rPr>
                     <w:t xml:space="preserve">75</w:t>
                   </w:r>
@@ -5532,9 +5532,9 @@
                       <w:i w:val="false"/>
                       <w:b w:val="false"/>
                       <w:u w:val="none"/>
-                      <w:sz w:val="20"/>
-                      <w:szCs w:val="20"/>
-                      <w:color w:val="999999"/>
+                      <w:sz w:val="18"/>
+                      <w:szCs w:val="18"/>
+                      <w:color w:val="000000"/>
                     </w:rPr>
                     <w:t xml:space="preserve">sex</w:t>
                   </w:r>
@@ -5576,9 +5576,9 @@
                       <w:i w:val="false"/>
                       <w:b w:val="false"/>
                       <w:u w:val="none"/>
-                      <w:sz w:val="20"/>
-                      <w:szCs w:val="20"/>
-                      <w:color w:val="999999"/>
+                      <w:sz w:val="18"/>
+                      <w:szCs w:val="18"/>
+                      <w:color w:val="000000"/>
                     </w:rPr>
                     <w:t xml:space="preserve">7006</w:t>
                   </w:r>
@@ -5620,9 +5620,9 @@
                       <w:i w:val="false"/>
                       <w:b w:val="false"/>
                       <w:u w:val="none"/>
-                      <w:sz w:val="20"/>
-                      <w:szCs w:val="20"/>
-                      <w:color w:val="999999"/>
+                      <w:sz w:val="18"/>
+                      <w:szCs w:val="18"/>
+                      <w:color w:val="000000"/>
                     </w:rPr>
                     <w:t xml:space="preserve"/>
                   </w:r>
@@ -5664,9 +5664,9 @@
                       <w:i w:val="false"/>
                       <w:b w:val="false"/>
                       <w:u w:val="none"/>
-                      <w:sz w:val="20"/>
-                      <w:szCs w:val="20"/>
-                      <w:color w:val="999999"/>
+                      <w:sz w:val="18"/>
+                      <w:szCs w:val="18"/>
+                      <w:color w:val="000000"/>
                     </w:rPr>
                     <w:t xml:space="preserve"/>
                   </w:r>
@@ -5708,9 +5708,9 @@
                       <w:i w:val="false"/>
                       <w:b w:val="false"/>
                       <w:u w:val="none"/>
-                      <w:sz w:val="20"/>
-                      <w:szCs w:val="20"/>
-                      <w:color w:val="999999"/>
+                      <w:sz w:val="18"/>
+                      <w:szCs w:val="18"/>
+                      <w:color w:val="000000"/>
                     </w:rPr>
                     <w:t xml:space="preserve"/>
                   </w:r>
@@ -5752,9 +5752,9 @@
                       <w:i w:val="false"/>
                       <w:b w:val="false"/>
                       <w:u w:val="none"/>
-                      <w:sz w:val="20"/>
-                      <w:szCs w:val="20"/>
-                      <w:color w:val="999999"/>
+                      <w:sz w:val="18"/>
+                      <w:szCs w:val="18"/>
+                      <w:color w:val="000000"/>
                     </w:rPr>
                     <w:t xml:space="preserve"/>
                   </w:r>
@@ -5796,9 +5796,9 @@
                       <w:i w:val="false"/>
                       <w:b w:val="false"/>
                       <w:u w:val="none"/>
-                      <w:sz w:val="20"/>
-                      <w:szCs w:val="20"/>
-                      <w:color w:val="999999"/>
+                      <w:sz w:val="18"/>
+                      <w:szCs w:val="18"/>
+                      <w:color w:val="000000"/>
                     </w:rPr>
                     <w:t xml:space="preserve"/>
                   </w:r>
@@ -5840,9 +5840,9 @@
                       <w:i w:val="false"/>
                       <w:b w:val="false"/>
                       <w:u w:val="none"/>
-                      <w:sz w:val="20"/>
-                      <w:szCs w:val="20"/>
-                      <w:color w:val="999999"/>
+                      <w:sz w:val="18"/>
+                      <w:szCs w:val="18"/>
+                      <w:color w:val="000000"/>
                     </w:rPr>
                     <w:t xml:space="preserve"/>
                   </w:r>
@@ -5890,9 +5890,9 @@
                       <w:i w:val="false"/>
                       <w:b w:val="false"/>
                       <w:u w:val="none"/>
-                      <w:sz w:val="20"/>
-                      <w:szCs w:val="20"/>
-                      <w:color w:val="999999"/>
+                      <w:sz w:val="18"/>
+                      <w:szCs w:val="18"/>
+                      <w:color w:val="000000"/>
                     </w:rPr>
                     <w:t xml:space="preserve">... male</w:t>
                   </w:r>
@@ -5934,9 +5934,9 @@
                       <w:i w:val="false"/>
                       <w:b w:val="false"/>
                       <w:u w:val="none"/>
-                      <w:sz w:val="20"/>
-                      <w:szCs w:val="20"/>
-                      <w:color w:val="999999"/>
+                      <w:sz w:val="18"/>
+                      <w:szCs w:val="18"/>
+                      <w:color w:val="000000"/>
                     </w:rPr>
                     <w:t xml:space="preserve">3402</w:t>
                   </w:r>
@@ -5978,9 +5978,9 @@
                       <w:i w:val="false"/>
                       <w:b w:val="false"/>
                       <w:u w:val="none"/>
-                      <w:sz w:val="20"/>
-                      <w:szCs w:val="20"/>
-                      <w:color w:val="999999"/>
+                      <w:sz w:val="18"/>
+                      <w:szCs w:val="18"/>
+                      <w:color w:val="000000"/>
                     </w:rPr>
                     <w:t xml:space="preserve">49%</w:t>
                   </w:r>
@@ -6022,9 +6022,9 @@
                       <w:i w:val="false"/>
                       <w:b w:val="false"/>
                       <w:u w:val="none"/>
-                      <w:sz w:val="20"/>
-                      <w:szCs w:val="20"/>
-                      <w:color w:val="999999"/>
+                      <w:sz w:val="18"/>
+                      <w:szCs w:val="18"/>
+                      <w:color w:val="000000"/>
                     </w:rPr>
                     <w:t xml:space="preserve"/>
                   </w:r>
@@ -6066,9 +6066,9 @@
                       <w:i w:val="false"/>
                       <w:b w:val="false"/>
                       <w:u w:val="none"/>
-                      <w:sz w:val="20"/>
-                      <w:szCs w:val="20"/>
-                      <w:color w:val="999999"/>
+                      <w:sz w:val="18"/>
+                      <w:szCs w:val="18"/>
+                      <w:color w:val="000000"/>
                     </w:rPr>
                     <w:t xml:space="preserve"/>
                   </w:r>
@@ -6110,9 +6110,9 @@
                       <w:i w:val="false"/>
                       <w:b w:val="false"/>
                       <w:u w:val="none"/>
-                      <w:sz w:val="20"/>
-                      <w:szCs w:val="20"/>
-                      <w:color w:val="999999"/>
+                      <w:sz w:val="18"/>
+                      <w:szCs w:val="18"/>
+                      <w:color w:val="000000"/>
                     </w:rPr>
                     <w:t xml:space="preserve"/>
                   </w:r>
@@ -6154,9 +6154,9 @@
                       <w:i w:val="false"/>
                       <w:b w:val="false"/>
                       <w:u w:val="none"/>
-                      <w:sz w:val="20"/>
-                      <w:szCs w:val="20"/>
-                      <w:color w:val="999999"/>
+                      <w:sz w:val="18"/>
+                      <w:szCs w:val="18"/>
+                      <w:color w:val="000000"/>
                     </w:rPr>
                     <w:t xml:space="preserve"/>
                   </w:r>
@@ -6198,9 +6198,9 @@
                       <w:i w:val="false"/>
                       <w:b w:val="false"/>
                       <w:u w:val="none"/>
-                      <w:sz w:val="20"/>
-                      <w:szCs w:val="20"/>
-                      <w:color w:val="999999"/>
+                      <w:sz w:val="18"/>
+                      <w:szCs w:val="18"/>
+                      <w:color w:val="000000"/>
                     </w:rPr>
                     <w:t xml:space="preserve"/>
                   </w:r>
@@ -6248,9 +6248,9 @@
                       <w:i w:val="false"/>
                       <w:b w:val="false"/>
                       <w:u w:val="none"/>
-                      <w:sz w:val="20"/>
-                      <w:szCs w:val="20"/>
-                      <w:color w:val="999999"/>
+                      <w:sz w:val="18"/>
+                      <w:szCs w:val="18"/>
+                      <w:color w:val="000000"/>
                     </w:rPr>
                     <w:t xml:space="preserve">... female</w:t>
                   </w:r>
@@ -6292,9 +6292,9 @@
                       <w:i w:val="false"/>
                       <w:b w:val="false"/>
                       <w:u w:val="none"/>
-                      <w:sz w:val="20"/>
-                      <w:szCs w:val="20"/>
-                      <w:color w:val="999999"/>
+                      <w:sz w:val="18"/>
+                      <w:szCs w:val="18"/>
+                      <w:color w:val="000000"/>
                     </w:rPr>
                     <w:t xml:space="preserve">3604</w:t>
                   </w:r>
@@ -6336,9 +6336,9 @@
                       <w:i w:val="false"/>
                       <w:b w:val="false"/>
                       <w:u w:val="none"/>
-                      <w:sz w:val="20"/>
-                      <w:szCs w:val="20"/>
-                      <w:color w:val="999999"/>
+                      <w:sz w:val="18"/>
+                      <w:szCs w:val="18"/>
+                      <w:color w:val="000000"/>
                     </w:rPr>
                     <w:t xml:space="preserve">51%</w:t>
                   </w:r>
@@ -6380,9 +6380,9 @@
                       <w:i w:val="false"/>
                       <w:b w:val="false"/>
                       <w:u w:val="none"/>
-                      <w:sz w:val="20"/>
-                      <w:szCs w:val="20"/>
-                      <w:color w:val="999999"/>
+                      <w:sz w:val="18"/>
+                      <w:szCs w:val="18"/>
+                      <w:color w:val="000000"/>
                     </w:rPr>
                     <w:t xml:space="preserve"/>
                   </w:r>
@@ -6424,9 +6424,9 @@
                       <w:i w:val="false"/>
                       <w:b w:val="false"/>
                       <w:u w:val="none"/>
-                      <w:sz w:val="20"/>
-                      <w:szCs w:val="20"/>
-                      <w:color w:val="999999"/>
+                      <w:sz w:val="18"/>
+                      <w:szCs w:val="18"/>
+                      <w:color w:val="000000"/>
                     </w:rPr>
                     <w:t xml:space="preserve"/>
                   </w:r>
@@ -6468,9 +6468,9 @@
                       <w:i w:val="false"/>
                       <w:b w:val="false"/>
                       <w:u w:val="none"/>
-                      <w:sz w:val="20"/>
-                      <w:szCs w:val="20"/>
-                      <w:color w:val="999999"/>
+                      <w:sz w:val="18"/>
+                      <w:szCs w:val="18"/>
+                      <w:color w:val="000000"/>
                     </w:rPr>
                     <w:t xml:space="preserve"/>
                   </w:r>
@@ -6512,9 +6512,9 @@
                       <w:i w:val="false"/>
                       <w:b w:val="false"/>
                       <w:u w:val="none"/>
-                      <w:sz w:val="20"/>
-                      <w:szCs w:val="20"/>
-                      <w:color w:val="999999"/>
+                      <w:sz w:val="18"/>
+                      <w:szCs w:val="18"/>
+                      <w:color w:val="000000"/>
                     </w:rPr>
                     <w:t xml:space="preserve"/>
                   </w:r>
@@ -6556,9 +6556,9 @@
                       <w:i w:val="false"/>
                       <w:b w:val="false"/>
                       <w:u w:val="none"/>
-                      <w:sz w:val="20"/>
-                      <w:szCs w:val="20"/>
-                      <w:color w:val="999999"/>
+                      <w:sz w:val="18"/>
+                      <w:szCs w:val="18"/>
+                      <w:color w:val="000000"/>
                     </w:rPr>
                     <w:t xml:space="preserve"/>
                   </w:r>
@@ -6606,9 +6606,9 @@
                       <w:i w:val="false"/>
                       <w:b w:val="false"/>
                       <w:u w:val="none"/>
-                      <w:sz w:val="20"/>
-                      <w:szCs w:val="20"/>
-                      <w:color w:val="999999"/>
+                      <w:sz w:val="18"/>
+                      <w:szCs w:val="18"/>
+                      <w:color w:val="000000"/>
                     </w:rPr>
                     <w:t xml:space="preserve">married</w:t>
                   </w:r>
@@ -6650,9 +6650,9 @@
                       <w:i w:val="false"/>
                       <w:b w:val="false"/>
                       <w:u w:val="none"/>
-                      <w:sz w:val="20"/>
-                      <w:szCs w:val="20"/>
-                      <w:color w:val="999999"/>
+                      <w:sz w:val="18"/>
+                      <w:szCs w:val="18"/>
+                      <w:color w:val="000000"/>
                     </w:rPr>
                     <w:t xml:space="preserve">7006</w:t>
                   </w:r>
@@ -6694,9 +6694,9 @@
                       <w:i w:val="false"/>
                       <w:b w:val="false"/>
                       <w:u w:val="none"/>
-                      <w:sz w:val="20"/>
-                      <w:szCs w:val="20"/>
-                      <w:color w:val="999999"/>
+                      <w:sz w:val="18"/>
+                      <w:szCs w:val="18"/>
+                      <w:color w:val="000000"/>
                     </w:rPr>
                     <w:t xml:space="preserve"/>
                   </w:r>
@@ -6738,9 +6738,9 @@
                       <w:i w:val="false"/>
                       <w:b w:val="false"/>
                       <w:u w:val="none"/>
-                      <w:sz w:val="20"/>
-                      <w:szCs w:val="20"/>
-                      <w:color w:val="999999"/>
+                      <w:sz w:val="18"/>
+                      <w:szCs w:val="18"/>
+                      <w:color w:val="000000"/>
                     </w:rPr>
                     <w:t xml:space="preserve"/>
                   </w:r>
@@ -6782,9 +6782,9 @@
                       <w:i w:val="false"/>
                       <w:b w:val="false"/>
                       <w:u w:val="none"/>
-                      <w:sz w:val="20"/>
-                      <w:szCs w:val="20"/>
-                      <w:color w:val="999999"/>
+                      <w:sz w:val="18"/>
+                      <w:szCs w:val="18"/>
+                      <w:color w:val="000000"/>
                     </w:rPr>
                     <w:t xml:space="preserve"/>
                   </w:r>
@@ -6826,9 +6826,9 @@
                       <w:i w:val="false"/>
                       <w:b w:val="false"/>
                       <w:u w:val="none"/>
-                      <w:sz w:val="20"/>
-                      <w:szCs w:val="20"/>
-                      <w:color w:val="999999"/>
+                      <w:sz w:val="18"/>
+                      <w:szCs w:val="18"/>
+                      <w:color w:val="000000"/>
                     </w:rPr>
                     <w:t xml:space="preserve"/>
                   </w:r>
@@ -6870,9 +6870,9 @@
                       <w:i w:val="false"/>
                       <w:b w:val="false"/>
                       <w:u w:val="none"/>
-                      <w:sz w:val="20"/>
-                      <w:szCs w:val="20"/>
-                      <w:color w:val="999999"/>
+                      <w:sz w:val="18"/>
+                      <w:szCs w:val="18"/>
+                      <w:color w:val="000000"/>
                     </w:rPr>
                     <w:t xml:space="preserve"/>
                   </w:r>
@@ -6914,9 +6914,9 @@
                       <w:i w:val="false"/>
                       <w:b w:val="false"/>
                       <w:u w:val="none"/>
-                      <w:sz w:val="20"/>
-                      <w:szCs w:val="20"/>
-                      <w:color w:val="999999"/>
+                      <w:sz w:val="18"/>
+                      <w:szCs w:val="18"/>
+                      <w:color w:val="000000"/>
                     </w:rPr>
                     <w:t xml:space="preserve"/>
                   </w:r>
@@ -6964,9 +6964,9 @@
                       <w:i w:val="false"/>
                       <w:b w:val="false"/>
                       <w:u w:val="none"/>
-                      <w:sz w:val="20"/>
-                      <w:szCs w:val="20"/>
-                      <w:color w:val="999999"/>
+                      <w:sz w:val="18"/>
+                      <w:szCs w:val="18"/>
+                      <w:color w:val="000000"/>
                     </w:rPr>
                     <w:t xml:space="preserve">... married</w:t>
                   </w:r>
@@ -7008,9 +7008,9 @@
                       <w:i w:val="false"/>
                       <w:b w:val="false"/>
                       <w:u w:val="none"/>
-                      <w:sz w:val="20"/>
-                      <w:szCs w:val="20"/>
-                      <w:color w:val="999999"/>
+                      <w:sz w:val="18"/>
+                      <w:szCs w:val="18"/>
+                      <w:color w:val="000000"/>
                     </w:rPr>
                     <w:t xml:space="preserve">3806</w:t>
                   </w:r>
@@ -7052,9 +7052,9 @@
                       <w:i w:val="false"/>
                       <w:b w:val="false"/>
                       <w:u w:val="none"/>
-                      <w:sz w:val="20"/>
-                      <w:szCs w:val="20"/>
-                      <w:color w:val="999999"/>
+                      <w:sz w:val="18"/>
+                      <w:szCs w:val="18"/>
+                      <w:color w:val="000000"/>
                     </w:rPr>
                     <w:t xml:space="preserve">54%</w:t>
                   </w:r>
@@ -7096,9 +7096,9 @@
                       <w:i w:val="false"/>
                       <w:b w:val="false"/>
                       <w:u w:val="none"/>
-                      <w:sz w:val="20"/>
-                      <w:szCs w:val="20"/>
-                      <w:color w:val="999999"/>
+                      <w:sz w:val="18"/>
+                      <w:szCs w:val="18"/>
+                      <w:color w:val="000000"/>
                     </w:rPr>
                     <w:t xml:space="preserve"/>
                   </w:r>
@@ -7140,9 +7140,9 @@
                       <w:i w:val="false"/>
                       <w:b w:val="false"/>
                       <w:u w:val="none"/>
-                      <w:sz w:val="20"/>
-                      <w:szCs w:val="20"/>
-                      <w:color w:val="999999"/>
+                      <w:sz w:val="18"/>
+                      <w:szCs w:val="18"/>
+                      <w:color w:val="000000"/>
                     </w:rPr>
                     <w:t xml:space="preserve"/>
                   </w:r>
@@ -7184,9 +7184,9 @@
                       <w:i w:val="false"/>
                       <w:b w:val="false"/>
                       <w:u w:val="none"/>
-                      <w:sz w:val="20"/>
-                      <w:szCs w:val="20"/>
-                      <w:color w:val="999999"/>
+                      <w:sz w:val="18"/>
+                      <w:szCs w:val="18"/>
+                      <w:color w:val="000000"/>
                     </w:rPr>
                     <w:t xml:space="preserve"/>
                   </w:r>
@@ -7228,9 +7228,9 @@
                       <w:i w:val="false"/>
                       <w:b w:val="false"/>
                       <w:u w:val="none"/>
-                      <w:sz w:val="20"/>
-                      <w:szCs w:val="20"/>
-                      <w:color w:val="999999"/>
+                      <w:sz w:val="18"/>
+                      <w:szCs w:val="18"/>
+                      <w:color w:val="000000"/>
                     </w:rPr>
                     <w:t xml:space="preserve"/>
                   </w:r>
@@ -7272,9 +7272,9 @@
                       <w:i w:val="false"/>
                       <w:b w:val="false"/>
                       <w:u w:val="none"/>
-                      <w:sz w:val="20"/>
-                      <w:szCs w:val="20"/>
-                      <w:color w:val="999999"/>
+                      <w:sz w:val="18"/>
+                      <w:szCs w:val="18"/>
+                      <w:color w:val="000000"/>
                     </w:rPr>
                     <w:t xml:space="preserve"/>
                   </w:r>
@@ -7322,9 +7322,9 @@
                       <w:i w:val="false"/>
                       <w:b w:val="false"/>
                       <w:u w:val="none"/>
-                      <w:sz w:val="20"/>
-                      <w:szCs w:val="20"/>
-                      <w:color w:val="999999"/>
+                      <w:sz w:val="18"/>
+                      <w:szCs w:val="18"/>
+                      <w:color w:val="000000"/>
                     </w:rPr>
                     <w:t xml:space="preserve">... not married</w:t>
                   </w:r>
@@ -7366,9 +7366,9 @@
                       <w:i w:val="false"/>
                       <w:b w:val="false"/>
                       <w:u w:val="none"/>
-                      <w:sz w:val="20"/>
-                      <w:szCs w:val="20"/>
-                      <w:color w:val="999999"/>
+                      <w:sz w:val="18"/>
+                      <w:szCs w:val="18"/>
+                      <w:color w:val="000000"/>
                     </w:rPr>
                     <w:t xml:space="preserve">3200</w:t>
                   </w:r>
@@ -7410,9 +7410,9 @@
                       <w:i w:val="false"/>
                       <w:b w:val="false"/>
                       <w:u w:val="none"/>
-                      <w:sz w:val="20"/>
-                      <w:szCs w:val="20"/>
-                      <w:color w:val="999999"/>
+                      <w:sz w:val="18"/>
+                      <w:szCs w:val="18"/>
+                      <w:color w:val="000000"/>
                     </w:rPr>
                     <w:t xml:space="preserve">46%</w:t>
                   </w:r>
@@ -7454,9 +7454,9 @@
                       <w:i w:val="false"/>
                       <w:b w:val="false"/>
                       <w:u w:val="none"/>
-                      <w:sz w:val="20"/>
-                      <w:szCs w:val="20"/>
-                      <w:color w:val="999999"/>
+                      <w:sz w:val="18"/>
+                      <w:szCs w:val="18"/>
+                      <w:color w:val="000000"/>
                     </w:rPr>
                     <w:t xml:space="preserve"/>
                   </w:r>
@@ -7498,9 +7498,9 @@
                       <w:i w:val="false"/>
                       <w:b w:val="false"/>
                       <w:u w:val="none"/>
-                      <w:sz w:val="20"/>
-                      <w:szCs w:val="20"/>
-                      <w:color w:val="999999"/>
+                      <w:sz w:val="18"/>
+                      <w:szCs w:val="18"/>
+                      <w:color w:val="000000"/>
                     </w:rPr>
                     <w:t xml:space="preserve"/>
                   </w:r>
@@ -7542,9 +7542,9 @@
                       <w:i w:val="false"/>
                       <w:b w:val="false"/>
                       <w:u w:val="none"/>
-                      <w:sz w:val="20"/>
-                      <w:szCs w:val="20"/>
-                      <w:color w:val="999999"/>
+                      <w:sz w:val="18"/>
+                      <w:szCs w:val="18"/>
+                      <w:color w:val="000000"/>
                     </w:rPr>
                     <w:t xml:space="preserve"/>
                   </w:r>
@@ -7586,9 +7586,9 @@
                       <w:i w:val="false"/>
                       <w:b w:val="false"/>
                       <w:u w:val="none"/>
-                      <w:sz w:val="20"/>
-                      <w:szCs w:val="20"/>
-                      <w:color w:val="999999"/>
+                      <w:sz w:val="18"/>
+                      <w:szCs w:val="18"/>
+                      <w:color w:val="000000"/>
                     </w:rPr>
                     <w:t xml:space="preserve"/>
                   </w:r>
@@ -7630,9 +7630,9 @@
                       <w:i w:val="false"/>
                       <w:b w:val="false"/>
                       <w:u w:val="none"/>
-                      <w:sz w:val="20"/>
-                      <w:szCs w:val="20"/>
-                      <w:color w:val="999999"/>
+                      <w:sz w:val="18"/>
+                      <w:szCs w:val="18"/>
+                      <w:color w:val="000000"/>
                     </w:rPr>
                     <w:t xml:space="preserve"/>
                   </w:r>
@@ -7680,9 +7680,9 @@
                       <w:i w:val="false"/>
                       <w:b w:val="false"/>
                       <w:u w:val="none"/>
-                      <w:sz w:val="20"/>
-                      <w:szCs w:val="20"/>
-                      <w:color w:val="999999"/>
+                      <w:sz w:val="18"/>
+                      <w:szCs w:val="18"/>
+                      <w:color w:val="000000"/>
                     </w:rPr>
                     <w:t xml:space="preserve">edu_fac</w:t>
                   </w:r>
@@ -7724,9 +7724,9 @@
                       <w:i w:val="false"/>
                       <w:b w:val="false"/>
                       <w:u w:val="none"/>
-                      <w:sz w:val="20"/>
-                      <w:szCs w:val="20"/>
-                      <w:color w:val="999999"/>
+                      <w:sz w:val="18"/>
+                      <w:szCs w:val="18"/>
+                      <w:color w:val="000000"/>
                     </w:rPr>
                     <w:t xml:space="preserve">6996</w:t>
                   </w:r>
@@ -7768,9 +7768,9 @@
                       <w:i w:val="false"/>
                       <w:b w:val="false"/>
                       <w:u w:val="none"/>
-                      <w:sz w:val="20"/>
-                      <w:szCs w:val="20"/>
-                      <w:color w:val="999999"/>
+                      <w:sz w:val="18"/>
+                      <w:szCs w:val="18"/>
+                      <w:color w:val="000000"/>
                     </w:rPr>
                     <w:t xml:space="preserve"/>
                   </w:r>
@@ -7812,9 +7812,9 @@
                       <w:i w:val="false"/>
                       <w:b w:val="false"/>
                       <w:u w:val="none"/>
-                      <w:sz w:val="20"/>
-                      <w:szCs w:val="20"/>
-                      <w:color w:val="999999"/>
+                      <w:sz w:val="18"/>
+                      <w:szCs w:val="18"/>
+                      <w:color w:val="000000"/>
                     </w:rPr>
                     <w:t xml:space="preserve"/>
                   </w:r>
@@ -7856,9 +7856,9 @@
                       <w:i w:val="false"/>
                       <w:b w:val="false"/>
                       <w:u w:val="none"/>
-                      <w:sz w:val="20"/>
-                      <w:szCs w:val="20"/>
-                      <w:color w:val="999999"/>
+                      <w:sz w:val="18"/>
+                      <w:szCs w:val="18"/>
+                      <w:color w:val="000000"/>
                     </w:rPr>
                     <w:t xml:space="preserve"/>
                   </w:r>
@@ -7900,9 +7900,9 @@
                       <w:i w:val="false"/>
                       <w:b w:val="false"/>
                       <w:u w:val="none"/>
-                      <w:sz w:val="20"/>
-                      <w:szCs w:val="20"/>
-                      <w:color w:val="999999"/>
+                      <w:sz w:val="18"/>
+                      <w:szCs w:val="18"/>
+                      <w:color w:val="000000"/>
                     </w:rPr>
                     <w:t xml:space="preserve"/>
                   </w:r>
@@ -7944,9 +7944,9 @@
                       <w:i w:val="false"/>
                       <w:b w:val="false"/>
                       <w:u w:val="none"/>
-                      <w:sz w:val="20"/>
-                      <w:szCs w:val="20"/>
-                      <w:color w:val="999999"/>
+                      <w:sz w:val="18"/>
+                      <w:szCs w:val="18"/>
+                      <w:color w:val="000000"/>
                     </w:rPr>
                     <w:t xml:space="preserve"/>
                   </w:r>
@@ -7988,9 +7988,9 @@
                       <w:i w:val="false"/>
                       <w:b w:val="false"/>
                       <w:u w:val="none"/>
-                      <w:sz w:val="20"/>
-                      <w:szCs w:val="20"/>
-                      <w:color w:val="999999"/>
+                      <w:sz w:val="18"/>
+                      <w:szCs w:val="18"/>
+                      <w:color w:val="000000"/>
                     </w:rPr>
                     <w:t xml:space="preserve"/>
                   </w:r>
@@ -8038,9 +8038,9 @@
                       <w:i w:val="false"/>
                       <w:b w:val="false"/>
                       <w:u w:val="none"/>
-                      <w:sz w:val="20"/>
-                      <w:szCs w:val="20"/>
-                      <w:color w:val="999999"/>
+                      <w:sz w:val="18"/>
+                      <w:szCs w:val="18"/>
+                      <w:color w:val="000000"/>
                     </w:rPr>
                     <w:t xml:space="preserve">... not_hs</w:t>
                   </w:r>
@@ -8082,9 +8082,9 @@
                       <w:i w:val="false"/>
                       <w:b w:val="false"/>
                       <w:u w:val="none"/>
-                      <w:sz w:val="20"/>
-                      <w:szCs w:val="20"/>
-                      <w:color w:val="999999"/>
+                      <w:sz w:val="18"/>
+                      <w:szCs w:val="18"/>
+                      <w:color w:val="000000"/>
                     </w:rPr>
                     <w:t xml:space="preserve">1058</w:t>
                   </w:r>
@@ -8126,9 +8126,9 @@
                       <w:i w:val="false"/>
                       <w:b w:val="false"/>
                       <w:u w:val="none"/>
-                      <w:sz w:val="20"/>
-                      <w:szCs w:val="20"/>
-                      <w:color w:val="999999"/>
+                      <w:sz w:val="18"/>
+                      <w:szCs w:val="18"/>
+                      <w:color w:val="000000"/>
                     </w:rPr>
                     <w:t xml:space="preserve">15%</w:t>
                   </w:r>
@@ -8170,9 +8170,9 @@
                       <w:i w:val="false"/>
                       <w:b w:val="false"/>
                       <w:u w:val="none"/>
-                      <w:sz w:val="20"/>
-                      <w:szCs w:val="20"/>
-                      <w:color w:val="999999"/>
+                      <w:sz w:val="18"/>
+                      <w:szCs w:val="18"/>
+                      <w:color w:val="000000"/>
                     </w:rPr>
                     <w:t xml:space="preserve"/>
                   </w:r>
@@ -8214,9 +8214,9 @@
                       <w:i w:val="false"/>
                       <w:b w:val="false"/>
                       <w:u w:val="none"/>
-                      <w:sz w:val="20"/>
-                      <w:szCs w:val="20"/>
-                      <w:color w:val="999999"/>
+                      <w:sz w:val="18"/>
+                      <w:szCs w:val="18"/>
+                      <w:color w:val="000000"/>
                     </w:rPr>
                     <w:t xml:space="preserve"/>
                   </w:r>
@@ -8258,9 +8258,9 @@
                       <w:i w:val="false"/>
                       <w:b w:val="false"/>
                       <w:u w:val="none"/>
-                      <w:sz w:val="20"/>
-                      <w:szCs w:val="20"/>
-                      <w:color w:val="999999"/>
+                      <w:sz w:val="18"/>
+                      <w:szCs w:val="18"/>
+                      <w:color w:val="000000"/>
                     </w:rPr>
                     <w:t xml:space="preserve"/>
                   </w:r>
@@ -8302,9 +8302,9 @@
                       <w:i w:val="false"/>
                       <w:b w:val="false"/>
                       <w:u w:val="none"/>
-                      <w:sz w:val="20"/>
-                      <w:szCs w:val="20"/>
-                      <w:color w:val="999999"/>
+                      <w:sz w:val="18"/>
+                      <w:szCs w:val="18"/>
+                      <w:color w:val="000000"/>
                     </w:rPr>
                     <w:t xml:space="preserve"/>
                   </w:r>
@@ -8346,9 +8346,9 @@
                       <w:i w:val="false"/>
                       <w:b w:val="false"/>
                       <w:u w:val="none"/>
-                      <w:sz w:val="20"/>
-                      <w:szCs w:val="20"/>
-                      <w:color w:val="999999"/>
+                      <w:sz w:val="18"/>
+                      <w:szCs w:val="18"/>
+                      <w:color w:val="000000"/>
                     </w:rPr>
                     <w:t xml:space="preserve"/>
                   </w:r>
@@ -8396,9 +8396,9 @@
                       <w:i w:val="false"/>
                       <w:b w:val="false"/>
                       <w:u w:val="none"/>
-                      <w:sz w:val="20"/>
-                      <w:szCs w:val="20"/>
-                      <w:color w:val="999999"/>
+                      <w:sz w:val="18"/>
+                      <w:szCs w:val="18"/>
+                      <w:color w:val="000000"/>
                     </w:rPr>
                     <w:t xml:space="preserve">... not_cc</w:t>
                   </w:r>
@@ -8440,9 +8440,9 @@
                       <w:i w:val="false"/>
                       <w:b w:val="false"/>
                       <w:u w:val="none"/>
-                      <w:sz w:val="20"/>
-                      <w:szCs w:val="20"/>
-                      <w:color w:val="999999"/>
+                      <w:sz w:val="18"/>
+                      <w:szCs w:val="18"/>
+                      <w:color w:val="000000"/>
                     </w:rPr>
                     <w:t xml:space="preserve">3195</w:t>
                   </w:r>
@@ -8484,9 +8484,9 @@
                       <w:i w:val="false"/>
                       <w:b w:val="false"/>
                       <w:u w:val="none"/>
-                      <w:sz w:val="20"/>
-                      <w:szCs w:val="20"/>
-                      <w:color w:val="999999"/>
+                      <w:sz w:val="18"/>
+                      <w:szCs w:val="18"/>
+                      <w:color w:val="000000"/>
                     </w:rPr>
                     <w:t xml:space="preserve">46%</w:t>
                   </w:r>
@@ -8528,9 +8528,9 @@
                       <w:i w:val="false"/>
                       <w:b w:val="false"/>
                       <w:u w:val="none"/>
-                      <w:sz w:val="20"/>
-                      <w:szCs w:val="20"/>
-                      <w:color w:val="999999"/>
+                      <w:sz w:val="18"/>
+                      <w:szCs w:val="18"/>
+                      <w:color w:val="000000"/>
                     </w:rPr>
                     <w:t xml:space="preserve"/>
                   </w:r>
@@ -8572,9 +8572,9 @@
                       <w:i w:val="false"/>
                       <w:b w:val="false"/>
                       <w:u w:val="none"/>
-                      <w:sz w:val="20"/>
-                      <w:szCs w:val="20"/>
-                      <w:color w:val="999999"/>
+                      <w:sz w:val="18"/>
+                      <w:szCs w:val="18"/>
+                      <w:color w:val="000000"/>
                     </w:rPr>
                     <w:t xml:space="preserve"/>
                   </w:r>
@@ -8616,9 +8616,9 @@
                       <w:i w:val="false"/>
                       <w:b w:val="false"/>
                       <w:u w:val="none"/>
-                      <w:sz w:val="20"/>
-                      <w:szCs w:val="20"/>
-                      <w:color w:val="999999"/>
+                      <w:sz w:val="18"/>
+                      <w:szCs w:val="18"/>
+                      <w:color w:val="000000"/>
                     </w:rPr>
                     <w:t xml:space="preserve"/>
                   </w:r>
@@ -8660,9 +8660,9 @@
                       <w:i w:val="false"/>
                       <w:b w:val="false"/>
                       <w:u w:val="none"/>
-                      <w:sz w:val="20"/>
-                      <w:szCs w:val="20"/>
-                      <w:color w:val="999999"/>
+                      <w:sz w:val="18"/>
+                      <w:szCs w:val="18"/>
+                      <w:color w:val="000000"/>
                     </w:rPr>
                     <w:t xml:space="preserve"/>
                   </w:r>
@@ -8704,9 +8704,9 @@
                       <w:i w:val="false"/>
                       <w:b w:val="false"/>
                       <w:u w:val="none"/>
-                      <w:sz w:val="20"/>
-                      <w:szCs w:val="20"/>
-                      <w:color w:val="999999"/>
+                      <w:sz w:val="18"/>
+                      <w:szCs w:val="18"/>
+                      <w:color w:val="000000"/>
                     </w:rPr>
                     <w:t xml:space="preserve"/>
                   </w:r>
@@ -8754,9 +8754,9 @@
                       <w:i w:val="false"/>
                       <w:b w:val="false"/>
                       <w:u w:val="none"/>
-                      <w:sz w:val="20"/>
-                      <w:szCs w:val="20"/>
-                      <w:color w:val="999999"/>
+                      <w:sz w:val="18"/>
+                      <w:szCs w:val="18"/>
+                      <w:color w:val="000000"/>
                     </w:rPr>
                     <w:t xml:space="preserve">... not_col</w:t>
                   </w:r>
@@ -8798,9 +8798,9 @@
                       <w:i w:val="false"/>
                       <w:b w:val="false"/>
                       <w:u w:val="none"/>
-                      <w:sz w:val="20"/>
-                      <w:szCs w:val="20"/>
-                      <w:color w:val="999999"/>
+                      <w:sz w:val="18"/>
+                      <w:szCs w:val="18"/>
+                      <w:color w:val="000000"/>
                     </w:rPr>
                     <w:t xml:space="preserve">1110</w:t>
                   </w:r>
@@ -8842,9 +8842,9 @@
                       <w:i w:val="false"/>
                       <w:b w:val="false"/>
                       <w:u w:val="none"/>
-                      <w:sz w:val="20"/>
-                      <w:szCs w:val="20"/>
-                      <w:color w:val="999999"/>
+                      <w:sz w:val="18"/>
+                      <w:szCs w:val="18"/>
+                      <w:color w:val="000000"/>
                     </w:rPr>
                     <w:t xml:space="preserve">16%</w:t>
                   </w:r>
@@ -8886,9 +8886,9 @@
                       <w:i w:val="false"/>
                       <w:b w:val="false"/>
                       <w:u w:val="none"/>
-                      <w:sz w:val="20"/>
-                      <w:szCs w:val="20"/>
-                      <w:color w:val="999999"/>
+                      <w:sz w:val="18"/>
+                      <w:szCs w:val="18"/>
+                      <w:color w:val="000000"/>
                     </w:rPr>
                     <w:t xml:space="preserve"/>
                   </w:r>
@@ -8930,9 +8930,9 @@
                       <w:i w:val="false"/>
                       <w:b w:val="false"/>
                       <w:u w:val="none"/>
-                      <w:sz w:val="20"/>
-                      <w:szCs w:val="20"/>
-                      <w:color w:val="999999"/>
+                      <w:sz w:val="18"/>
+                      <w:szCs w:val="18"/>
+                      <w:color w:val="000000"/>
                     </w:rPr>
                     <w:t xml:space="preserve"/>
                   </w:r>
@@ -8974,9 +8974,9 @@
                       <w:i w:val="false"/>
                       <w:b w:val="false"/>
                       <w:u w:val="none"/>
-                      <w:sz w:val="20"/>
-                      <w:szCs w:val="20"/>
-                      <w:color w:val="999999"/>
+                      <w:sz w:val="18"/>
+                      <w:szCs w:val="18"/>
+                      <w:color w:val="000000"/>
                     </w:rPr>
                     <w:t xml:space="preserve"/>
                   </w:r>
@@ -9018,9 +9018,9 @@
                       <w:i w:val="false"/>
                       <w:b w:val="false"/>
                       <w:u w:val="none"/>
-                      <w:sz w:val="20"/>
-                      <w:szCs w:val="20"/>
-                      <w:color w:val="999999"/>
+                      <w:sz w:val="18"/>
+                      <w:szCs w:val="18"/>
+                      <w:color w:val="000000"/>
                     </w:rPr>
                     <w:t xml:space="preserve"/>
                   </w:r>
@@ -9062,9 +9062,9 @@
                       <w:i w:val="false"/>
                       <w:b w:val="false"/>
                       <w:u w:val="none"/>
-                      <w:sz w:val="20"/>
-                      <w:szCs w:val="20"/>
-                      <w:color w:val="999999"/>
+                      <w:sz w:val="18"/>
+                      <w:szCs w:val="18"/>
+                      <w:color w:val="000000"/>
                     </w:rPr>
                     <w:t xml:space="preserve"/>
                   </w:r>
@@ -9112,9 +9112,9 @@
                       <w:i w:val="false"/>
                       <w:b w:val="false"/>
                       <w:u w:val="none"/>
-                      <w:sz w:val="20"/>
-                      <w:szCs w:val="20"/>
-                      <w:color w:val="999999"/>
+                      <w:sz w:val="18"/>
+                      <w:szCs w:val="18"/>
+                      <w:color w:val="000000"/>
                     </w:rPr>
                     <w:t xml:space="preserve">... col_plus</w:t>
                   </w:r>
@@ -9156,9 +9156,9 @@
                       <w:i w:val="false"/>
                       <w:b w:val="false"/>
                       <w:u w:val="none"/>
-                      <w:sz w:val="20"/>
-                      <w:szCs w:val="20"/>
-                      <w:color w:val="999999"/>
+                      <w:sz w:val="18"/>
+                      <w:szCs w:val="18"/>
+                      <w:color w:val="000000"/>
                     </w:rPr>
                     <w:t xml:space="preserve">1633</w:t>
                   </w:r>
@@ -9200,9 +9200,9 @@
                       <w:i w:val="false"/>
                       <w:b w:val="false"/>
                       <w:u w:val="none"/>
-                      <w:sz w:val="20"/>
-                      <w:szCs w:val="20"/>
-                      <w:color w:val="999999"/>
+                      <w:sz w:val="18"/>
+                      <w:szCs w:val="18"/>
+                      <w:color w:val="000000"/>
                     </w:rPr>
                     <w:t xml:space="preserve">23%</w:t>
                   </w:r>
@@ -9244,9 +9244,9 @@
                       <w:i w:val="false"/>
                       <w:b w:val="false"/>
                       <w:u w:val="none"/>
-                      <w:sz w:val="20"/>
-                      <w:szCs w:val="20"/>
-                      <w:color w:val="999999"/>
+                      <w:sz w:val="18"/>
+                      <w:szCs w:val="18"/>
+                      <w:color w:val="000000"/>
                     </w:rPr>
                     <w:t xml:space="preserve"/>
                   </w:r>
@@ -9288,9 +9288,9 @@
                       <w:i w:val="false"/>
                       <w:b w:val="false"/>
                       <w:u w:val="none"/>
-                      <w:sz w:val="20"/>
-                      <w:szCs w:val="20"/>
-                      <w:color w:val="999999"/>
+                      <w:sz w:val="18"/>
+                      <w:szCs w:val="18"/>
+                      <w:color w:val="000000"/>
                     </w:rPr>
                     <w:t xml:space="preserve"/>
                   </w:r>
@@ -9332,9 +9332,9 @@
                       <w:i w:val="false"/>
                       <w:b w:val="false"/>
                       <w:u w:val="none"/>
-                      <w:sz w:val="20"/>
-                      <w:szCs w:val="20"/>
-                      <w:color w:val="999999"/>
+                      <w:sz w:val="18"/>
+                      <w:szCs w:val="18"/>
+                      <w:color w:val="000000"/>
                     </w:rPr>
                     <w:t xml:space="preserve"/>
                   </w:r>
@@ -9376,9 +9376,9 @@
                       <w:i w:val="false"/>
                       <w:b w:val="false"/>
                       <w:u w:val="none"/>
-                      <w:sz w:val="20"/>
-                      <w:szCs w:val="20"/>
-                      <w:color w:val="999999"/>
+                      <w:sz w:val="18"/>
+                      <w:szCs w:val="18"/>
+                      <w:color w:val="000000"/>
                     </w:rPr>
                     <w:t xml:space="preserve"/>
                   </w:r>
@@ -9420,9 +9420,9 @@
                       <w:i w:val="false"/>
                       <w:b w:val="false"/>
                       <w:u w:val="none"/>
-                      <w:sz w:val="20"/>
-                      <w:szCs w:val="20"/>
-                      <w:color w:val="999999"/>
+                      <w:sz w:val="18"/>
+                      <w:szCs w:val="18"/>
+                      <w:color w:val="000000"/>
                     </w:rPr>
                     <w:t xml:space="preserve"/>
                   </w:r>
@@ -13600,7 +13600,7 @@
         <w:rPr>
           <w:rStyle w:val="InformationTok"/>
         </w:rPr>
-        <w:t xml:space="preserve">#| fig-cap: "Histogram av høyde fordelt på kjønn, kvinner er mørk grå mens menn er lysere grå. I tillegg er normalfordeling</w:t>
+        <w:t xml:space="preserve">#| fig-cap: "Histogram av høyde fordelt på kjønn, kvinner er mørk grå</w:t>
       </w:r>
       <w:r>
         <w:br/>
@@ -13609,7 +13609,25 @@
         <w:rPr>
           <w:rStyle w:val="InformationTok"/>
         </w:rPr>
-        <w:t xml:space="preserve">#| for observert gjennomsnitt og standard-avvik, også fordelt på kjønn, tegnet inn."</w:t>
+        <w:t xml:space="preserve">#| mens menn er lysere grå. I tillegg er normalfordeling</w:t>
+      </w:r>
+      <w:r>
+        <w:br/>
+      </w:r>
+      <w:r>
+        <w:rPr>
+          <w:rStyle w:val="InformationTok"/>
+        </w:rPr>
+        <w:t xml:space="preserve">#| for observert gjennomsnitt og standard-avvik, også fordelt på</w:t>
+      </w:r>
+      <w:r>
+        <w:br/>
+      </w:r>
+      <w:r>
+        <w:rPr>
+          <w:rStyle w:val="InformationTok"/>
+        </w:rPr>
+        <w:t xml:space="preserve">#| kjønn, tegnet inn."</w:t>
       </w:r>
       <w:r>
         <w:br/>
@@ -14183,7 +14201,7 @@
       </w:tr>
     </w:tbl>
     <w:bookmarkEnd w:id="63"/>
-    <w:bookmarkStart w:id="109" w:name="referanser"/>
+    <w:bookmarkStart w:id="118" w:name="referanser"/>
     <w:p>
       <w:pPr>
         <w:pStyle w:val="Heading2"/>
@@ -14192,7 +14210,7 @@
         <w:t xml:space="preserve">2.5 Referanser</w:t>
       </w:r>
     </w:p>
-    <w:bookmarkStart w:id="108" w:name="refs"/>
+    <w:bookmarkStart w:id="117" w:name="refs"/>
     <w:bookmarkStart w:id="64" w:name="ref-aragao"/>
     <w:p>
       <w:pPr>
@@ -14406,7 +14424,7 @@
       </w:r>
     </w:p>
     <w:bookmarkEnd w:id="66"/>
-    <w:bookmarkStart w:id="67" w:name="ref-bureau"/>
+    <w:bookmarkStart w:id="68" w:name="ref-bureau"/>
     <w:p>
       <w:pPr>
         <w:pStyle w:val="Bibliography"/>
@@ -14476,11 +14494,25 @@
         <w:t xml:space="preserve">Census.gov</w:t>
       </w:r>
       <w:r>
-        <w:t xml:space="preserve">. https://www.census.gov/library/stories/2019/05/college-degree-widens-gender-earnings-gap.html. Åpnet 6. oktober 2023.</w:t>
+        <w:t xml:space="preserve">. Åpnet 6. oktober 2023.</w:t>
+      </w:r>
+      <w:r>
+        <w:t xml:space="preserve"> </w:t>
+      </w:r>
+      <w:hyperlink r:id="rId67">
+        <w:r>
+          <w:rPr>
+            <w:rStyle w:val="Hyperlink"/>
+          </w:rPr>
+          <w:t xml:space="preserve">https://www.census.gov/library/stories/2019/05/college-degree-widens-gender-earnings-gap.html</w:t>
+        </w:r>
+      </w:hyperlink>
+      <w:r>
+        <w:t xml:space="preserve">.</w:t>
       </w:r>
     </w:p>
-    <w:bookmarkEnd w:id="67"/>
-    <w:bookmarkStart w:id="69" w:name="ref-bockerman2019"/>
+    <w:bookmarkEnd w:id="68"/>
+    <w:bookmarkStart w:id="70" w:name="ref-bockerman2019"/>
     <w:p>
       <w:pPr>
         <w:pStyle w:val="Bibliography"/>
@@ -14494,7 +14526,7 @@
       <w:r>
         <w:t xml:space="preserve">«</w:t>
       </w:r>
-      <w:hyperlink r:id="rId68">
+      <w:hyperlink r:id="rId69">
         <w:r>
           <w:rPr>
             <w:rStyle w:val="Hyperlink"/>
@@ -14549,8 +14581,8 @@
         <w:t xml:space="preserve">28 (1): 65–77.</w:t>
       </w:r>
     </w:p>
-    <w:bookmarkEnd w:id="69"/>
-    <w:bookmarkStart w:id="70" w:name="ref-caliendo2016"/>
+    <w:bookmarkEnd w:id="70"/>
+    <w:bookmarkStart w:id="71" w:name="ref-caliendo2016"/>
     <w:p>
       <w:pPr>
         <w:pStyle w:val="Bibliography"/>
@@ -14596,8 +14628,8 @@
         <w:t xml:space="preserve">23 (desember): 209–25.</w:t>
       </w:r>
     </w:p>
-    <w:bookmarkEnd w:id="70"/>
-    <w:bookmarkStart w:id="71" w:name="ref-card2016"/>
+    <w:bookmarkEnd w:id="71"/>
+    <w:bookmarkStart w:id="72" w:name="ref-card2016"/>
     <w:p>
       <w:pPr>
         <w:pStyle w:val="Bibliography"/>
@@ -14709,8 +14741,8 @@
         <w:t xml:space="preserve">131 (2): 633–86.</w:t>
       </w:r>
     </w:p>
-    <w:bookmarkEnd w:id="71"/>
-    <w:bookmarkStart w:id="72" w:name="ref-case2008"/>
+    <w:bookmarkEnd w:id="72"/>
+    <w:bookmarkStart w:id="73" w:name="ref-case2008"/>
     <w:p>
       <w:pPr>
         <w:pStyle w:val="Bibliography"/>
@@ -14780,8 +14812,8 @@
         <w:t xml:space="preserve">116 (3): 499–532.</w:t>
       </w:r>
     </w:p>
-    <w:bookmarkEnd w:id="72"/>
-    <w:bookmarkStart w:id="73" w:name="ref-case2009"/>
+    <w:bookmarkEnd w:id="73"/>
+    <w:bookmarkStart w:id="74" w:name="ref-case2009"/>
     <w:p>
       <w:pPr>
         <w:pStyle w:val="Bibliography"/>
@@ -14836,8 +14868,8 @@
         <w:t xml:space="preserve">102 (3): 174–76.</w:t>
       </w:r>
     </w:p>
-    <w:bookmarkEnd w:id="73"/>
-    <w:bookmarkStart w:id="74" w:name="ref-cawley2015"/>
+    <w:bookmarkEnd w:id="74"/>
+    <w:bookmarkStart w:id="75" w:name="ref-cawley2015"/>
     <w:p>
       <w:pPr>
         <w:pStyle w:val="Bibliography"/>
@@ -14883,8 +14915,8 @@
         <w:t xml:space="preserve">43 (september): 244–68.</w:t>
       </w:r>
     </w:p>
-    <w:bookmarkEnd w:id="74"/>
-    <w:bookmarkStart w:id="75" w:name="ref-dash2017"/>
+    <w:bookmarkEnd w:id="75"/>
+    <w:bookmarkStart w:id="76" w:name="ref-dash2017"/>
     <w:p>
       <w:pPr>
         <w:pStyle w:val="Bibliography"/>
@@ -14960,8 +14992,8 @@
         <w:t xml:space="preserve">6 (1): 5–10.</w:t>
       </w:r>
     </w:p>
-    <w:bookmarkEnd w:id="75"/>
-    <w:bookmarkStart w:id="76" w:name="ref-deaton2009"/>
+    <w:bookmarkEnd w:id="76"/>
+    <w:bookmarkStart w:id="77" w:name="ref-deaton2009"/>
     <w:p>
       <w:pPr>
         <w:pStyle w:val="Bibliography"/>
@@ -15007,8 +15039,8 @@
         <w:t xml:space="preserve">7 (2): 133–36.</w:t>
       </w:r>
     </w:p>
-    <w:bookmarkEnd w:id="76"/>
-    <w:bookmarkStart w:id="78" w:name="ref-edwards2021"/>
+    <w:bookmarkEnd w:id="77"/>
+    <w:bookmarkStart w:id="79" w:name="ref-edwards2021"/>
     <w:p>
       <w:pPr>
         <w:pStyle w:val="Bibliography"/>
@@ -15022,7 +15054,7 @@
       <w:r>
         <w:t xml:space="preserve">«</w:t>
       </w:r>
-      <w:hyperlink r:id="rId77">
+      <w:hyperlink r:id="rId78">
         <w:r>
           <w:rPr>
             <w:rStyle w:val="Hyperlink"/>
@@ -15101,8 +15133,8 @@
         <w:t xml:space="preserve">30 (8): 1933–49.</w:t>
       </w:r>
     </w:p>
-    <w:bookmarkEnd w:id="78"/>
-    <w:bookmarkStart w:id="79" w:name="ref-gould2016"/>
+    <w:bookmarkEnd w:id="79"/>
+    <w:bookmarkStart w:id="81" w:name="ref-gould2016"/>
     <w:p>
       <w:pPr>
         <w:pStyle w:val="Bibliography"/>
@@ -15142,11 +15174,25 @@
         <w:t xml:space="preserve">Economic Policy Institute</w:t>
       </w:r>
       <w:r>
-        <w:t xml:space="preserve">. https://www.epi.org/publication/what-is-the-gender-pay-gap-and-is-it-real/.</w:t>
+        <w:t xml:space="preserve">.</w:t>
+      </w:r>
+      <w:r>
+        <w:t xml:space="preserve"> </w:t>
+      </w:r>
+      <w:hyperlink r:id="rId80">
+        <w:r>
+          <w:rPr>
+            <w:rStyle w:val="Hyperlink"/>
+          </w:rPr>
+          <w:t xml:space="preserve">https://www.epi.org/publication/what-is-the-gender-pay-gap-and-is-it-real/</w:t>
+        </w:r>
+      </w:hyperlink>
+      <w:r>
+        <w:t xml:space="preserve">.</w:t>
       </w:r>
     </w:p>
-    <w:bookmarkEnd w:id="79"/>
-    <w:bookmarkStart w:id="80" w:name="ref-han2009"/>
+    <w:bookmarkEnd w:id="81"/>
+    <w:bookmarkStart w:id="82" w:name="ref-han2009"/>
     <w:p>
       <w:pPr>
         <w:pStyle w:val="Bibliography"/>
@@ -15180,8 +15226,8 @@
         <w:t xml:space="preserve">18 (5): 535–48.</w:t>
       </w:r>
     </w:p>
-    <w:bookmarkEnd w:id="80"/>
-    <w:bookmarkStart w:id="81" w:name="ref-hejase2020"/>
+    <w:bookmarkEnd w:id="82"/>
+    <w:bookmarkStart w:id="83" w:name="ref-hejase2020"/>
     <w:p>
       <w:pPr>
         <w:pStyle w:val="Bibliography"/>
@@ -15233,8 +15279,8 @@
         <w:t xml:space="preserve">21 (1S): 1–4.</w:t>
       </w:r>
     </w:p>
-    <w:bookmarkEnd w:id="81"/>
-    <w:bookmarkStart w:id="82" w:name="ref-hildebrand2010"/>
+    <w:bookmarkEnd w:id="83"/>
+    <w:bookmarkStart w:id="84" w:name="ref-hildebrand2010"/>
     <w:p>
       <w:pPr>
         <w:pStyle w:val="Bibliography"/>
@@ -15273,8 +15319,8 @@
         <w:t xml:space="preserve">.</w:t>
       </w:r>
     </w:p>
-    <w:bookmarkEnd w:id="82"/>
-    <w:bookmarkStart w:id="83" w:name="ref-hubler2015"/>
+    <w:bookmarkEnd w:id="84"/>
+    <w:bookmarkStart w:id="85" w:name="ref-hubler2015"/>
     <w:p>
       <w:pPr>
         <w:pStyle w:val="Bibliography"/>
@@ -15301,8 +15347,8 @@
         <w:t xml:space="preserve">. I.</w:t>
       </w:r>
     </w:p>
-    <w:bookmarkEnd w:id="83"/>
-    <w:bookmarkStart w:id="84" w:name="ref-iii1996"/>
+    <w:bookmarkEnd w:id="85"/>
+    <w:bookmarkStart w:id="86" w:name="ref-iii1996"/>
     <w:p>
       <w:pPr>
         <w:pStyle w:val="Bibliography"/>
@@ -15369,8 +15415,8 @@
         <w:t xml:space="preserve">24 (juni): 13–46.</w:t>
       </w:r>
     </w:p>
-    <w:bookmarkEnd w:id="84"/>
-    <w:bookmarkStart w:id="85" w:name="ref-kan2012"/>
+    <w:bookmarkEnd w:id="86"/>
+    <w:bookmarkStart w:id="87" w:name="ref-kan2012"/>
     <w:p>
       <w:pPr>
         <w:pStyle w:val="Bibliography"/>
@@ -15416,8 +15462,8 @@
         <w:t xml:space="preserve">27 (4): 666–85.</w:t>
       </w:r>
     </w:p>
-    <w:bookmarkEnd w:id="85"/>
-    <w:bookmarkStart w:id="86" w:name="ref-kanarek2013"/>
+    <w:bookmarkEnd w:id="87"/>
+    <w:bookmarkStart w:id="88" w:name="ref-kanarek2013"/>
     <w:p>
       <w:pPr>
         <w:pStyle w:val="Bibliography"/>
@@ -15493,8 +15539,8 @@
         <w:t xml:space="preserve">, 1. serie, 10.</w:t>
       </w:r>
     </w:p>
-    <w:bookmarkEnd w:id="86"/>
-    <w:bookmarkStart w:id="87" w:name="ref-lee2017"/>
+    <w:bookmarkEnd w:id="88"/>
+    <w:bookmarkStart w:id="89" w:name="ref-lee2017"/>
     <w:p>
       <w:pPr>
         <w:pStyle w:val="Bibliography"/>
@@ -15537,8 +15583,8 @@
         <w:t xml:space="preserve">27 (november): 289–304.</w:t>
       </w:r>
     </w:p>
-    <w:bookmarkEnd w:id="87"/>
-    <w:bookmarkStart w:id="88" w:name="ref-medoff1980"/>
+    <w:bookmarkEnd w:id="89"/>
+    <w:bookmarkStart w:id="90" w:name="ref-medoff1980"/>
     <w:p>
       <w:pPr>
         <w:pStyle w:val="Bibliography"/>
@@ -15590,8 +15636,8 @@
         <w:t xml:space="preserve">95 (4): 703–36.</w:t>
       </w:r>
     </w:p>
-    <w:bookmarkEnd w:id="88"/>
-    <w:bookmarkStart w:id="89" w:name="ref-mincer1974"/>
+    <w:bookmarkEnd w:id="90"/>
+    <w:bookmarkStart w:id="91" w:name="ref-mincer1974"/>
     <w:p>
       <w:pPr>
         <w:pStyle w:val="Bibliography"/>
@@ -15640,8 +15686,8 @@
         <w:t xml:space="preserve">.</w:t>
       </w:r>
     </w:p>
-    <w:bookmarkEnd w:id="89"/>
-    <w:bookmarkStart w:id="90" w:name="ref-mitchell2020"/>
+    <w:bookmarkEnd w:id="91"/>
+    <w:bookmarkStart w:id="92" w:name="ref-mitchell2020"/>
     <w:p>
       <w:pPr>
         <w:pStyle w:val="Bibliography"/>
@@ -15681,8 +15727,8 @@
         <w:t xml:space="preserve">.</w:t>
       </w:r>
     </w:p>
-    <w:bookmarkEnd w:id="90"/>
-    <w:bookmarkStart w:id="91" w:name="ref-nls2023"/>
+    <w:bookmarkEnd w:id="92"/>
+    <w:bookmarkStart w:id="94" w:name="ref-nls2023"/>
     <w:p>
       <w:pPr>
         <w:pStyle w:val="Bibliography"/>
@@ -15730,11 +15776,25 @@
         <w:t xml:space="preserve">»</w:t>
       </w:r>
       <w:r>
-        <w:t xml:space="preserve">. https://www.nlsinfo.org/content/cohorts/nlsy79/topical-guide/education/aptitude-achievement-intelligence-scores.</w:t>
+        <w:t xml:space="preserve">.</w:t>
+      </w:r>
+      <w:r>
+        <w:t xml:space="preserve"> </w:t>
+      </w:r>
+      <w:hyperlink r:id="rId93">
+        <w:r>
+          <w:rPr>
+            <w:rStyle w:val="Hyperlink"/>
+          </w:rPr>
+          <w:t xml:space="preserve">https://www.nlsinfo.org/content/cohorts/nlsy79/topical-guide/education/aptitude-achievement-intelligence-scores</w:t>
+        </w:r>
+      </w:hyperlink>
+      <w:r>
+        <w:t xml:space="preserve">.</w:t>
       </w:r>
     </w:p>
-    <w:bookmarkEnd w:id="91"/>
-    <w:bookmarkStart w:id="92" w:name="ref-nyirongo"/>
+    <w:bookmarkEnd w:id="94"/>
+    <w:bookmarkStart w:id="95" w:name="ref-nyirongo"/>
     <w:p>
       <w:pPr>
         <w:pStyle w:val="Bibliography"/>
@@ -15782,8 +15842,8 @@
         <w:t xml:space="preserve">.</w:t>
       </w:r>
     </w:p>
-    <w:bookmarkEnd w:id="92"/>
-    <w:bookmarkStart w:id="93" w:name="ref-ochsenfeld2016"/>
+    <w:bookmarkEnd w:id="95"/>
+    <w:bookmarkStart w:id="96" w:name="ref-ochsenfeld2016"/>
     <w:p>
       <w:pPr>
         <w:pStyle w:val="Bibliography"/>
@@ -15879,8 +15939,8 @@
         <w:t xml:space="preserve">.</w:t>
       </w:r>
     </w:p>
-    <w:bookmarkEnd w:id="93"/>
-    <w:bookmarkStart w:id="94" w:name="ref-on-the-economy-blog2020"/>
+    <w:bookmarkEnd w:id="96"/>
+    <w:bookmarkStart w:id="98" w:name="ref-on-the-economy-blog2020"/>
     <w:p>
       <w:pPr>
         <w:pStyle w:val="Bibliography"/>
@@ -15928,11 +15988,25 @@
         <w:t xml:space="preserve">»</w:t>
       </w:r>
       <w:r>
-        <w:t xml:space="preserve">. https://www.stlouisfed.org/on-the-economy/2020/september/taking-closer-look-marital-status-earnings-gap.</w:t>
+        <w:t xml:space="preserve">.</w:t>
+      </w:r>
+      <w:r>
+        <w:t xml:space="preserve"> </w:t>
+      </w:r>
+      <w:hyperlink r:id="rId97">
+        <w:r>
+          <w:rPr>
+            <w:rStyle w:val="Hyperlink"/>
+          </w:rPr>
+          <w:t xml:space="preserve">https://www.stlouisfed.org/on-the-economy/2020/september/taking-closer-look-marital-status-earnings-gap</w:t>
+        </w:r>
+      </w:hyperlink>
+      <w:r>
+        <w:t xml:space="preserve">.</w:t>
       </w:r>
     </w:p>
-    <w:bookmarkEnd w:id="94"/>
-    <w:bookmarkStart w:id="95" w:name="ref-petersen1995"/>
+    <w:bookmarkEnd w:id="98"/>
+    <w:bookmarkStart w:id="99" w:name="ref-petersen1995"/>
     <w:p>
       <w:pPr>
         <w:pStyle w:val="Bibliography"/>
@@ -15996,8 +16070,8 @@
         <w:t xml:space="preserve">101 (2): 329–65.</w:t>
       </w:r>
     </w:p>
-    <w:bookmarkEnd w:id="95"/>
-    <w:bookmarkStart w:id="96" w:name="ref-published2009"/>
+    <w:bookmarkEnd w:id="99"/>
+    <w:bookmarkStart w:id="101" w:name="ref-published2009"/>
     <w:p>
       <w:pPr>
         <w:pStyle w:val="Bibliography"/>
@@ -16034,11 +16108,25 @@
         <w:t xml:space="preserve">Livescience.com</w:t>
       </w:r>
       <w:r>
-        <w:t xml:space="preserve">. https://www.livescience.com/5552-taller-people-earn-money.html.</w:t>
+        <w:t xml:space="preserve">.</w:t>
+      </w:r>
+      <w:r>
+        <w:t xml:space="preserve"> </w:t>
+      </w:r>
+      <w:hyperlink r:id="rId100">
+        <w:r>
+          <w:rPr>
+            <w:rStyle w:val="Hyperlink"/>
+          </w:rPr>
+          <w:t xml:space="preserve">https://www.livescience.com/5552-taller-people-earn-money.html</w:t>
+        </w:r>
+      </w:hyperlink>
+      <w:r>
+        <w:t xml:space="preserve">.</w:t>
       </w:r>
     </w:p>
-    <w:bookmarkEnd w:id="96"/>
-    <w:bookmarkStart w:id="98" w:name="ref-Rcore"/>
+    <w:bookmarkEnd w:id="101"/>
+    <w:bookmarkStart w:id="103" w:name="ref-Rcore"/>
     <w:p>
       <w:pPr>
         <w:pStyle w:val="Bibliography"/>
@@ -16062,7 +16150,7 @@
       <w:r>
         <w:t xml:space="preserve"> </w:t>
       </w:r>
-      <w:hyperlink r:id="rId97">
+      <w:hyperlink r:id="rId102">
         <w:r>
           <w:rPr>
             <w:rStyle w:val="Hyperlink"/>
@@ -16074,8 +16162,8 @@
         <w:t xml:space="preserve">.</w:t>
       </w:r>
     </w:p>
-    <w:bookmarkEnd w:id="98"/>
-    <w:bookmarkStart w:id="99" w:name="ref-santossilva2021"/>
+    <w:bookmarkEnd w:id="103"/>
+    <w:bookmarkStart w:id="104" w:name="ref-santossilva2021"/>
     <w:p>
       <w:pPr>
         <w:pStyle w:val="Bibliography"/>
@@ -16109,8 +16197,8 @@
         <w:t xml:space="preserve">19 (3): 581–614.</w:t>
       </w:r>
     </w:p>
-    <w:bookmarkEnd w:id="99"/>
-    <w:bookmarkStart w:id="100" w:name="ref-sargent1994"/>
+    <w:bookmarkEnd w:id="104"/>
+    <w:bookmarkStart w:id="105" w:name="ref-sargent1994"/>
     <w:p>
       <w:pPr>
         <w:pStyle w:val="Bibliography"/>
@@ -16210,8 +16298,8 @@
         <w:t xml:space="preserve">148 (7): 681–87.</w:t>
       </w:r>
     </w:p>
-    <w:bookmarkEnd w:id="100"/>
-    <w:bookmarkStart w:id="101" w:name="ref-zotero-1832"/>
+    <w:bookmarkEnd w:id="105"/>
+    <w:bookmarkStart w:id="107" w:name="ref-zotero-1832"/>
     <w:p>
       <w:pPr>
         <w:pStyle w:val="Bibliography"/>
@@ -16277,11 +16365,25 @@
         <w:t xml:space="preserve">»</w:t>
       </w:r>
       <w:r>
-        <w:t xml:space="preserve">. u.å. https://jhr.uwpress.org/content/XXXIX/2/451.short. Åpnet 6. oktober 2023.</w:t>
+        <w:t xml:space="preserve">. u.å. Åpnet 6. oktober 2023.</w:t>
+      </w:r>
+      <w:r>
+        <w:t xml:space="preserve"> </w:t>
+      </w:r>
+      <w:hyperlink r:id="rId106">
+        <w:r>
+          <w:rPr>
+            <w:rStyle w:val="Hyperlink"/>
+          </w:rPr>
+          <w:t xml:space="preserve">https://jhr.uwpress.org/content/XXXIX/2/451.short</w:t>
+        </w:r>
+      </w:hyperlink>
+      <w:r>
+        <w:t xml:space="preserve">.</w:t>
       </w:r>
     </w:p>
-    <w:bookmarkEnd w:id="101"/>
-    <w:bookmarkStart w:id="102" w:name="ref-zotero-1833"/>
+    <w:bookmarkEnd w:id="107"/>
+    <w:bookmarkStart w:id="109" w:name="ref-zotero-1833"/>
     <w:p>
       <w:pPr>
         <w:pStyle w:val="Bibliography"/>
@@ -16323,11 +16425,25 @@
         <w:t xml:space="preserve">»</w:t>
       </w:r>
       <w:r>
-        <w:t xml:space="preserve">. u.å. https://onlinelibrary.wiley.com/doi/abs/10.1002/hec.881. Åpnet 6. oktober 2023.</w:t>
+        <w:t xml:space="preserve">. u.å. Åpnet 6. oktober 2023.</w:t>
+      </w:r>
+      <w:r>
+        <w:t xml:space="preserve"> </w:t>
+      </w:r>
+      <w:hyperlink r:id="rId108">
+        <w:r>
+          <w:rPr>
+            <w:rStyle w:val="Hyperlink"/>
+          </w:rPr>
+          <w:t xml:space="preserve">https://onlinelibrary.wiley.com/doi/abs/10.1002/hec.881</w:t>
+        </w:r>
+      </w:hyperlink>
+      <w:r>
+        <w:t xml:space="preserve">.</w:t>
       </w:r>
     </w:p>
-    <w:bookmarkEnd w:id="102"/>
-    <w:bookmarkStart w:id="103" w:name="ref-vandenbroucke"/>
+    <w:bookmarkEnd w:id="109"/>
+    <w:bookmarkStart w:id="111" w:name="ref-vandenbroucke"/>
     <w:p>
       <w:pPr>
         <w:pStyle w:val="Bibliography"/>
@@ -16363,11 +16479,25 @@
         <w:t xml:space="preserve">»</w:t>
       </w:r>
       <w:r>
-        <w:t xml:space="preserve">. https://research.stlouisfed.org/publications/economic-synopses/2018/09/14/married-men-sit-atop-the-wage-ladder. Åpnet 6. oktober 2023.</w:t>
+        <w:t xml:space="preserve">. Åpnet 6. oktober 2023.</w:t>
+      </w:r>
+      <w:r>
+        <w:t xml:space="preserve"> </w:t>
+      </w:r>
+      <w:hyperlink r:id="rId110">
+        <w:r>
+          <w:rPr>
+            <w:rStyle w:val="Hyperlink"/>
+          </w:rPr>
+          <w:t xml:space="preserve">https://research.stlouisfed.org/publications/economic-synopses/2018/09/14/married-men-sit-atop-the-wage-ladder</w:t>
+        </w:r>
+      </w:hyperlink>
+      <w:r>
+        <w:t xml:space="preserve">.</w:t>
       </w:r>
     </w:p>
-    <w:bookmarkEnd w:id="103"/>
-    <w:bookmarkStart w:id="105" w:name="ref-modelr"/>
+    <w:bookmarkEnd w:id="111"/>
+    <w:bookmarkStart w:id="113" w:name="ref-modelr"/>
     <w:p>
       <w:pPr>
         <w:pStyle w:val="Bibliography"/>
@@ -16391,7 +16521,7 @@
       <w:r>
         <w:t xml:space="preserve"> </w:t>
       </w:r>
-      <w:hyperlink r:id="rId104">
+      <w:hyperlink r:id="rId112">
         <w:r>
           <w:rPr>
             <w:rStyle w:val="Hyperlink"/>
@@ -16403,8 +16533,8 @@
         <w:t xml:space="preserve">.</w:t>
       </w:r>
     </w:p>
-    <w:bookmarkEnd w:id="105"/>
-    <w:bookmarkStart w:id="106" w:name="ref-wolfinger2019"/>
+    <w:bookmarkEnd w:id="113"/>
+    <w:bookmarkStart w:id="115" w:name="ref-wolfinger2019"/>
     <w:p>
       <w:pPr>
         <w:pStyle w:val="Bibliography"/>
@@ -16438,11 +16568,25 @@
         <w:t xml:space="preserve">Institute for Family Studies</w:t>
       </w:r>
       <w:r>
-        <w:t xml:space="preserve">. https://ifstudies.org/blog/can-intelligence-predict-income.</w:t>
+        <w:t xml:space="preserve">.</w:t>
+      </w:r>
+      <w:r>
+        <w:t xml:space="preserve"> </w:t>
+      </w:r>
+      <w:hyperlink r:id="rId114">
+        <w:r>
+          <w:rPr>
+            <w:rStyle w:val="Hyperlink"/>
+          </w:rPr>
+          <w:t xml:space="preserve">https://ifstudies.org/blog/can-intelligence-predict-income</w:t>
+        </w:r>
+      </w:hyperlink>
+      <w:r>
+        <w:t xml:space="preserve">.</w:t>
       </w:r>
     </w:p>
-    <w:bookmarkEnd w:id="106"/>
-    <w:bookmarkStart w:id="107" w:name="ref-zagorsky2007"/>
+    <w:bookmarkEnd w:id="115"/>
+    <w:bookmarkStart w:id="116" w:name="ref-zagorsky2007"/>
     <w:p>
       <w:pPr>
         <w:pStyle w:val="Bibliography"/>
@@ -16500,10 +16644,10 @@
         <w:t xml:space="preserve">35 (5): 489–501.</w:t>
       </w:r>
     </w:p>
-    <w:bookmarkEnd w:id="107"/>
-    <w:bookmarkEnd w:id="108"/>
-    <w:bookmarkEnd w:id="109"/>
-    <w:bookmarkEnd w:id="110"/>
+    <w:bookmarkEnd w:id="116"/>
+    <w:bookmarkEnd w:id="117"/>
+    <w:bookmarkEnd w:id="118"/>
+    <w:bookmarkEnd w:id="119"/>
     <w:sectPr/>
   </w:body>
 </w:document>

</xml_diff>

<commit_message>
added assignment 3 h24
</commit_message>
<xml_diff>
--- a/_site/assignments/h24/ass2/ass2-h24.docx
+++ b/_site/assignments/h24/ass2/ass2-h24.docx
@@ -2446,7 +2446,7 @@
               <w:rPr>
                 <w:rStyle w:val="InformationTok"/>
               </w:rPr>
-              <w:t xml:space="preserve">#| lst-cap: "Kode for å generere deskreptiv-statistikk tabell vha. funksjonene</w:t>
+              <w:t xml:space="preserve">#| lst-cap: "Kode for å generere deskreptiv-statistikk tabell vha.</w:t>
             </w:r>
             <w:r>
               <w:br/>
@@ -2455,7 +2455,7 @@
               <w:rPr>
                 <w:rStyle w:val="InformationTok"/>
               </w:rPr>
-              <w:t xml:space="preserve">#| `st()` og `as_flextable()`. Merk bruken av «hash pipes». Her setter vi</w:t>
+              <w:t xml:space="preserve">#| funksjonene `st()` og `as_flextable()`. Merk bruken av</w:t>
             </w:r>
             <w:r>
               <w:br/>
@@ -2464,7 +2464,7 @@
               <w:rPr>
                 <w:rStyle w:val="InformationTok"/>
               </w:rPr>
-              <w:t xml:space="preserve">#| label og caption for både kode-listing og resulterende tabell. Hvis</w:t>
+              <w:t xml:space="preserve">#| «hash pipes». Her setter vi label og caption for både kode-listing</w:t>
             </w:r>
             <w:r>
               <w:br/>
@@ -2473,7 +2473,16 @@
               <w:rPr>
                 <w:rStyle w:val="InformationTok"/>
               </w:rPr>
-              <w:t xml:space="preserve">#| det var en figur vi genererte ville vi byttet ut `tbl-` med `fig-`."</w:t>
+              <w:t xml:space="preserve">#|  og resulterende tabell. Hvis det var en figur vi genererte</w:t>
+            </w:r>
+            <w:r>
+              <w:br/>
+            </w:r>
+            <w:r>
+              <w:rPr>
+                <w:rStyle w:val="InformationTok"/>
+              </w:rPr>
+              <w:t xml:space="preserve">#|  ville vi byttet ut `tbl-` med `fig-`."</w:t>
             </w:r>
             <w:r>
               <w:br/>
@@ -2660,6 +2669,15 @@
                     </w:pBdr>
                     <w:spacing w:after="100" w:before="100" w:line="72"/>
                     <w:ind w:left="100" w:right="100" w:firstLine="0" w:firstLineChars="0"/>
+                    <w:rPr>
+                      <w:rFonts w:ascii="Helvetica" w:hAnsi="Helvetica" w:eastAsia="Helvetica" w:cs="Helvetica"/>
+                      <w:i w:val="false"/>
+                      <w:b w:val="false"/>
+                      <w:u w:val="none"/>
+                      <w:sz w:val="20"/>
+                      <w:szCs w:val="20"/>
+                      <w:color w:val="000000"/>
+                    </w:rPr>
                   </w:pPr>
                   <w:r xmlns:w="http://schemas.openxmlformats.org/wordprocessingml/2006/main" xmlns:wp="http://schemas.openxmlformats.org/drawingml/2006/wordprocessingDrawing" xmlns:r="http://schemas.openxmlformats.org/officeDocument/2006/relationships" xmlns:w14="http://schemas.microsoft.com/office/word/2010/wordml">
                     <w:rPr>
@@ -2704,6 +2722,15 @@
                     </w:pBdr>
                     <w:spacing w:after="100" w:before="100" w:line="72"/>
                     <w:ind w:left="100" w:right="100" w:firstLine="0" w:firstLineChars="0"/>
+                    <w:rPr>
+                      <w:rFonts w:ascii="Helvetica" w:hAnsi="Helvetica" w:eastAsia="Helvetica" w:cs="Helvetica"/>
+                      <w:i w:val="false"/>
+                      <w:b w:val="false"/>
+                      <w:u w:val="none"/>
+                      <w:sz w:val="20"/>
+                      <w:szCs w:val="20"/>
+                      <w:color w:val="000000"/>
+                    </w:rPr>
                   </w:pPr>
                   <w:r xmlns:w="http://schemas.openxmlformats.org/wordprocessingml/2006/main" xmlns:wp="http://schemas.openxmlformats.org/drawingml/2006/wordprocessingDrawing" xmlns:r="http://schemas.openxmlformats.org/officeDocument/2006/relationships" xmlns:w14="http://schemas.microsoft.com/office/word/2010/wordml">
                     <w:rPr>
@@ -2748,6 +2775,15 @@
                     </w:pBdr>
                     <w:spacing w:after="100" w:before="100" w:line="72"/>
                     <w:ind w:left="100" w:right="100" w:firstLine="0" w:firstLineChars="0"/>
+                    <w:rPr>
+                      <w:rFonts w:ascii="Helvetica" w:hAnsi="Helvetica" w:eastAsia="Helvetica" w:cs="Helvetica"/>
+                      <w:i w:val="false"/>
+                      <w:b w:val="false"/>
+                      <w:u w:val="none"/>
+                      <w:sz w:val="20"/>
+                      <w:szCs w:val="20"/>
+                      <w:color w:val="000000"/>
+                    </w:rPr>
                   </w:pPr>
                   <w:r xmlns:w="http://schemas.openxmlformats.org/wordprocessingml/2006/main" xmlns:wp="http://schemas.openxmlformats.org/drawingml/2006/wordprocessingDrawing" xmlns:r="http://schemas.openxmlformats.org/officeDocument/2006/relationships" xmlns:w14="http://schemas.microsoft.com/office/word/2010/wordml">
                     <w:rPr>
@@ -2792,6 +2828,15 @@
                     </w:pBdr>
                     <w:spacing w:after="100" w:before="100" w:line="72"/>
                     <w:ind w:left="100" w:right="100" w:firstLine="0" w:firstLineChars="0"/>
+                    <w:rPr>
+                      <w:rFonts w:ascii="Helvetica" w:hAnsi="Helvetica" w:eastAsia="Helvetica" w:cs="Helvetica"/>
+                      <w:i w:val="false"/>
+                      <w:b w:val="false"/>
+                      <w:u w:val="none"/>
+                      <w:sz w:val="20"/>
+                      <w:szCs w:val="20"/>
+                      <w:color w:val="000000"/>
+                    </w:rPr>
                   </w:pPr>
                   <w:r xmlns:w="http://schemas.openxmlformats.org/wordprocessingml/2006/main" xmlns:wp="http://schemas.openxmlformats.org/drawingml/2006/wordprocessingDrawing" xmlns:r="http://schemas.openxmlformats.org/officeDocument/2006/relationships" xmlns:w14="http://schemas.microsoft.com/office/word/2010/wordml">
                     <w:rPr>
@@ -2836,6 +2881,15 @@
                     </w:pBdr>
                     <w:spacing w:after="100" w:before="100" w:line="72"/>
                     <w:ind w:left="100" w:right="100" w:firstLine="0" w:firstLineChars="0"/>
+                    <w:rPr>
+                      <w:rFonts w:ascii="Helvetica" w:hAnsi="Helvetica" w:eastAsia="Helvetica" w:cs="Helvetica"/>
+                      <w:i w:val="false"/>
+                      <w:b w:val="false"/>
+                      <w:u w:val="none"/>
+                      <w:sz w:val="20"/>
+                      <w:szCs w:val="20"/>
+                      <w:color w:val="000000"/>
+                    </w:rPr>
                   </w:pPr>
                   <w:r xmlns:w="http://schemas.openxmlformats.org/wordprocessingml/2006/main" xmlns:wp="http://schemas.openxmlformats.org/drawingml/2006/wordprocessingDrawing" xmlns:r="http://schemas.openxmlformats.org/officeDocument/2006/relationships" xmlns:w14="http://schemas.microsoft.com/office/word/2010/wordml">
                     <w:rPr>
@@ -2880,6 +2934,15 @@
                     </w:pBdr>
                     <w:spacing w:after="100" w:before="100" w:line="72"/>
                     <w:ind w:left="100" w:right="100" w:firstLine="0" w:firstLineChars="0"/>
+                    <w:rPr>
+                      <w:rFonts w:ascii="Helvetica" w:hAnsi="Helvetica" w:eastAsia="Helvetica" w:cs="Helvetica"/>
+                      <w:i w:val="false"/>
+                      <w:b w:val="false"/>
+                      <w:u w:val="none"/>
+                      <w:sz w:val="20"/>
+                      <w:szCs w:val="20"/>
+                      <w:color w:val="000000"/>
+                    </w:rPr>
                   </w:pPr>
                   <w:r xmlns:w="http://schemas.openxmlformats.org/wordprocessingml/2006/main" xmlns:wp="http://schemas.openxmlformats.org/drawingml/2006/wordprocessingDrawing" xmlns:r="http://schemas.openxmlformats.org/officeDocument/2006/relationships" xmlns:w14="http://schemas.microsoft.com/office/word/2010/wordml">
                     <w:rPr>
@@ -2924,6 +2987,15 @@
                     </w:pBdr>
                     <w:spacing w:after="100" w:before="100" w:line="72"/>
                     <w:ind w:left="100" w:right="100" w:firstLine="0" w:firstLineChars="0"/>
+                    <w:rPr>
+                      <w:rFonts w:ascii="Helvetica" w:hAnsi="Helvetica" w:eastAsia="Helvetica" w:cs="Helvetica"/>
+                      <w:i w:val="false"/>
+                      <w:b w:val="false"/>
+                      <w:u w:val="none"/>
+                      <w:sz w:val="20"/>
+                      <w:szCs w:val="20"/>
+                      <w:color w:val="000000"/>
+                    </w:rPr>
                   </w:pPr>
                   <w:r xmlns:w="http://schemas.openxmlformats.org/wordprocessingml/2006/main" xmlns:wp="http://schemas.openxmlformats.org/drawingml/2006/wordprocessingDrawing" xmlns:r="http://schemas.openxmlformats.org/officeDocument/2006/relationships" xmlns:w14="http://schemas.microsoft.com/office/word/2010/wordml">
                     <w:rPr>
@@ -2968,6 +3040,15 @@
                     </w:pBdr>
                     <w:spacing w:after="100" w:before="100" w:line="72"/>
                     <w:ind w:left="100" w:right="100" w:firstLine="0" w:firstLineChars="0"/>
+                    <w:rPr>
+                      <w:rFonts w:ascii="Helvetica" w:hAnsi="Helvetica" w:eastAsia="Helvetica" w:cs="Helvetica"/>
+                      <w:i w:val="false"/>
+                      <w:b w:val="false"/>
+                      <w:u w:val="none"/>
+                      <w:sz w:val="20"/>
+                      <w:szCs w:val="20"/>
+                      <w:color w:val="000000"/>
+                    </w:rPr>
                   </w:pPr>
                   <w:r xmlns:w="http://schemas.openxmlformats.org/wordprocessingml/2006/main" xmlns:wp="http://schemas.openxmlformats.org/drawingml/2006/wordprocessingDrawing" xmlns:r="http://schemas.openxmlformats.org/officeDocument/2006/relationships" xmlns:w14="http://schemas.microsoft.com/office/word/2010/wordml">
                     <w:rPr>
@@ -3019,6 +3100,15 @@
                     </w:pBdr>
                     <w:spacing w:after="100" w:before="100" w:line="72"/>
                     <w:ind w:left="100" w:right="100" w:firstLine="0" w:firstLineChars="0"/>
+                    <w:rPr>
+                      <w:rFonts w:ascii="Helvetica" w:hAnsi="Helvetica" w:eastAsia="Helvetica" w:cs="Helvetica"/>
+                      <w:i w:val="false"/>
+                      <w:b w:val="false"/>
+                      <w:u w:val="none"/>
+                      <w:sz w:val="20"/>
+                      <w:szCs w:val="20"/>
+                      <w:color w:val="999999"/>
+                    </w:rPr>
                   </w:pPr>
                   <w:r xmlns:w="http://schemas.openxmlformats.org/wordprocessingml/2006/main" xmlns:wp="http://schemas.openxmlformats.org/drawingml/2006/wordprocessingDrawing" xmlns:r="http://schemas.openxmlformats.org/officeDocument/2006/relationships" xmlns:w14="http://schemas.microsoft.com/office/word/2010/wordml">
                     <w:rPr>
@@ -3063,6 +3153,15 @@
                     </w:pBdr>
                     <w:spacing w:after="100" w:before="100" w:line="72"/>
                     <w:ind w:left="100" w:right="100" w:firstLine="0" w:firstLineChars="0"/>
+                    <w:rPr>
+                      <w:rFonts w:ascii="Helvetica" w:hAnsi="Helvetica" w:eastAsia="Helvetica" w:cs="Helvetica"/>
+                      <w:i w:val="false"/>
+                      <w:b w:val="false"/>
+                      <w:u w:val="none"/>
+                      <w:sz w:val="20"/>
+                      <w:szCs w:val="20"/>
+                      <w:color w:val="999999"/>
+                    </w:rPr>
                   </w:pPr>
                   <w:r xmlns:w="http://schemas.openxmlformats.org/wordprocessingml/2006/main" xmlns:wp="http://schemas.openxmlformats.org/drawingml/2006/wordprocessingDrawing" xmlns:r="http://schemas.openxmlformats.org/officeDocument/2006/relationships" xmlns:w14="http://schemas.microsoft.com/office/word/2010/wordml">
                     <w:rPr>
@@ -3107,6 +3206,15 @@
                     </w:pBdr>
                     <w:spacing w:after="100" w:before="100" w:line="72"/>
                     <w:ind w:left="100" w:right="100" w:firstLine="0" w:firstLineChars="0"/>
+                    <w:rPr>
+                      <w:rFonts w:ascii="Helvetica" w:hAnsi="Helvetica" w:eastAsia="Helvetica" w:cs="Helvetica"/>
+                      <w:i w:val="false"/>
+                      <w:b w:val="false"/>
+                      <w:u w:val="none"/>
+                      <w:sz w:val="20"/>
+                      <w:szCs w:val="20"/>
+                      <w:color w:val="999999"/>
+                    </w:rPr>
                   </w:pPr>
                   <w:r xmlns:w="http://schemas.openxmlformats.org/wordprocessingml/2006/main" xmlns:wp="http://schemas.openxmlformats.org/drawingml/2006/wordprocessingDrawing" xmlns:r="http://schemas.openxmlformats.org/officeDocument/2006/relationships" xmlns:w14="http://schemas.microsoft.com/office/word/2010/wordml">
                     <w:rPr>
@@ -3151,6 +3259,15 @@
                     </w:pBdr>
                     <w:spacing w:after="100" w:before="100" w:line="72"/>
                     <w:ind w:left="100" w:right="100" w:firstLine="0" w:firstLineChars="0"/>
+                    <w:rPr>
+                      <w:rFonts w:ascii="Helvetica" w:hAnsi="Helvetica" w:eastAsia="Helvetica" w:cs="Helvetica"/>
+                      <w:i w:val="false"/>
+                      <w:b w:val="false"/>
+                      <w:u w:val="none"/>
+                      <w:sz w:val="20"/>
+                      <w:szCs w:val="20"/>
+                      <w:color w:val="999999"/>
+                    </w:rPr>
                   </w:pPr>
                   <w:r xmlns:w="http://schemas.openxmlformats.org/wordprocessingml/2006/main" xmlns:wp="http://schemas.openxmlformats.org/drawingml/2006/wordprocessingDrawing" xmlns:r="http://schemas.openxmlformats.org/officeDocument/2006/relationships" xmlns:w14="http://schemas.microsoft.com/office/word/2010/wordml">
                     <w:rPr>
@@ -3195,6 +3312,15 @@
                     </w:pBdr>
                     <w:spacing w:after="100" w:before="100" w:line="72"/>
                     <w:ind w:left="100" w:right="100" w:firstLine="0" w:firstLineChars="0"/>
+                    <w:rPr>
+                      <w:rFonts w:ascii="Helvetica" w:hAnsi="Helvetica" w:eastAsia="Helvetica" w:cs="Helvetica"/>
+                      <w:i w:val="false"/>
+                      <w:b w:val="false"/>
+                      <w:u w:val="none"/>
+                      <w:sz w:val="20"/>
+                      <w:szCs w:val="20"/>
+                      <w:color w:val="999999"/>
+                    </w:rPr>
                   </w:pPr>
                   <w:r xmlns:w="http://schemas.openxmlformats.org/wordprocessingml/2006/main" xmlns:wp="http://schemas.openxmlformats.org/drawingml/2006/wordprocessingDrawing" xmlns:r="http://schemas.openxmlformats.org/officeDocument/2006/relationships" xmlns:w14="http://schemas.microsoft.com/office/word/2010/wordml">
                     <w:rPr>
@@ -3239,6 +3365,15 @@
                     </w:pBdr>
                     <w:spacing w:after="100" w:before="100" w:line="72"/>
                     <w:ind w:left="100" w:right="100" w:firstLine="0" w:firstLineChars="0"/>
+                    <w:rPr>
+                      <w:rFonts w:ascii="Helvetica" w:hAnsi="Helvetica" w:eastAsia="Helvetica" w:cs="Helvetica"/>
+                      <w:i w:val="false"/>
+                      <w:b w:val="false"/>
+                      <w:u w:val="none"/>
+                      <w:sz w:val="20"/>
+                      <w:szCs w:val="20"/>
+                      <w:color w:val="999999"/>
+                    </w:rPr>
                   </w:pPr>
                   <w:r xmlns:w="http://schemas.openxmlformats.org/wordprocessingml/2006/main" xmlns:wp="http://schemas.openxmlformats.org/drawingml/2006/wordprocessingDrawing" xmlns:r="http://schemas.openxmlformats.org/officeDocument/2006/relationships" xmlns:w14="http://schemas.microsoft.com/office/word/2010/wordml">
                     <w:rPr>
@@ -3283,6 +3418,15 @@
                     </w:pBdr>
                     <w:spacing w:after="100" w:before="100" w:line="72"/>
                     <w:ind w:left="100" w:right="100" w:firstLine="0" w:firstLineChars="0"/>
+                    <w:rPr>
+                      <w:rFonts w:ascii="Helvetica" w:hAnsi="Helvetica" w:eastAsia="Helvetica" w:cs="Helvetica"/>
+                      <w:i w:val="false"/>
+                      <w:b w:val="false"/>
+                      <w:u w:val="none"/>
+                      <w:sz w:val="20"/>
+                      <w:szCs w:val="20"/>
+                      <w:color w:val="999999"/>
+                    </w:rPr>
                   </w:pPr>
                   <w:r xmlns:w="http://schemas.openxmlformats.org/wordprocessingml/2006/main" xmlns:wp="http://schemas.openxmlformats.org/drawingml/2006/wordprocessingDrawing" xmlns:r="http://schemas.openxmlformats.org/officeDocument/2006/relationships" xmlns:w14="http://schemas.microsoft.com/office/word/2010/wordml">
                     <w:rPr>
@@ -3327,6 +3471,15 @@
                     </w:pBdr>
                     <w:spacing w:after="100" w:before="100" w:line="72"/>
                     <w:ind w:left="100" w:right="100" w:firstLine="0" w:firstLineChars="0"/>
+                    <w:rPr>
+                      <w:rFonts w:ascii="Helvetica" w:hAnsi="Helvetica" w:eastAsia="Helvetica" w:cs="Helvetica"/>
+                      <w:i w:val="false"/>
+                      <w:b w:val="false"/>
+                      <w:u w:val="none"/>
+                      <w:sz w:val="20"/>
+                      <w:szCs w:val="20"/>
+                      <w:color w:val="999999"/>
+                    </w:rPr>
                   </w:pPr>
                   <w:r xmlns:w="http://schemas.openxmlformats.org/wordprocessingml/2006/main" xmlns:wp="http://schemas.openxmlformats.org/drawingml/2006/wordprocessingDrawing" xmlns:r="http://schemas.openxmlformats.org/officeDocument/2006/relationships" xmlns:w14="http://schemas.microsoft.com/office/word/2010/wordml">
                     <w:rPr>
@@ -3377,6 +3530,15 @@
                     </w:pBdr>
                     <w:spacing w:after="100" w:before="100" w:line="72"/>
                     <w:ind w:left="100" w:right="100" w:firstLine="0" w:firstLineChars="0"/>
+                    <w:rPr>
+                      <w:rFonts w:ascii="Helvetica" w:hAnsi="Helvetica" w:eastAsia="Helvetica" w:cs="Helvetica"/>
+                      <w:i w:val="false"/>
+                      <w:b w:val="false"/>
+                      <w:u w:val="none"/>
+                      <w:sz w:val="18"/>
+                      <w:szCs w:val="18"/>
+                      <w:color w:val="000000"/>
+                    </w:rPr>
                   </w:pPr>
                   <w:r xmlns:w="http://schemas.openxmlformats.org/wordprocessingml/2006/main" xmlns:wp="http://schemas.openxmlformats.org/drawingml/2006/wordprocessingDrawing" xmlns:r="http://schemas.openxmlformats.org/officeDocument/2006/relationships" xmlns:w14="http://schemas.microsoft.com/office/word/2010/wordml">
                     <w:rPr>
@@ -3421,6 +3583,15 @@
                     </w:pBdr>
                     <w:spacing w:after="100" w:before="100" w:line="72"/>
                     <w:ind w:left="100" w:right="100" w:firstLine="0" w:firstLineChars="0"/>
+                    <w:rPr>
+                      <w:rFonts w:ascii="Helvetica" w:hAnsi="Helvetica" w:eastAsia="Helvetica" w:cs="Helvetica"/>
+                      <w:i w:val="false"/>
+                      <w:b w:val="false"/>
+                      <w:u w:val="none"/>
+                      <w:sz w:val="18"/>
+                      <w:szCs w:val="18"/>
+                      <w:color w:val="000000"/>
+                    </w:rPr>
                   </w:pPr>
                   <w:r xmlns:w="http://schemas.openxmlformats.org/wordprocessingml/2006/main" xmlns:wp="http://schemas.openxmlformats.org/drawingml/2006/wordprocessingDrawing" xmlns:r="http://schemas.openxmlformats.org/officeDocument/2006/relationships" xmlns:w14="http://schemas.microsoft.com/office/word/2010/wordml">
                     <w:rPr>
@@ -3465,6 +3636,15 @@
                     </w:pBdr>
                     <w:spacing w:after="100" w:before="100" w:line="72"/>
                     <w:ind w:left="100" w:right="100" w:firstLine="0" w:firstLineChars="0"/>
+                    <w:rPr>
+                      <w:rFonts w:ascii="Helvetica" w:hAnsi="Helvetica" w:eastAsia="Helvetica" w:cs="Helvetica"/>
+                      <w:i w:val="false"/>
+                      <w:b w:val="false"/>
+                      <w:u w:val="none"/>
+                      <w:sz w:val="18"/>
+                      <w:szCs w:val="18"/>
+                      <w:color w:val="000000"/>
+                    </w:rPr>
                   </w:pPr>
                   <w:r xmlns:w="http://schemas.openxmlformats.org/wordprocessingml/2006/main" xmlns:wp="http://schemas.openxmlformats.org/drawingml/2006/wordprocessingDrawing" xmlns:r="http://schemas.openxmlformats.org/officeDocument/2006/relationships" xmlns:w14="http://schemas.microsoft.com/office/word/2010/wordml">
                     <w:rPr>
@@ -3509,6 +3689,15 @@
                     </w:pBdr>
                     <w:spacing w:after="100" w:before="100" w:line="72"/>
                     <w:ind w:left="100" w:right="100" w:firstLine="0" w:firstLineChars="0"/>
+                    <w:rPr>
+                      <w:rFonts w:ascii="Helvetica" w:hAnsi="Helvetica" w:eastAsia="Helvetica" w:cs="Helvetica"/>
+                      <w:i w:val="false"/>
+                      <w:b w:val="false"/>
+                      <w:u w:val="none"/>
+                      <w:sz w:val="18"/>
+                      <w:szCs w:val="18"/>
+                      <w:color w:val="000000"/>
+                    </w:rPr>
                   </w:pPr>
                   <w:r xmlns:w="http://schemas.openxmlformats.org/wordprocessingml/2006/main" xmlns:wp="http://schemas.openxmlformats.org/drawingml/2006/wordprocessingDrawing" xmlns:r="http://schemas.openxmlformats.org/officeDocument/2006/relationships" xmlns:w14="http://schemas.microsoft.com/office/word/2010/wordml">
                     <w:rPr>
@@ -3553,6 +3742,15 @@
                     </w:pBdr>
                     <w:spacing w:after="100" w:before="100" w:line="72"/>
                     <w:ind w:left="100" w:right="100" w:firstLine="0" w:firstLineChars="0"/>
+                    <w:rPr>
+                      <w:rFonts w:ascii="Helvetica" w:hAnsi="Helvetica" w:eastAsia="Helvetica" w:cs="Helvetica"/>
+                      <w:i w:val="false"/>
+                      <w:b w:val="false"/>
+                      <w:u w:val="none"/>
+                      <w:sz w:val="18"/>
+                      <w:szCs w:val="18"/>
+                      <w:color w:val="000000"/>
+                    </w:rPr>
                   </w:pPr>
                   <w:r xmlns:w="http://schemas.openxmlformats.org/wordprocessingml/2006/main" xmlns:wp="http://schemas.openxmlformats.org/drawingml/2006/wordprocessingDrawing" xmlns:r="http://schemas.openxmlformats.org/officeDocument/2006/relationships" xmlns:w14="http://schemas.microsoft.com/office/word/2010/wordml">
                     <w:rPr>
@@ -3597,6 +3795,15 @@
                     </w:pBdr>
                     <w:spacing w:after="100" w:before="100" w:line="72"/>
                     <w:ind w:left="100" w:right="100" w:firstLine="0" w:firstLineChars="0"/>
+                    <w:rPr>
+                      <w:rFonts w:ascii="Helvetica" w:hAnsi="Helvetica" w:eastAsia="Helvetica" w:cs="Helvetica"/>
+                      <w:i w:val="false"/>
+                      <w:b w:val="false"/>
+                      <w:u w:val="none"/>
+                      <w:sz w:val="18"/>
+                      <w:szCs w:val="18"/>
+                      <w:color w:val="000000"/>
+                    </w:rPr>
                   </w:pPr>
                   <w:r xmlns:w="http://schemas.openxmlformats.org/wordprocessingml/2006/main" xmlns:wp="http://schemas.openxmlformats.org/drawingml/2006/wordprocessingDrawing" xmlns:r="http://schemas.openxmlformats.org/officeDocument/2006/relationships" xmlns:w14="http://schemas.microsoft.com/office/word/2010/wordml">
                     <w:rPr>
@@ -3641,6 +3848,15 @@
                     </w:pBdr>
                     <w:spacing w:after="100" w:before="100" w:line="72"/>
                     <w:ind w:left="100" w:right="100" w:firstLine="0" w:firstLineChars="0"/>
+                    <w:rPr>
+                      <w:rFonts w:ascii="Helvetica" w:hAnsi="Helvetica" w:eastAsia="Helvetica" w:cs="Helvetica"/>
+                      <w:i w:val="false"/>
+                      <w:b w:val="false"/>
+                      <w:u w:val="none"/>
+                      <w:sz w:val="18"/>
+                      <w:szCs w:val="18"/>
+                      <w:color w:val="000000"/>
+                    </w:rPr>
                   </w:pPr>
                   <w:r xmlns:w="http://schemas.openxmlformats.org/wordprocessingml/2006/main" xmlns:wp="http://schemas.openxmlformats.org/drawingml/2006/wordprocessingDrawing" xmlns:r="http://schemas.openxmlformats.org/officeDocument/2006/relationships" xmlns:w14="http://schemas.microsoft.com/office/word/2010/wordml">
                     <w:rPr>
@@ -3685,6 +3901,15 @@
                     </w:pBdr>
                     <w:spacing w:after="100" w:before="100" w:line="72"/>
                     <w:ind w:left="100" w:right="100" w:firstLine="0" w:firstLineChars="0"/>
+                    <w:rPr>
+                      <w:rFonts w:ascii="Helvetica" w:hAnsi="Helvetica" w:eastAsia="Helvetica" w:cs="Helvetica"/>
+                      <w:i w:val="false"/>
+                      <w:b w:val="false"/>
+                      <w:u w:val="none"/>
+                      <w:sz w:val="18"/>
+                      <w:szCs w:val="18"/>
+                      <w:color w:val="000000"/>
+                    </w:rPr>
                   </w:pPr>
                   <w:r xmlns:w="http://schemas.openxmlformats.org/wordprocessingml/2006/main" xmlns:wp="http://schemas.openxmlformats.org/drawingml/2006/wordprocessingDrawing" xmlns:r="http://schemas.openxmlformats.org/officeDocument/2006/relationships" xmlns:w14="http://schemas.microsoft.com/office/word/2010/wordml">
                     <w:rPr>
@@ -3735,6 +3960,15 @@
                     </w:pBdr>
                     <w:spacing w:after="100" w:before="100" w:line="72"/>
                     <w:ind w:left="100" w:right="100" w:firstLine="0" w:firstLineChars="0"/>
+                    <w:rPr>
+                      <w:rFonts w:ascii="Helvetica" w:hAnsi="Helvetica" w:eastAsia="Helvetica" w:cs="Helvetica"/>
+                      <w:i w:val="false"/>
+                      <w:b w:val="false"/>
+                      <w:u w:val="none"/>
+                      <w:sz w:val="18"/>
+                      <w:szCs w:val="18"/>
+                      <w:color w:val="000000"/>
+                    </w:rPr>
                   </w:pPr>
                   <w:r xmlns:w="http://schemas.openxmlformats.org/wordprocessingml/2006/main" xmlns:wp="http://schemas.openxmlformats.org/drawingml/2006/wordprocessingDrawing" xmlns:r="http://schemas.openxmlformats.org/officeDocument/2006/relationships" xmlns:w14="http://schemas.microsoft.com/office/word/2010/wordml">
                     <w:rPr>
@@ -3779,6 +4013,15 @@
                     </w:pBdr>
                     <w:spacing w:after="100" w:before="100" w:line="72"/>
                     <w:ind w:left="100" w:right="100" w:firstLine="0" w:firstLineChars="0"/>
+                    <w:rPr>
+                      <w:rFonts w:ascii="Helvetica" w:hAnsi="Helvetica" w:eastAsia="Helvetica" w:cs="Helvetica"/>
+                      <w:i w:val="false"/>
+                      <w:b w:val="false"/>
+                      <w:u w:val="none"/>
+                      <w:sz w:val="18"/>
+                      <w:szCs w:val="18"/>
+                      <w:color w:val="000000"/>
+                    </w:rPr>
                   </w:pPr>
                   <w:r xmlns:w="http://schemas.openxmlformats.org/wordprocessingml/2006/main" xmlns:wp="http://schemas.openxmlformats.org/drawingml/2006/wordprocessingDrawing" xmlns:r="http://schemas.openxmlformats.org/officeDocument/2006/relationships" xmlns:w14="http://schemas.microsoft.com/office/word/2010/wordml">
                     <w:rPr>
@@ -3823,6 +4066,15 @@
                     </w:pBdr>
                     <w:spacing w:after="100" w:before="100" w:line="72"/>
                     <w:ind w:left="100" w:right="100" w:firstLine="0" w:firstLineChars="0"/>
+                    <w:rPr>
+                      <w:rFonts w:ascii="Helvetica" w:hAnsi="Helvetica" w:eastAsia="Helvetica" w:cs="Helvetica"/>
+                      <w:i w:val="false"/>
+                      <w:b w:val="false"/>
+                      <w:u w:val="none"/>
+                      <w:sz w:val="18"/>
+                      <w:szCs w:val="18"/>
+                      <w:color w:val="000000"/>
+                    </w:rPr>
                   </w:pPr>
                   <w:r xmlns:w="http://schemas.openxmlformats.org/wordprocessingml/2006/main" xmlns:wp="http://schemas.openxmlformats.org/drawingml/2006/wordprocessingDrawing" xmlns:r="http://schemas.openxmlformats.org/officeDocument/2006/relationships" xmlns:w14="http://schemas.microsoft.com/office/word/2010/wordml">
                     <w:rPr>
@@ -3867,6 +4119,15 @@
                     </w:pBdr>
                     <w:spacing w:after="100" w:before="100" w:line="72"/>
                     <w:ind w:left="100" w:right="100" w:firstLine="0" w:firstLineChars="0"/>
+                    <w:rPr>
+                      <w:rFonts w:ascii="Helvetica" w:hAnsi="Helvetica" w:eastAsia="Helvetica" w:cs="Helvetica"/>
+                      <w:i w:val="false"/>
+                      <w:b w:val="false"/>
+                      <w:u w:val="none"/>
+                      <w:sz w:val="18"/>
+                      <w:szCs w:val="18"/>
+                      <w:color w:val="000000"/>
+                    </w:rPr>
                   </w:pPr>
                   <w:r xmlns:w="http://schemas.openxmlformats.org/wordprocessingml/2006/main" xmlns:wp="http://schemas.openxmlformats.org/drawingml/2006/wordprocessingDrawing" xmlns:r="http://schemas.openxmlformats.org/officeDocument/2006/relationships" xmlns:w14="http://schemas.microsoft.com/office/word/2010/wordml">
                     <w:rPr>
@@ -3911,6 +4172,15 @@
                     </w:pBdr>
                     <w:spacing w:after="100" w:before="100" w:line="72"/>
                     <w:ind w:left="100" w:right="100" w:firstLine="0" w:firstLineChars="0"/>
+                    <w:rPr>
+                      <w:rFonts w:ascii="Helvetica" w:hAnsi="Helvetica" w:eastAsia="Helvetica" w:cs="Helvetica"/>
+                      <w:i w:val="false"/>
+                      <w:b w:val="false"/>
+                      <w:u w:val="none"/>
+                      <w:sz w:val="18"/>
+                      <w:szCs w:val="18"/>
+                      <w:color w:val="000000"/>
+                    </w:rPr>
                   </w:pPr>
                   <w:r xmlns:w="http://schemas.openxmlformats.org/wordprocessingml/2006/main" xmlns:wp="http://schemas.openxmlformats.org/drawingml/2006/wordprocessingDrawing" xmlns:r="http://schemas.openxmlformats.org/officeDocument/2006/relationships" xmlns:w14="http://schemas.microsoft.com/office/word/2010/wordml">
                     <w:rPr>
@@ -3955,6 +4225,15 @@
                     </w:pBdr>
                     <w:spacing w:after="100" w:before="100" w:line="72"/>
                     <w:ind w:left="100" w:right="100" w:firstLine="0" w:firstLineChars="0"/>
+                    <w:rPr>
+                      <w:rFonts w:ascii="Helvetica" w:hAnsi="Helvetica" w:eastAsia="Helvetica" w:cs="Helvetica"/>
+                      <w:i w:val="false"/>
+                      <w:b w:val="false"/>
+                      <w:u w:val="none"/>
+                      <w:sz w:val="18"/>
+                      <w:szCs w:val="18"/>
+                      <w:color w:val="000000"/>
+                    </w:rPr>
                   </w:pPr>
                   <w:r xmlns:w="http://schemas.openxmlformats.org/wordprocessingml/2006/main" xmlns:wp="http://schemas.openxmlformats.org/drawingml/2006/wordprocessingDrawing" xmlns:r="http://schemas.openxmlformats.org/officeDocument/2006/relationships" xmlns:w14="http://schemas.microsoft.com/office/word/2010/wordml">
                     <w:rPr>
@@ -3999,6 +4278,15 @@
                     </w:pBdr>
                     <w:spacing w:after="100" w:before="100" w:line="72"/>
                     <w:ind w:left="100" w:right="100" w:firstLine="0" w:firstLineChars="0"/>
+                    <w:rPr>
+                      <w:rFonts w:ascii="Helvetica" w:hAnsi="Helvetica" w:eastAsia="Helvetica" w:cs="Helvetica"/>
+                      <w:i w:val="false"/>
+                      <w:b w:val="false"/>
+                      <w:u w:val="none"/>
+                      <w:sz w:val="18"/>
+                      <w:szCs w:val="18"/>
+                      <w:color w:val="000000"/>
+                    </w:rPr>
                   </w:pPr>
                   <w:r xmlns:w="http://schemas.openxmlformats.org/wordprocessingml/2006/main" xmlns:wp="http://schemas.openxmlformats.org/drawingml/2006/wordprocessingDrawing" xmlns:r="http://schemas.openxmlformats.org/officeDocument/2006/relationships" xmlns:w14="http://schemas.microsoft.com/office/word/2010/wordml">
                     <w:rPr>
@@ -4043,6 +4331,15 @@
                     </w:pBdr>
                     <w:spacing w:after="100" w:before="100" w:line="72"/>
                     <w:ind w:left="100" w:right="100" w:firstLine="0" w:firstLineChars="0"/>
+                    <w:rPr>
+                      <w:rFonts w:ascii="Helvetica" w:hAnsi="Helvetica" w:eastAsia="Helvetica" w:cs="Helvetica"/>
+                      <w:i w:val="false"/>
+                      <w:b w:val="false"/>
+                      <w:u w:val="none"/>
+                      <w:sz w:val="18"/>
+                      <w:szCs w:val="18"/>
+                      <w:color w:val="000000"/>
+                    </w:rPr>
                   </w:pPr>
                   <w:r xmlns:w="http://schemas.openxmlformats.org/wordprocessingml/2006/main" xmlns:wp="http://schemas.openxmlformats.org/drawingml/2006/wordprocessingDrawing" xmlns:r="http://schemas.openxmlformats.org/officeDocument/2006/relationships" xmlns:w14="http://schemas.microsoft.com/office/word/2010/wordml">
                     <w:rPr>
@@ -4093,6 +4390,15 @@
                     </w:pBdr>
                     <w:spacing w:after="100" w:before="100" w:line="72"/>
                     <w:ind w:left="100" w:right="100" w:firstLine="0" w:firstLineChars="0"/>
+                    <w:rPr>
+                      <w:rFonts w:ascii="Helvetica" w:hAnsi="Helvetica" w:eastAsia="Helvetica" w:cs="Helvetica"/>
+                      <w:i w:val="false"/>
+                      <w:b w:val="false"/>
+                      <w:u w:val="none"/>
+                      <w:sz w:val="18"/>
+                      <w:szCs w:val="18"/>
+                      <w:color w:val="000000"/>
+                    </w:rPr>
                   </w:pPr>
                   <w:r xmlns:w="http://schemas.openxmlformats.org/wordprocessingml/2006/main" xmlns:wp="http://schemas.openxmlformats.org/drawingml/2006/wordprocessingDrawing" xmlns:r="http://schemas.openxmlformats.org/officeDocument/2006/relationships" xmlns:w14="http://schemas.microsoft.com/office/word/2010/wordml">
                     <w:rPr>
@@ -4137,6 +4443,15 @@
                     </w:pBdr>
                     <w:spacing w:after="100" w:before="100" w:line="72"/>
                     <w:ind w:left="100" w:right="100" w:firstLine="0" w:firstLineChars="0"/>
+                    <w:rPr>
+                      <w:rFonts w:ascii="Helvetica" w:hAnsi="Helvetica" w:eastAsia="Helvetica" w:cs="Helvetica"/>
+                      <w:i w:val="false"/>
+                      <w:b w:val="false"/>
+                      <w:u w:val="none"/>
+                      <w:sz w:val="18"/>
+                      <w:szCs w:val="18"/>
+                      <w:color w:val="000000"/>
+                    </w:rPr>
                   </w:pPr>
                   <w:r xmlns:w="http://schemas.openxmlformats.org/wordprocessingml/2006/main" xmlns:wp="http://schemas.openxmlformats.org/drawingml/2006/wordprocessingDrawing" xmlns:r="http://schemas.openxmlformats.org/officeDocument/2006/relationships" xmlns:w14="http://schemas.microsoft.com/office/word/2010/wordml">
                     <w:rPr>
@@ -4181,6 +4496,15 @@
                     </w:pBdr>
                     <w:spacing w:after="100" w:before="100" w:line="72"/>
                     <w:ind w:left="100" w:right="100" w:firstLine="0" w:firstLineChars="0"/>
+                    <w:rPr>
+                      <w:rFonts w:ascii="Helvetica" w:hAnsi="Helvetica" w:eastAsia="Helvetica" w:cs="Helvetica"/>
+                      <w:i w:val="false"/>
+                      <w:b w:val="false"/>
+                      <w:u w:val="none"/>
+                      <w:sz w:val="18"/>
+                      <w:szCs w:val="18"/>
+                      <w:color w:val="000000"/>
+                    </w:rPr>
                   </w:pPr>
                   <w:r xmlns:w="http://schemas.openxmlformats.org/wordprocessingml/2006/main" xmlns:wp="http://schemas.openxmlformats.org/drawingml/2006/wordprocessingDrawing" xmlns:r="http://schemas.openxmlformats.org/officeDocument/2006/relationships" xmlns:w14="http://schemas.microsoft.com/office/word/2010/wordml">
                     <w:rPr>
@@ -4225,6 +4549,15 @@
                     </w:pBdr>
                     <w:spacing w:after="100" w:before="100" w:line="72"/>
                     <w:ind w:left="100" w:right="100" w:firstLine="0" w:firstLineChars="0"/>
+                    <w:rPr>
+                      <w:rFonts w:ascii="Helvetica" w:hAnsi="Helvetica" w:eastAsia="Helvetica" w:cs="Helvetica"/>
+                      <w:i w:val="false"/>
+                      <w:b w:val="false"/>
+                      <w:u w:val="none"/>
+                      <w:sz w:val="18"/>
+                      <w:szCs w:val="18"/>
+                      <w:color w:val="000000"/>
+                    </w:rPr>
                   </w:pPr>
                   <w:r xmlns:w="http://schemas.openxmlformats.org/wordprocessingml/2006/main" xmlns:wp="http://schemas.openxmlformats.org/drawingml/2006/wordprocessingDrawing" xmlns:r="http://schemas.openxmlformats.org/officeDocument/2006/relationships" xmlns:w14="http://schemas.microsoft.com/office/word/2010/wordml">
                     <w:rPr>
@@ -4269,6 +4602,15 @@
                     </w:pBdr>
                     <w:spacing w:after="100" w:before="100" w:line="72"/>
                     <w:ind w:left="100" w:right="100" w:firstLine="0" w:firstLineChars="0"/>
+                    <w:rPr>
+                      <w:rFonts w:ascii="Helvetica" w:hAnsi="Helvetica" w:eastAsia="Helvetica" w:cs="Helvetica"/>
+                      <w:i w:val="false"/>
+                      <w:b w:val="false"/>
+                      <w:u w:val="none"/>
+                      <w:sz w:val="18"/>
+                      <w:szCs w:val="18"/>
+                      <w:color w:val="000000"/>
+                    </w:rPr>
                   </w:pPr>
                   <w:r xmlns:w="http://schemas.openxmlformats.org/wordprocessingml/2006/main" xmlns:wp="http://schemas.openxmlformats.org/drawingml/2006/wordprocessingDrawing" xmlns:r="http://schemas.openxmlformats.org/officeDocument/2006/relationships" xmlns:w14="http://schemas.microsoft.com/office/word/2010/wordml">
                     <w:rPr>
@@ -4313,6 +4655,15 @@
                     </w:pBdr>
                     <w:spacing w:after="100" w:before="100" w:line="72"/>
                     <w:ind w:left="100" w:right="100" w:firstLine="0" w:firstLineChars="0"/>
+                    <w:rPr>
+                      <w:rFonts w:ascii="Helvetica" w:hAnsi="Helvetica" w:eastAsia="Helvetica" w:cs="Helvetica"/>
+                      <w:i w:val="false"/>
+                      <w:b w:val="false"/>
+                      <w:u w:val="none"/>
+                      <w:sz w:val="18"/>
+                      <w:szCs w:val="18"/>
+                      <w:color w:val="000000"/>
+                    </w:rPr>
                   </w:pPr>
                   <w:r xmlns:w="http://schemas.openxmlformats.org/wordprocessingml/2006/main" xmlns:wp="http://schemas.openxmlformats.org/drawingml/2006/wordprocessingDrawing" xmlns:r="http://schemas.openxmlformats.org/officeDocument/2006/relationships" xmlns:w14="http://schemas.microsoft.com/office/word/2010/wordml">
                     <w:rPr>
@@ -4357,6 +4708,15 @@
                     </w:pBdr>
                     <w:spacing w:after="100" w:before="100" w:line="72"/>
                     <w:ind w:left="100" w:right="100" w:firstLine="0" w:firstLineChars="0"/>
+                    <w:rPr>
+                      <w:rFonts w:ascii="Helvetica" w:hAnsi="Helvetica" w:eastAsia="Helvetica" w:cs="Helvetica"/>
+                      <w:i w:val="false"/>
+                      <w:b w:val="false"/>
+                      <w:u w:val="none"/>
+                      <w:sz w:val="18"/>
+                      <w:szCs w:val="18"/>
+                      <w:color w:val="000000"/>
+                    </w:rPr>
                   </w:pPr>
                   <w:r xmlns:w="http://schemas.openxmlformats.org/wordprocessingml/2006/main" xmlns:wp="http://schemas.openxmlformats.org/drawingml/2006/wordprocessingDrawing" xmlns:r="http://schemas.openxmlformats.org/officeDocument/2006/relationships" xmlns:w14="http://schemas.microsoft.com/office/word/2010/wordml">
                     <w:rPr>
@@ -4401,6 +4761,15 @@
                     </w:pBdr>
                     <w:spacing w:after="100" w:before="100" w:line="72"/>
                     <w:ind w:left="100" w:right="100" w:firstLine="0" w:firstLineChars="0"/>
+                    <w:rPr>
+                      <w:rFonts w:ascii="Helvetica" w:hAnsi="Helvetica" w:eastAsia="Helvetica" w:cs="Helvetica"/>
+                      <w:i w:val="false"/>
+                      <w:b w:val="false"/>
+                      <w:u w:val="none"/>
+                      <w:sz w:val="18"/>
+                      <w:szCs w:val="18"/>
+                      <w:color w:val="000000"/>
+                    </w:rPr>
                   </w:pPr>
                   <w:r xmlns:w="http://schemas.openxmlformats.org/wordprocessingml/2006/main" xmlns:wp="http://schemas.openxmlformats.org/drawingml/2006/wordprocessingDrawing" xmlns:r="http://schemas.openxmlformats.org/officeDocument/2006/relationships" xmlns:w14="http://schemas.microsoft.com/office/word/2010/wordml">
                     <w:rPr>
@@ -4451,6 +4820,15 @@
                     </w:pBdr>
                     <w:spacing w:after="100" w:before="100" w:line="72"/>
                     <w:ind w:left="100" w:right="100" w:firstLine="0" w:firstLineChars="0"/>
+                    <w:rPr>
+                      <w:rFonts w:ascii="Helvetica" w:hAnsi="Helvetica" w:eastAsia="Helvetica" w:cs="Helvetica"/>
+                      <w:i w:val="false"/>
+                      <w:b w:val="false"/>
+                      <w:u w:val="none"/>
+                      <w:sz w:val="18"/>
+                      <w:szCs w:val="18"/>
+                      <w:color w:val="000000"/>
+                    </w:rPr>
                   </w:pPr>
                   <w:r xmlns:w="http://schemas.openxmlformats.org/wordprocessingml/2006/main" xmlns:wp="http://schemas.openxmlformats.org/drawingml/2006/wordprocessingDrawing" xmlns:r="http://schemas.openxmlformats.org/officeDocument/2006/relationships" xmlns:w14="http://schemas.microsoft.com/office/word/2010/wordml">
                     <w:rPr>
@@ -4495,6 +4873,15 @@
                     </w:pBdr>
                     <w:spacing w:after="100" w:before="100" w:line="72"/>
                     <w:ind w:left="100" w:right="100" w:firstLine="0" w:firstLineChars="0"/>
+                    <w:rPr>
+                      <w:rFonts w:ascii="Helvetica" w:hAnsi="Helvetica" w:eastAsia="Helvetica" w:cs="Helvetica"/>
+                      <w:i w:val="false"/>
+                      <w:b w:val="false"/>
+                      <w:u w:val="none"/>
+                      <w:sz w:val="18"/>
+                      <w:szCs w:val="18"/>
+                      <w:color w:val="000000"/>
+                    </w:rPr>
                   </w:pPr>
                   <w:r xmlns:w="http://schemas.openxmlformats.org/wordprocessingml/2006/main" xmlns:wp="http://schemas.openxmlformats.org/drawingml/2006/wordprocessingDrawing" xmlns:r="http://schemas.openxmlformats.org/officeDocument/2006/relationships" xmlns:w14="http://schemas.microsoft.com/office/word/2010/wordml">
                     <w:rPr>
@@ -4539,6 +4926,15 @@
                     </w:pBdr>
                     <w:spacing w:after="100" w:before="100" w:line="72"/>
                     <w:ind w:left="100" w:right="100" w:firstLine="0" w:firstLineChars="0"/>
+                    <w:rPr>
+                      <w:rFonts w:ascii="Helvetica" w:hAnsi="Helvetica" w:eastAsia="Helvetica" w:cs="Helvetica"/>
+                      <w:i w:val="false"/>
+                      <w:b w:val="false"/>
+                      <w:u w:val="none"/>
+                      <w:sz w:val="18"/>
+                      <w:szCs w:val="18"/>
+                      <w:color w:val="000000"/>
+                    </w:rPr>
                   </w:pPr>
                   <w:r xmlns:w="http://schemas.openxmlformats.org/wordprocessingml/2006/main" xmlns:wp="http://schemas.openxmlformats.org/drawingml/2006/wordprocessingDrawing" xmlns:r="http://schemas.openxmlformats.org/officeDocument/2006/relationships" xmlns:w14="http://schemas.microsoft.com/office/word/2010/wordml">
                     <w:rPr>
@@ -4583,6 +4979,15 @@
                     </w:pBdr>
                     <w:spacing w:after="100" w:before="100" w:line="72"/>
                     <w:ind w:left="100" w:right="100" w:firstLine="0" w:firstLineChars="0"/>
+                    <w:rPr>
+                      <w:rFonts w:ascii="Helvetica" w:hAnsi="Helvetica" w:eastAsia="Helvetica" w:cs="Helvetica"/>
+                      <w:i w:val="false"/>
+                      <w:b w:val="false"/>
+                      <w:u w:val="none"/>
+                      <w:sz w:val="18"/>
+                      <w:szCs w:val="18"/>
+                      <w:color w:val="000000"/>
+                    </w:rPr>
                   </w:pPr>
                   <w:r xmlns:w="http://schemas.openxmlformats.org/wordprocessingml/2006/main" xmlns:wp="http://schemas.openxmlformats.org/drawingml/2006/wordprocessingDrawing" xmlns:r="http://schemas.openxmlformats.org/officeDocument/2006/relationships" xmlns:w14="http://schemas.microsoft.com/office/word/2010/wordml">
                     <w:rPr>
@@ -4627,6 +5032,15 @@
                     </w:pBdr>
                     <w:spacing w:after="100" w:before="100" w:line="72"/>
                     <w:ind w:left="100" w:right="100" w:firstLine="0" w:firstLineChars="0"/>
+                    <w:rPr>
+                      <w:rFonts w:ascii="Helvetica" w:hAnsi="Helvetica" w:eastAsia="Helvetica" w:cs="Helvetica"/>
+                      <w:i w:val="false"/>
+                      <w:b w:val="false"/>
+                      <w:u w:val="none"/>
+                      <w:sz w:val="18"/>
+                      <w:szCs w:val="18"/>
+                      <w:color w:val="000000"/>
+                    </w:rPr>
                   </w:pPr>
                   <w:r xmlns:w="http://schemas.openxmlformats.org/wordprocessingml/2006/main" xmlns:wp="http://schemas.openxmlformats.org/drawingml/2006/wordprocessingDrawing" xmlns:r="http://schemas.openxmlformats.org/officeDocument/2006/relationships" xmlns:w14="http://schemas.microsoft.com/office/word/2010/wordml">
                     <w:rPr>
@@ -4671,6 +5085,15 @@
                     </w:pBdr>
                     <w:spacing w:after="100" w:before="100" w:line="72"/>
                     <w:ind w:left="100" w:right="100" w:firstLine="0" w:firstLineChars="0"/>
+                    <w:rPr>
+                      <w:rFonts w:ascii="Helvetica" w:hAnsi="Helvetica" w:eastAsia="Helvetica" w:cs="Helvetica"/>
+                      <w:i w:val="false"/>
+                      <w:b w:val="false"/>
+                      <w:u w:val="none"/>
+                      <w:sz w:val="18"/>
+                      <w:szCs w:val="18"/>
+                      <w:color w:val="000000"/>
+                    </w:rPr>
                   </w:pPr>
                   <w:r xmlns:w="http://schemas.openxmlformats.org/wordprocessingml/2006/main" xmlns:wp="http://schemas.openxmlformats.org/drawingml/2006/wordprocessingDrawing" xmlns:r="http://schemas.openxmlformats.org/officeDocument/2006/relationships" xmlns:w14="http://schemas.microsoft.com/office/word/2010/wordml">
                     <w:rPr>
@@ -4715,6 +5138,15 @@
                     </w:pBdr>
                     <w:spacing w:after="100" w:before="100" w:line="72"/>
                     <w:ind w:left="100" w:right="100" w:firstLine="0" w:firstLineChars="0"/>
+                    <w:rPr>
+                      <w:rFonts w:ascii="Helvetica" w:hAnsi="Helvetica" w:eastAsia="Helvetica" w:cs="Helvetica"/>
+                      <w:i w:val="false"/>
+                      <w:b w:val="false"/>
+                      <w:u w:val="none"/>
+                      <w:sz w:val="18"/>
+                      <w:szCs w:val="18"/>
+                      <w:color w:val="000000"/>
+                    </w:rPr>
                   </w:pPr>
                   <w:r xmlns:w="http://schemas.openxmlformats.org/wordprocessingml/2006/main" xmlns:wp="http://schemas.openxmlformats.org/drawingml/2006/wordprocessingDrawing" xmlns:r="http://schemas.openxmlformats.org/officeDocument/2006/relationships" xmlns:w14="http://schemas.microsoft.com/office/word/2010/wordml">
                     <w:rPr>
@@ -4759,6 +5191,15 @@
                     </w:pBdr>
                     <w:spacing w:after="100" w:before="100" w:line="72"/>
                     <w:ind w:left="100" w:right="100" w:firstLine="0" w:firstLineChars="0"/>
+                    <w:rPr>
+                      <w:rFonts w:ascii="Helvetica" w:hAnsi="Helvetica" w:eastAsia="Helvetica" w:cs="Helvetica"/>
+                      <w:i w:val="false"/>
+                      <w:b w:val="false"/>
+                      <w:u w:val="none"/>
+                      <w:sz w:val="18"/>
+                      <w:szCs w:val="18"/>
+                      <w:color w:val="000000"/>
+                    </w:rPr>
                   </w:pPr>
                   <w:r xmlns:w="http://schemas.openxmlformats.org/wordprocessingml/2006/main" xmlns:wp="http://schemas.openxmlformats.org/drawingml/2006/wordprocessingDrawing" xmlns:r="http://schemas.openxmlformats.org/officeDocument/2006/relationships" xmlns:w14="http://schemas.microsoft.com/office/word/2010/wordml">
                     <w:rPr>
@@ -4809,6 +5250,15 @@
                     </w:pBdr>
                     <w:spacing w:after="100" w:before="100" w:line="72"/>
                     <w:ind w:left="100" w:right="100" w:firstLine="0" w:firstLineChars="0"/>
+                    <w:rPr>
+                      <w:rFonts w:ascii="Helvetica" w:hAnsi="Helvetica" w:eastAsia="Helvetica" w:cs="Helvetica"/>
+                      <w:i w:val="false"/>
+                      <w:b w:val="false"/>
+                      <w:u w:val="none"/>
+                      <w:sz w:val="18"/>
+                      <w:szCs w:val="18"/>
+                      <w:color w:val="000000"/>
+                    </w:rPr>
                   </w:pPr>
                   <w:r xmlns:w="http://schemas.openxmlformats.org/wordprocessingml/2006/main" xmlns:wp="http://schemas.openxmlformats.org/drawingml/2006/wordprocessingDrawing" xmlns:r="http://schemas.openxmlformats.org/officeDocument/2006/relationships" xmlns:w14="http://schemas.microsoft.com/office/word/2010/wordml">
                     <w:rPr>
@@ -4853,6 +5303,15 @@
                     </w:pBdr>
                     <w:spacing w:after="100" w:before="100" w:line="72"/>
                     <w:ind w:left="100" w:right="100" w:firstLine="0" w:firstLineChars="0"/>
+                    <w:rPr>
+                      <w:rFonts w:ascii="Helvetica" w:hAnsi="Helvetica" w:eastAsia="Helvetica" w:cs="Helvetica"/>
+                      <w:i w:val="false"/>
+                      <w:b w:val="false"/>
+                      <w:u w:val="none"/>
+                      <w:sz w:val="18"/>
+                      <w:szCs w:val="18"/>
+                      <w:color w:val="000000"/>
+                    </w:rPr>
                   </w:pPr>
                   <w:r xmlns:w="http://schemas.openxmlformats.org/wordprocessingml/2006/main" xmlns:wp="http://schemas.openxmlformats.org/drawingml/2006/wordprocessingDrawing" xmlns:r="http://schemas.openxmlformats.org/officeDocument/2006/relationships" xmlns:w14="http://schemas.microsoft.com/office/word/2010/wordml">
                     <w:rPr>
@@ -4897,6 +5356,15 @@
                     </w:pBdr>
                     <w:spacing w:after="100" w:before="100" w:line="72"/>
                     <w:ind w:left="100" w:right="100" w:firstLine="0" w:firstLineChars="0"/>
+                    <w:rPr>
+                      <w:rFonts w:ascii="Helvetica" w:hAnsi="Helvetica" w:eastAsia="Helvetica" w:cs="Helvetica"/>
+                      <w:i w:val="false"/>
+                      <w:b w:val="false"/>
+                      <w:u w:val="none"/>
+                      <w:sz w:val="18"/>
+                      <w:szCs w:val="18"/>
+                      <w:color w:val="000000"/>
+                    </w:rPr>
                   </w:pPr>
                   <w:r xmlns:w="http://schemas.openxmlformats.org/wordprocessingml/2006/main" xmlns:wp="http://schemas.openxmlformats.org/drawingml/2006/wordprocessingDrawing" xmlns:r="http://schemas.openxmlformats.org/officeDocument/2006/relationships" xmlns:w14="http://schemas.microsoft.com/office/word/2010/wordml">
                     <w:rPr>
@@ -4941,6 +5409,15 @@
                     </w:pBdr>
                     <w:spacing w:after="100" w:before="100" w:line="72"/>
                     <w:ind w:left="100" w:right="100" w:firstLine="0" w:firstLineChars="0"/>
+                    <w:rPr>
+                      <w:rFonts w:ascii="Helvetica" w:hAnsi="Helvetica" w:eastAsia="Helvetica" w:cs="Helvetica"/>
+                      <w:i w:val="false"/>
+                      <w:b w:val="false"/>
+                      <w:u w:val="none"/>
+                      <w:sz w:val="18"/>
+                      <w:szCs w:val="18"/>
+                      <w:color w:val="000000"/>
+                    </w:rPr>
                   </w:pPr>
                   <w:r xmlns:w="http://schemas.openxmlformats.org/wordprocessingml/2006/main" xmlns:wp="http://schemas.openxmlformats.org/drawingml/2006/wordprocessingDrawing" xmlns:r="http://schemas.openxmlformats.org/officeDocument/2006/relationships" xmlns:w14="http://schemas.microsoft.com/office/word/2010/wordml">
                     <w:rPr>
@@ -4985,6 +5462,15 @@
                     </w:pBdr>
                     <w:spacing w:after="100" w:before="100" w:line="72"/>
                     <w:ind w:left="100" w:right="100" w:firstLine="0" w:firstLineChars="0"/>
+                    <w:rPr>
+                      <w:rFonts w:ascii="Helvetica" w:hAnsi="Helvetica" w:eastAsia="Helvetica" w:cs="Helvetica"/>
+                      <w:i w:val="false"/>
+                      <w:b w:val="false"/>
+                      <w:u w:val="none"/>
+                      <w:sz w:val="18"/>
+                      <w:szCs w:val="18"/>
+                      <w:color w:val="000000"/>
+                    </w:rPr>
                   </w:pPr>
                   <w:r xmlns:w="http://schemas.openxmlformats.org/wordprocessingml/2006/main" xmlns:wp="http://schemas.openxmlformats.org/drawingml/2006/wordprocessingDrawing" xmlns:r="http://schemas.openxmlformats.org/officeDocument/2006/relationships" xmlns:w14="http://schemas.microsoft.com/office/word/2010/wordml">
                     <w:rPr>
@@ -5029,6 +5515,15 @@
                     </w:pBdr>
                     <w:spacing w:after="100" w:before="100" w:line="72"/>
                     <w:ind w:left="100" w:right="100" w:firstLine="0" w:firstLineChars="0"/>
+                    <w:rPr>
+                      <w:rFonts w:ascii="Helvetica" w:hAnsi="Helvetica" w:eastAsia="Helvetica" w:cs="Helvetica"/>
+                      <w:i w:val="false"/>
+                      <w:b w:val="false"/>
+                      <w:u w:val="none"/>
+                      <w:sz w:val="18"/>
+                      <w:szCs w:val="18"/>
+                      <w:color w:val="000000"/>
+                    </w:rPr>
                   </w:pPr>
                   <w:r xmlns:w="http://schemas.openxmlformats.org/wordprocessingml/2006/main" xmlns:wp="http://schemas.openxmlformats.org/drawingml/2006/wordprocessingDrawing" xmlns:r="http://schemas.openxmlformats.org/officeDocument/2006/relationships" xmlns:w14="http://schemas.microsoft.com/office/word/2010/wordml">
                     <w:rPr>
@@ -5073,6 +5568,15 @@
                     </w:pBdr>
                     <w:spacing w:after="100" w:before="100" w:line="72"/>
                     <w:ind w:left="100" w:right="100" w:firstLine="0" w:firstLineChars="0"/>
+                    <w:rPr>
+                      <w:rFonts w:ascii="Helvetica" w:hAnsi="Helvetica" w:eastAsia="Helvetica" w:cs="Helvetica"/>
+                      <w:i w:val="false"/>
+                      <w:b w:val="false"/>
+                      <w:u w:val="none"/>
+                      <w:sz w:val="18"/>
+                      <w:szCs w:val="18"/>
+                      <w:color w:val="000000"/>
+                    </w:rPr>
                   </w:pPr>
                   <w:r xmlns:w="http://schemas.openxmlformats.org/wordprocessingml/2006/main" xmlns:wp="http://schemas.openxmlformats.org/drawingml/2006/wordprocessingDrawing" xmlns:r="http://schemas.openxmlformats.org/officeDocument/2006/relationships" xmlns:w14="http://schemas.microsoft.com/office/word/2010/wordml">
                     <w:rPr>
@@ -5117,6 +5621,15 @@
                     </w:pBdr>
                     <w:spacing w:after="100" w:before="100" w:line="72"/>
                     <w:ind w:left="100" w:right="100" w:firstLine="0" w:firstLineChars="0"/>
+                    <w:rPr>
+                      <w:rFonts w:ascii="Helvetica" w:hAnsi="Helvetica" w:eastAsia="Helvetica" w:cs="Helvetica"/>
+                      <w:i w:val="false"/>
+                      <w:b w:val="false"/>
+                      <w:u w:val="none"/>
+                      <w:sz w:val="18"/>
+                      <w:szCs w:val="18"/>
+                      <w:color w:val="000000"/>
+                    </w:rPr>
                   </w:pPr>
                   <w:r xmlns:w="http://schemas.openxmlformats.org/wordprocessingml/2006/main" xmlns:wp="http://schemas.openxmlformats.org/drawingml/2006/wordprocessingDrawing" xmlns:r="http://schemas.openxmlformats.org/officeDocument/2006/relationships" xmlns:w14="http://schemas.microsoft.com/office/word/2010/wordml">
                     <w:rPr>
@@ -5167,6 +5680,15 @@
                     </w:pBdr>
                     <w:spacing w:after="100" w:before="100" w:line="72"/>
                     <w:ind w:left="100" w:right="100" w:firstLine="0" w:firstLineChars="0"/>
+                    <w:rPr>
+                      <w:rFonts w:ascii="Helvetica" w:hAnsi="Helvetica" w:eastAsia="Helvetica" w:cs="Helvetica"/>
+                      <w:i w:val="false"/>
+                      <w:b w:val="false"/>
+                      <w:u w:val="none"/>
+                      <w:sz w:val="18"/>
+                      <w:szCs w:val="18"/>
+                      <w:color w:val="000000"/>
+                    </w:rPr>
                   </w:pPr>
                   <w:r xmlns:w="http://schemas.openxmlformats.org/wordprocessingml/2006/main" xmlns:wp="http://schemas.openxmlformats.org/drawingml/2006/wordprocessingDrawing" xmlns:r="http://schemas.openxmlformats.org/officeDocument/2006/relationships" xmlns:w14="http://schemas.microsoft.com/office/word/2010/wordml">
                     <w:rPr>
@@ -5211,6 +5733,15 @@
                     </w:pBdr>
                     <w:spacing w:after="100" w:before="100" w:line="72"/>
                     <w:ind w:left="100" w:right="100" w:firstLine="0" w:firstLineChars="0"/>
+                    <w:rPr>
+                      <w:rFonts w:ascii="Helvetica" w:hAnsi="Helvetica" w:eastAsia="Helvetica" w:cs="Helvetica"/>
+                      <w:i w:val="false"/>
+                      <w:b w:val="false"/>
+                      <w:u w:val="none"/>
+                      <w:sz w:val="18"/>
+                      <w:szCs w:val="18"/>
+                      <w:color w:val="000000"/>
+                    </w:rPr>
                   </w:pPr>
                   <w:r xmlns:w="http://schemas.openxmlformats.org/wordprocessingml/2006/main" xmlns:wp="http://schemas.openxmlformats.org/drawingml/2006/wordprocessingDrawing" xmlns:r="http://schemas.openxmlformats.org/officeDocument/2006/relationships" xmlns:w14="http://schemas.microsoft.com/office/word/2010/wordml">
                     <w:rPr>
@@ -5255,6 +5786,15 @@
                     </w:pBdr>
                     <w:spacing w:after="100" w:before="100" w:line="72"/>
                     <w:ind w:left="100" w:right="100" w:firstLine="0" w:firstLineChars="0"/>
+                    <w:rPr>
+                      <w:rFonts w:ascii="Helvetica" w:hAnsi="Helvetica" w:eastAsia="Helvetica" w:cs="Helvetica"/>
+                      <w:i w:val="false"/>
+                      <w:b w:val="false"/>
+                      <w:u w:val="none"/>
+                      <w:sz w:val="18"/>
+                      <w:szCs w:val="18"/>
+                      <w:color w:val="000000"/>
+                    </w:rPr>
                   </w:pPr>
                   <w:r xmlns:w="http://schemas.openxmlformats.org/wordprocessingml/2006/main" xmlns:wp="http://schemas.openxmlformats.org/drawingml/2006/wordprocessingDrawing" xmlns:r="http://schemas.openxmlformats.org/officeDocument/2006/relationships" xmlns:w14="http://schemas.microsoft.com/office/word/2010/wordml">
                     <w:rPr>
@@ -5299,6 +5839,15 @@
                     </w:pBdr>
                     <w:spacing w:after="100" w:before="100" w:line="72"/>
                     <w:ind w:left="100" w:right="100" w:firstLine="0" w:firstLineChars="0"/>
+                    <w:rPr>
+                      <w:rFonts w:ascii="Helvetica" w:hAnsi="Helvetica" w:eastAsia="Helvetica" w:cs="Helvetica"/>
+                      <w:i w:val="false"/>
+                      <w:b w:val="false"/>
+                      <w:u w:val="none"/>
+                      <w:sz w:val="18"/>
+                      <w:szCs w:val="18"/>
+                      <w:color w:val="000000"/>
+                    </w:rPr>
                   </w:pPr>
                   <w:r xmlns:w="http://schemas.openxmlformats.org/wordprocessingml/2006/main" xmlns:wp="http://schemas.openxmlformats.org/drawingml/2006/wordprocessingDrawing" xmlns:r="http://schemas.openxmlformats.org/officeDocument/2006/relationships" xmlns:w14="http://schemas.microsoft.com/office/word/2010/wordml">
                     <w:rPr>
@@ -5343,6 +5892,15 @@
                     </w:pBdr>
                     <w:spacing w:after="100" w:before="100" w:line="72"/>
                     <w:ind w:left="100" w:right="100" w:firstLine="0" w:firstLineChars="0"/>
+                    <w:rPr>
+                      <w:rFonts w:ascii="Helvetica" w:hAnsi="Helvetica" w:eastAsia="Helvetica" w:cs="Helvetica"/>
+                      <w:i w:val="false"/>
+                      <w:b w:val="false"/>
+                      <w:u w:val="none"/>
+                      <w:sz w:val="18"/>
+                      <w:szCs w:val="18"/>
+                      <w:color w:val="000000"/>
+                    </w:rPr>
                   </w:pPr>
                   <w:r xmlns:w="http://schemas.openxmlformats.org/wordprocessingml/2006/main" xmlns:wp="http://schemas.openxmlformats.org/drawingml/2006/wordprocessingDrawing" xmlns:r="http://schemas.openxmlformats.org/officeDocument/2006/relationships" xmlns:w14="http://schemas.microsoft.com/office/word/2010/wordml">
                     <w:rPr>
@@ -5387,6 +5945,15 @@
                     </w:pBdr>
                     <w:spacing w:after="100" w:before="100" w:line="72"/>
                     <w:ind w:left="100" w:right="100" w:firstLine="0" w:firstLineChars="0"/>
+                    <w:rPr>
+                      <w:rFonts w:ascii="Helvetica" w:hAnsi="Helvetica" w:eastAsia="Helvetica" w:cs="Helvetica"/>
+                      <w:i w:val="false"/>
+                      <w:b w:val="false"/>
+                      <w:u w:val="none"/>
+                      <w:sz w:val="18"/>
+                      <w:szCs w:val="18"/>
+                      <w:color w:val="000000"/>
+                    </w:rPr>
                   </w:pPr>
                   <w:r xmlns:w="http://schemas.openxmlformats.org/wordprocessingml/2006/main" xmlns:wp="http://schemas.openxmlformats.org/drawingml/2006/wordprocessingDrawing" xmlns:r="http://schemas.openxmlformats.org/officeDocument/2006/relationships" xmlns:w14="http://schemas.microsoft.com/office/word/2010/wordml">
                     <w:rPr>
@@ -5431,6 +5998,15 @@
                     </w:pBdr>
                     <w:spacing w:after="100" w:before="100" w:line="72"/>
                     <w:ind w:left="100" w:right="100" w:firstLine="0" w:firstLineChars="0"/>
+                    <w:rPr>
+                      <w:rFonts w:ascii="Helvetica" w:hAnsi="Helvetica" w:eastAsia="Helvetica" w:cs="Helvetica"/>
+                      <w:i w:val="false"/>
+                      <w:b w:val="false"/>
+                      <w:u w:val="none"/>
+                      <w:sz w:val="18"/>
+                      <w:szCs w:val="18"/>
+                      <w:color w:val="000000"/>
+                    </w:rPr>
                   </w:pPr>
                   <w:r xmlns:w="http://schemas.openxmlformats.org/wordprocessingml/2006/main" xmlns:wp="http://schemas.openxmlformats.org/drawingml/2006/wordprocessingDrawing" xmlns:r="http://schemas.openxmlformats.org/officeDocument/2006/relationships" xmlns:w14="http://schemas.microsoft.com/office/word/2010/wordml">
                     <w:rPr>
@@ -5475,6 +6051,15 @@
                     </w:pBdr>
                     <w:spacing w:after="100" w:before="100" w:line="72"/>
                     <w:ind w:left="100" w:right="100" w:firstLine="0" w:firstLineChars="0"/>
+                    <w:rPr>
+                      <w:rFonts w:ascii="Helvetica" w:hAnsi="Helvetica" w:eastAsia="Helvetica" w:cs="Helvetica"/>
+                      <w:i w:val="false"/>
+                      <w:b w:val="false"/>
+                      <w:u w:val="none"/>
+                      <w:sz w:val="18"/>
+                      <w:szCs w:val="18"/>
+                      <w:color w:val="000000"/>
+                    </w:rPr>
                   </w:pPr>
                   <w:r xmlns:w="http://schemas.openxmlformats.org/wordprocessingml/2006/main" xmlns:wp="http://schemas.openxmlformats.org/drawingml/2006/wordprocessingDrawing" xmlns:r="http://schemas.openxmlformats.org/officeDocument/2006/relationships" xmlns:w14="http://schemas.microsoft.com/office/word/2010/wordml">
                     <w:rPr>
@@ -5525,6 +6110,15 @@
                     </w:pBdr>
                     <w:spacing w:after="100" w:before="100" w:line="72"/>
                     <w:ind w:left="100" w:right="100" w:firstLine="0" w:firstLineChars="0"/>
+                    <w:rPr>
+                      <w:rFonts w:ascii="Helvetica" w:hAnsi="Helvetica" w:eastAsia="Helvetica" w:cs="Helvetica"/>
+                      <w:i w:val="false"/>
+                      <w:b w:val="false"/>
+                      <w:u w:val="none"/>
+                      <w:sz w:val="18"/>
+                      <w:szCs w:val="18"/>
+                      <w:color w:val="000000"/>
+                    </w:rPr>
                   </w:pPr>
                   <w:r xmlns:w="http://schemas.openxmlformats.org/wordprocessingml/2006/main" xmlns:wp="http://schemas.openxmlformats.org/drawingml/2006/wordprocessingDrawing" xmlns:r="http://schemas.openxmlformats.org/officeDocument/2006/relationships" xmlns:w14="http://schemas.microsoft.com/office/word/2010/wordml">
                     <w:rPr>
@@ -5569,6 +6163,15 @@
                     </w:pBdr>
                     <w:spacing w:after="100" w:before="100" w:line="72"/>
                     <w:ind w:left="100" w:right="100" w:firstLine="0" w:firstLineChars="0"/>
+                    <w:rPr>
+                      <w:rFonts w:ascii="Helvetica" w:hAnsi="Helvetica" w:eastAsia="Helvetica" w:cs="Helvetica"/>
+                      <w:i w:val="false"/>
+                      <w:b w:val="false"/>
+                      <w:u w:val="none"/>
+                      <w:sz w:val="18"/>
+                      <w:szCs w:val="18"/>
+                      <w:color w:val="000000"/>
+                    </w:rPr>
                   </w:pPr>
                   <w:r xmlns:w="http://schemas.openxmlformats.org/wordprocessingml/2006/main" xmlns:wp="http://schemas.openxmlformats.org/drawingml/2006/wordprocessingDrawing" xmlns:r="http://schemas.openxmlformats.org/officeDocument/2006/relationships" xmlns:w14="http://schemas.microsoft.com/office/word/2010/wordml">
                     <w:rPr>
@@ -5613,6 +6216,15 @@
                     </w:pBdr>
                     <w:spacing w:after="100" w:before="100" w:line="72"/>
                     <w:ind w:left="100" w:right="100" w:firstLine="0" w:firstLineChars="0"/>
+                    <w:rPr>
+                      <w:rFonts w:ascii="Helvetica" w:hAnsi="Helvetica" w:eastAsia="Helvetica" w:cs="Helvetica"/>
+                      <w:i w:val="false"/>
+                      <w:b w:val="false"/>
+                      <w:u w:val="none"/>
+                      <w:sz w:val="18"/>
+                      <w:szCs w:val="18"/>
+                      <w:color w:val="000000"/>
+                    </w:rPr>
                   </w:pPr>
                   <w:r xmlns:w="http://schemas.openxmlformats.org/wordprocessingml/2006/main" xmlns:wp="http://schemas.openxmlformats.org/drawingml/2006/wordprocessingDrawing" xmlns:r="http://schemas.openxmlformats.org/officeDocument/2006/relationships" xmlns:w14="http://schemas.microsoft.com/office/word/2010/wordml">
                     <w:rPr>
@@ -5657,6 +6269,15 @@
                     </w:pBdr>
                     <w:spacing w:after="100" w:before="100" w:line="72"/>
                     <w:ind w:left="100" w:right="100" w:firstLine="0" w:firstLineChars="0"/>
+                    <w:rPr>
+                      <w:rFonts w:ascii="Helvetica" w:hAnsi="Helvetica" w:eastAsia="Helvetica" w:cs="Helvetica"/>
+                      <w:i w:val="false"/>
+                      <w:b w:val="false"/>
+                      <w:u w:val="none"/>
+                      <w:sz w:val="18"/>
+                      <w:szCs w:val="18"/>
+                      <w:color w:val="000000"/>
+                    </w:rPr>
                   </w:pPr>
                   <w:r xmlns:w="http://schemas.openxmlformats.org/wordprocessingml/2006/main" xmlns:wp="http://schemas.openxmlformats.org/drawingml/2006/wordprocessingDrawing" xmlns:r="http://schemas.openxmlformats.org/officeDocument/2006/relationships" xmlns:w14="http://schemas.microsoft.com/office/word/2010/wordml">
                     <w:rPr>
@@ -5701,6 +6322,15 @@
                     </w:pBdr>
                     <w:spacing w:after="100" w:before="100" w:line="72"/>
                     <w:ind w:left="100" w:right="100" w:firstLine="0" w:firstLineChars="0"/>
+                    <w:rPr>
+                      <w:rFonts w:ascii="Helvetica" w:hAnsi="Helvetica" w:eastAsia="Helvetica" w:cs="Helvetica"/>
+                      <w:i w:val="false"/>
+                      <w:b w:val="false"/>
+                      <w:u w:val="none"/>
+                      <w:sz w:val="18"/>
+                      <w:szCs w:val="18"/>
+                      <w:color w:val="000000"/>
+                    </w:rPr>
                   </w:pPr>
                   <w:r xmlns:w="http://schemas.openxmlformats.org/wordprocessingml/2006/main" xmlns:wp="http://schemas.openxmlformats.org/drawingml/2006/wordprocessingDrawing" xmlns:r="http://schemas.openxmlformats.org/officeDocument/2006/relationships" xmlns:w14="http://schemas.microsoft.com/office/word/2010/wordml">
                     <w:rPr>
@@ -5745,6 +6375,15 @@
                     </w:pBdr>
                     <w:spacing w:after="100" w:before="100" w:line="72"/>
                     <w:ind w:left="100" w:right="100" w:firstLine="0" w:firstLineChars="0"/>
+                    <w:rPr>
+                      <w:rFonts w:ascii="Helvetica" w:hAnsi="Helvetica" w:eastAsia="Helvetica" w:cs="Helvetica"/>
+                      <w:i w:val="false"/>
+                      <w:b w:val="false"/>
+                      <w:u w:val="none"/>
+                      <w:sz w:val="18"/>
+                      <w:szCs w:val="18"/>
+                      <w:color w:val="000000"/>
+                    </w:rPr>
                   </w:pPr>
                   <w:r xmlns:w="http://schemas.openxmlformats.org/wordprocessingml/2006/main" xmlns:wp="http://schemas.openxmlformats.org/drawingml/2006/wordprocessingDrawing" xmlns:r="http://schemas.openxmlformats.org/officeDocument/2006/relationships" xmlns:w14="http://schemas.microsoft.com/office/word/2010/wordml">
                     <w:rPr>
@@ -5789,6 +6428,15 @@
                     </w:pBdr>
                     <w:spacing w:after="100" w:before="100" w:line="72"/>
                     <w:ind w:left="100" w:right="100" w:firstLine="0" w:firstLineChars="0"/>
+                    <w:rPr>
+                      <w:rFonts w:ascii="Helvetica" w:hAnsi="Helvetica" w:eastAsia="Helvetica" w:cs="Helvetica"/>
+                      <w:i w:val="false"/>
+                      <w:b w:val="false"/>
+                      <w:u w:val="none"/>
+                      <w:sz w:val="18"/>
+                      <w:szCs w:val="18"/>
+                      <w:color w:val="000000"/>
+                    </w:rPr>
                   </w:pPr>
                   <w:r xmlns:w="http://schemas.openxmlformats.org/wordprocessingml/2006/main" xmlns:wp="http://schemas.openxmlformats.org/drawingml/2006/wordprocessingDrawing" xmlns:r="http://schemas.openxmlformats.org/officeDocument/2006/relationships" xmlns:w14="http://schemas.microsoft.com/office/word/2010/wordml">
                     <w:rPr>
@@ -5833,6 +6481,15 @@
                     </w:pBdr>
                     <w:spacing w:after="100" w:before="100" w:line="72"/>
                     <w:ind w:left="100" w:right="100" w:firstLine="0" w:firstLineChars="0"/>
+                    <w:rPr>
+                      <w:rFonts w:ascii="Helvetica" w:hAnsi="Helvetica" w:eastAsia="Helvetica" w:cs="Helvetica"/>
+                      <w:i w:val="false"/>
+                      <w:b w:val="false"/>
+                      <w:u w:val="none"/>
+                      <w:sz w:val="18"/>
+                      <w:szCs w:val="18"/>
+                      <w:color w:val="000000"/>
+                    </w:rPr>
                   </w:pPr>
                   <w:r xmlns:w="http://schemas.openxmlformats.org/wordprocessingml/2006/main" xmlns:wp="http://schemas.openxmlformats.org/drawingml/2006/wordprocessingDrawing" xmlns:r="http://schemas.openxmlformats.org/officeDocument/2006/relationships" xmlns:w14="http://schemas.microsoft.com/office/word/2010/wordml">
                     <w:rPr>
@@ -5883,6 +6540,15 @@
                     </w:pBdr>
                     <w:spacing w:after="100" w:before="100" w:line="72"/>
                     <w:ind w:left="100" w:right="100" w:firstLine="0" w:firstLineChars="0"/>
+                    <w:rPr>
+                      <w:rFonts w:ascii="Helvetica" w:hAnsi="Helvetica" w:eastAsia="Helvetica" w:cs="Helvetica"/>
+                      <w:i w:val="false"/>
+                      <w:b w:val="false"/>
+                      <w:u w:val="none"/>
+                      <w:sz w:val="18"/>
+                      <w:szCs w:val="18"/>
+                      <w:color w:val="000000"/>
+                    </w:rPr>
                   </w:pPr>
                   <w:r xmlns:w="http://schemas.openxmlformats.org/wordprocessingml/2006/main" xmlns:wp="http://schemas.openxmlformats.org/drawingml/2006/wordprocessingDrawing" xmlns:r="http://schemas.openxmlformats.org/officeDocument/2006/relationships" xmlns:w14="http://schemas.microsoft.com/office/word/2010/wordml">
                     <w:rPr>
@@ -5927,6 +6593,15 @@
                     </w:pBdr>
                     <w:spacing w:after="100" w:before="100" w:line="72"/>
                     <w:ind w:left="100" w:right="100" w:firstLine="0" w:firstLineChars="0"/>
+                    <w:rPr>
+                      <w:rFonts w:ascii="Helvetica" w:hAnsi="Helvetica" w:eastAsia="Helvetica" w:cs="Helvetica"/>
+                      <w:i w:val="false"/>
+                      <w:b w:val="false"/>
+                      <w:u w:val="none"/>
+                      <w:sz w:val="18"/>
+                      <w:szCs w:val="18"/>
+                      <w:color w:val="000000"/>
+                    </w:rPr>
                   </w:pPr>
                   <w:r xmlns:w="http://schemas.openxmlformats.org/wordprocessingml/2006/main" xmlns:wp="http://schemas.openxmlformats.org/drawingml/2006/wordprocessingDrawing" xmlns:r="http://schemas.openxmlformats.org/officeDocument/2006/relationships" xmlns:w14="http://schemas.microsoft.com/office/word/2010/wordml">
                     <w:rPr>
@@ -5971,6 +6646,15 @@
                     </w:pBdr>
                     <w:spacing w:after="100" w:before="100" w:line="72"/>
                     <w:ind w:left="100" w:right="100" w:firstLine="0" w:firstLineChars="0"/>
+                    <w:rPr>
+                      <w:rFonts w:ascii="Helvetica" w:hAnsi="Helvetica" w:eastAsia="Helvetica" w:cs="Helvetica"/>
+                      <w:i w:val="false"/>
+                      <w:b w:val="false"/>
+                      <w:u w:val="none"/>
+                      <w:sz w:val="18"/>
+                      <w:szCs w:val="18"/>
+                      <w:color w:val="000000"/>
+                    </w:rPr>
                   </w:pPr>
                   <w:r xmlns:w="http://schemas.openxmlformats.org/wordprocessingml/2006/main" xmlns:wp="http://schemas.openxmlformats.org/drawingml/2006/wordprocessingDrawing" xmlns:r="http://schemas.openxmlformats.org/officeDocument/2006/relationships" xmlns:w14="http://schemas.microsoft.com/office/word/2010/wordml">
                     <w:rPr>
@@ -6015,6 +6699,15 @@
                     </w:pBdr>
                     <w:spacing w:after="100" w:before="100" w:line="72"/>
                     <w:ind w:left="100" w:right="100" w:firstLine="0" w:firstLineChars="0"/>
+                    <w:rPr>
+                      <w:rFonts w:ascii="Helvetica" w:hAnsi="Helvetica" w:eastAsia="Helvetica" w:cs="Helvetica"/>
+                      <w:i w:val="false"/>
+                      <w:b w:val="false"/>
+                      <w:u w:val="none"/>
+                      <w:sz w:val="18"/>
+                      <w:szCs w:val="18"/>
+                      <w:color w:val="000000"/>
+                    </w:rPr>
                   </w:pPr>
                   <w:r xmlns:w="http://schemas.openxmlformats.org/wordprocessingml/2006/main" xmlns:wp="http://schemas.openxmlformats.org/drawingml/2006/wordprocessingDrawing" xmlns:r="http://schemas.openxmlformats.org/officeDocument/2006/relationships" xmlns:w14="http://schemas.microsoft.com/office/word/2010/wordml">
                     <w:rPr>
@@ -6059,6 +6752,15 @@
                     </w:pBdr>
                     <w:spacing w:after="100" w:before="100" w:line="72"/>
                     <w:ind w:left="100" w:right="100" w:firstLine="0" w:firstLineChars="0"/>
+                    <w:rPr>
+                      <w:rFonts w:ascii="Helvetica" w:hAnsi="Helvetica" w:eastAsia="Helvetica" w:cs="Helvetica"/>
+                      <w:i w:val="false"/>
+                      <w:b w:val="false"/>
+                      <w:u w:val="none"/>
+                      <w:sz w:val="18"/>
+                      <w:szCs w:val="18"/>
+                      <w:color w:val="000000"/>
+                    </w:rPr>
                   </w:pPr>
                   <w:r xmlns:w="http://schemas.openxmlformats.org/wordprocessingml/2006/main" xmlns:wp="http://schemas.openxmlformats.org/drawingml/2006/wordprocessingDrawing" xmlns:r="http://schemas.openxmlformats.org/officeDocument/2006/relationships" xmlns:w14="http://schemas.microsoft.com/office/word/2010/wordml">
                     <w:rPr>
@@ -6103,6 +6805,15 @@
                     </w:pBdr>
                     <w:spacing w:after="100" w:before="100" w:line="72"/>
                     <w:ind w:left="100" w:right="100" w:firstLine="0" w:firstLineChars="0"/>
+                    <w:rPr>
+                      <w:rFonts w:ascii="Helvetica" w:hAnsi="Helvetica" w:eastAsia="Helvetica" w:cs="Helvetica"/>
+                      <w:i w:val="false"/>
+                      <w:b w:val="false"/>
+                      <w:u w:val="none"/>
+                      <w:sz w:val="18"/>
+                      <w:szCs w:val="18"/>
+                      <w:color w:val="000000"/>
+                    </w:rPr>
                   </w:pPr>
                   <w:r xmlns:w="http://schemas.openxmlformats.org/wordprocessingml/2006/main" xmlns:wp="http://schemas.openxmlformats.org/drawingml/2006/wordprocessingDrawing" xmlns:r="http://schemas.openxmlformats.org/officeDocument/2006/relationships" xmlns:w14="http://schemas.microsoft.com/office/word/2010/wordml">
                     <w:rPr>
@@ -6147,6 +6858,15 @@
                     </w:pBdr>
                     <w:spacing w:after="100" w:before="100" w:line="72"/>
                     <w:ind w:left="100" w:right="100" w:firstLine="0" w:firstLineChars="0"/>
+                    <w:rPr>
+                      <w:rFonts w:ascii="Helvetica" w:hAnsi="Helvetica" w:eastAsia="Helvetica" w:cs="Helvetica"/>
+                      <w:i w:val="false"/>
+                      <w:b w:val="false"/>
+                      <w:u w:val="none"/>
+                      <w:sz w:val="18"/>
+                      <w:szCs w:val="18"/>
+                      <w:color w:val="000000"/>
+                    </w:rPr>
                   </w:pPr>
                   <w:r xmlns:w="http://schemas.openxmlformats.org/wordprocessingml/2006/main" xmlns:wp="http://schemas.openxmlformats.org/drawingml/2006/wordprocessingDrawing" xmlns:r="http://schemas.openxmlformats.org/officeDocument/2006/relationships" xmlns:w14="http://schemas.microsoft.com/office/word/2010/wordml">
                     <w:rPr>
@@ -6191,6 +6911,15 @@
                     </w:pBdr>
                     <w:spacing w:after="100" w:before="100" w:line="72"/>
                     <w:ind w:left="100" w:right="100" w:firstLine="0" w:firstLineChars="0"/>
+                    <w:rPr>
+                      <w:rFonts w:ascii="Helvetica" w:hAnsi="Helvetica" w:eastAsia="Helvetica" w:cs="Helvetica"/>
+                      <w:i w:val="false"/>
+                      <w:b w:val="false"/>
+                      <w:u w:val="none"/>
+                      <w:sz w:val="18"/>
+                      <w:szCs w:val="18"/>
+                      <w:color w:val="000000"/>
+                    </w:rPr>
                   </w:pPr>
                   <w:r xmlns:w="http://schemas.openxmlformats.org/wordprocessingml/2006/main" xmlns:wp="http://schemas.openxmlformats.org/drawingml/2006/wordprocessingDrawing" xmlns:r="http://schemas.openxmlformats.org/officeDocument/2006/relationships" xmlns:w14="http://schemas.microsoft.com/office/word/2010/wordml">
                     <w:rPr>
@@ -6241,6 +6970,15 @@
                     </w:pBdr>
                     <w:spacing w:after="100" w:before="100" w:line="72"/>
                     <w:ind w:left="100" w:right="100" w:firstLine="0" w:firstLineChars="0"/>
+                    <w:rPr>
+                      <w:rFonts w:ascii="Helvetica" w:hAnsi="Helvetica" w:eastAsia="Helvetica" w:cs="Helvetica"/>
+                      <w:i w:val="false"/>
+                      <w:b w:val="false"/>
+                      <w:u w:val="none"/>
+                      <w:sz w:val="18"/>
+                      <w:szCs w:val="18"/>
+                      <w:color w:val="000000"/>
+                    </w:rPr>
                   </w:pPr>
                   <w:r xmlns:w="http://schemas.openxmlformats.org/wordprocessingml/2006/main" xmlns:wp="http://schemas.openxmlformats.org/drawingml/2006/wordprocessingDrawing" xmlns:r="http://schemas.openxmlformats.org/officeDocument/2006/relationships" xmlns:w14="http://schemas.microsoft.com/office/word/2010/wordml">
                     <w:rPr>
@@ -6285,6 +7023,15 @@
                     </w:pBdr>
                     <w:spacing w:after="100" w:before="100" w:line="72"/>
                     <w:ind w:left="100" w:right="100" w:firstLine="0" w:firstLineChars="0"/>
+                    <w:rPr>
+                      <w:rFonts w:ascii="Helvetica" w:hAnsi="Helvetica" w:eastAsia="Helvetica" w:cs="Helvetica"/>
+                      <w:i w:val="false"/>
+                      <w:b w:val="false"/>
+                      <w:u w:val="none"/>
+                      <w:sz w:val="18"/>
+                      <w:szCs w:val="18"/>
+                      <w:color w:val="000000"/>
+                    </w:rPr>
                   </w:pPr>
                   <w:r xmlns:w="http://schemas.openxmlformats.org/wordprocessingml/2006/main" xmlns:wp="http://schemas.openxmlformats.org/drawingml/2006/wordprocessingDrawing" xmlns:r="http://schemas.openxmlformats.org/officeDocument/2006/relationships" xmlns:w14="http://schemas.microsoft.com/office/word/2010/wordml">
                     <w:rPr>
@@ -6329,6 +7076,15 @@
                     </w:pBdr>
                     <w:spacing w:after="100" w:before="100" w:line="72"/>
                     <w:ind w:left="100" w:right="100" w:firstLine="0" w:firstLineChars="0"/>
+                    <w:rPr>
+                      <w:rFonts w:ascii="Helvetica" w:hAnsi="Helvetica" w:eastAsia="Helvetica" w:cs="Helvetica"/>
+                      <w:i w:val="false"/>
+                      <w:b w:val="false"/>
+                      <w:u w:val="none"/>
+                      <w:sz w:val="18"/>
+                      <w:szCs w:val="18"/>
+                      <w:color w:val="000000"/>
+                    </w:rPr>
                   </w:pPr>
                   <w:r xmlns:w="http://schemas.openxmlformats.org/wordprocessingml/2006/main" xmlns:wp="http://schemas.openxmlformats.org/drawingml/2006/wordprocessingDrawing" xmlns:r="http://schemas.openxmlformats.org/officeDocument/2006/relationships" xmlns:w14="http://schemas.microsoft.com/office/word/2010/wordml">
                     <w:rPr>
@@ -6373,6 +7129,15 @@
                     </w:pBdr>
                     <w:spacing w:after="100" w:before="100" w:line="72"/>
                     <w:ind w:left="100" w:right="100" w:firstLine="0" w:firstLineChars="0"/>
+                    <w:rPr>
+                      <w:rFonts w:ascii="Helvetica" w:hAnsi="Helvetica" w:eastAsia="Helvetica" w:cs="Helvetica"/>
+                      <w:i w:val="false"/>
+                      <w:b w:val="false"/>
+                      <w:u w:val="none"/>
+                      <w:sz w:val="18"/>
+                      <w:szCs w:val="18"/>
+                      <w:color w:val="000000"/>
+                    </w:rPr>
                   </w:pPr>
                   <w:r xmlns:w="http://schemas.openxmlformats.org/wordprocessingml/2006/main" xmlns:wp="http://schemas.openxmlformats.org/drawingml/2006/wordprocessingDrawing" xmlns:r="http://schemas.openxmlformats.org/officeDocument/2006/relationships" xmlns:w14="http://schemas.microsoft.com/office/word/2010/wordml">
                     <w:rPr>
@@ -6417,6 +7182,15 @@
                     </w:pBdr>
                     <w:spacing w:after="100" w:before="100" w:line="72"/>
                     <w:ind w:left="100" w:right="100" w:firstLine="0" w:firstLineChars="0"/>
+                    <w:rPr>
+                      <w:rFonts w:ascii="Helvetica" w:hAnsi="Helvetica" w:eastAsia="Helvetica" w:cs="Helvetica"/>
+                      <w:i w:val="false"/>
+                      <w:b w:val="false"/>
+                      <w:u w:val="none"/>
+                      <w:sz w:val="18"/>
+                      <w:szCs w:val="18"/>
+                      <w:color w:val="000000"/>
+                    </w:rPr>
                   </w:pPr>
                   <w:r xmlns:w="http://schemas.openxmlformats.org/wordprocessingml/2006/main" xmlns:wp="http://schemas.openxmlformats.org/drawingml/2006/wordprocessingDrawing" xmlns:r="http://schemas.openxmlformats.org/officeDocument/2006/relationships" xmlns:w14="http://schemas.microsoft.com/office/word/2010/wordml">
                     <w:rPr>
@@ -6461,6 +7235,15 @@
                     </w:pBdr>
                     <w:spacing w:after="100" w:before="100" w:line="72"/>
                     <w:ind w:left="100" w:right="100" w:firstLine="0" w:firstLineChars="0"/>
+                    <w:rPr>
+                      <w:rFonts w:ascii="Helvetica" w:hAnsi="Helvetica" w:eastAsia="Helvetica" w:cs="Helvetica"/>
+                      <w:i w:val="false"/>
+                      <w:b w:val="false"/>
+                      <w:u w:val="none"/>
+                      <w:sz w:val="18"/>
+                      <w:szCs w:val="18"/>
+                      <w:color w:val="000000"/>
+                    </w:rPr>
                   </w:pPr>
                   <w:r xmlns:w="http://schemas.openxmlformats.org/wordprocessingml/2006/main" xmlns:wp="http://schemas.openxmlformats.org/drawingml/2006/wordprocessingDrawing" xmlns:r="http://schemas.openxmlformats.org/officeDocument/2006/relationships" xmlns:w14="http://schemas.microsoft.com/office/word/2010/wordml">
                     <w:rPr>
@@ -6505,6 +7288,15 @@
                     </w:pBdr>
                     <w:spacing w:after="100" w:before="100" w:line="72"/>
                     <w:ind w:left="100" w:right="100" w:firstLine="0" w:firstLineChars="0"/>
+                    <w:rPr>
+                      <w:rFonts w:ascii="Helvetica" w:hAnsi="Helvetica" w:eastAsia="Helvetica" w:cs="Helvetica"/>
+                      <w:i w:val="false"/>
+                      <w:b w:val="false"/>
+                      <w:u w:val="none"/>
+                      <w:sz w:val="18"/>
+                      <w:szCs w:val="18"/>
+                      <w:color w:val="000000"/>
+                    </w:rPr>
                   </w:pPr>
                   <w:r xmlns:w="http://schemas.openxmlformats.org/wordprocessingml/2006/main" xmlns:wp="http://schemas.openxmlformats.org/drawingml/2006/wordprocessingDrawing" xmlns:r="http://schemas.openxmlformats.org/officeDocument/2006/relationships" xmlns:w14="http://schemas.microsoft.com/office/word/2010/wordml">
                     <w:rPr>
@@ -6549,6 +7341,15 @@
                     </w:pBdr>
                     <w:spacing w:after="100" w:before="100" w:line="72"/>
                     <w:ind w:left="100" w:right="100" w:firstLine="0" w:firstLineChars="0"/>
+                    <w:rPr>
+                      <w:rFonts w:ascii="Helvetica" w:hAnsi="Helvetica" w:eastAsia="Helvetica" w:cs="Helvetica"/>
+                      <w:i w:val="false"/>
+                      <w:b w:val="false"/>
+                      <w:u w:val="none"/>
+                      <w:sz w:val="18"/>
+                      <w:szCs w:val="18"/>
+                      <w:color w:val="000000"/>
+                    </w:rPr>
                   </w:pPr>
                   <w:r xmlns:w="http://schemas.openxmlformats.org/wordprocessingml/2006/main" xmlns:wp="http://schemas.openxmlformats.org/drawingml/2006/wordprocessingDrawing" xmlns:r="http://schemas.openxmlformats.org/officeDocument/2006/relationships" xmlns:w14="http://schemas.microsoft.com/office/word/2010/wordml">
                     <w:rPr>
@@ -6599,6 +7400,15 @@
                     </w:pBdr>
                     <w:spacing w:after="100" w:before="100" w:line="72"/>
                     <w:ind w:left="100" w:right="100" w:firstLine="0" w:firstLineChars="0"/>
+                    <w:rPr>
+                      <w:rFonts w:ascii="Helvetica" w:hAnsi="Helvetica" w:eastAsia="Helvetica" w:cs="Helvetica"/>
+                      <w:i w:val="false"/>
+                      <w:b w:val="false"/>
+                      <w:u w:val="none"/>
+                      <w:sz w:val="18"/>
+                      <w:szCs w:val="18"/>
+                      <w:color w:val="000000"/>
+                    </w:rPr>
                   </w:pPr>
                   <w:r xmlns:w="http://schemas.openxmlformats.org/wordprocessingml/2006/main" xmlns:wp="http://schemas.openxmlformats.org/drawingml/2006/wordprocessingDrawing" xmlns:r="http://schemas.openxmlformats.org/officeDocument/2006/relationships" xmlns:w14="http://schemas.microsoft.com/office/word/2010/wordml">
                     <w:rPr>
@@ -6643,6 +7453,15 @@
                     </w:pBdr>
                     <w:spacing w:after="100" w:before="100" w:line="72"/>
                     <w:ind w:left="100" w:right="100" w:firstLine="0" w:firstLineChars="0"/>
+                    <w:rPr>
+                      <w:rFonts w:ascii="Helvetica" w:hAnsi="Helvetica" w:eastAsia="Helvetica" w:cs="Helvetica"/>
+                      <w:i w:val="false"/>
+                      <w:b w:val="false"/>
+                      <w:u w:val="none"/>
+                      <w:sz w:val="18"/>
+                      <w:szCs w:val="18"/>
+                      <w:color w:val="000000"/>
+                    </w:rPr>
                   </w:pPr>
                   <w:r xmlns:w="http://schemas.openxmlformats.org/wordprocessingml/2006/main" xmlns:wp="http://schemas.openxmlformats.org/drawingml/2006/wordprocessingDrawing" xmlns:r="http://schemas.openxmlformats.org/officeDocument/2006/relationships" xmlns:w14="http://schemas.microsoft.com/office/word/2010/wordml">
                     <w:rPr>
@@ -6687,6 +7506,15 @@
                     </w:pBdr>
                     <w:spacing w:after="100" w:before="100" w:line="72"/>
                     <w:ind w:left="100" w:right="100" w:firstLine="0" w:firstLineChars="0"/>
+                    <w:rPr>
+                      <w:rFonts w:ascii="Helvetica" w:hAnsi="Helvetica" w:eastAsia="Helvetica" w:cs="Helvetica"/>
+                      <w:i w:val="false"/>
+                      <w:b w:val="false"/>
+                      <w:u w:val="none"/>
+                      <w:sz w:val="18"/>
+                      <w:szCs w:val="18"/>
+                      <w:color w:val="000000"/>
+                    </w:rPr>
                   </w:pPr>
                   <w:r xmlns:w="http://schemas.openxmlformats.org/wordprocessingml/2006/main" xmlns:wp="http://schemas.openxmlformats.org/drawingml/2006/wordprocessingDrawing" xmlns:r="http://schemas.openxmlformats.org/officeDocument/2006/relationships" xmlns:w14="http://schemas.microsoft.com/office/word/2010/wordml">
                     <w:rPr>
@@ -6731,6 +7559,15 @@
                     </w:pBdr>
                     <w:spacing w:after="100" w:before="100" w:line="72"/>
                     <w:ind w:left="100" w:right="100" w:firstLine="0" w:firstLineChars="0"/>
+                    <w:rPr>
+                      <w:rFonts w:ascii="Helvetica" w:hAnsi="Helvetica" w:eastAsia="Helvetica" w:cs="Helvetica"/>
+                      <w:i w:val="false"/>
+                      <w:b w:val="false"/>
+                      <w:u w:val="none"/>
+                      <w:sz w:val="18"/>
+                      <w:szCs w:val="18"/>
+                      <w:color w:val="000000"/>
+                    </w:rPr>
                   </w:pPr>
                   <w:r xmlns:w="http://schemas.openxmlformats.org/wordprocessingml/2006/main" xmlns:wp="http://schemas.openxmlformats.org/drawingml/2006/wordprocessingDrawing" xmlns:r="http://schemas.openxmlformats.org/officeDocument/2006/relationships" xmlns:w14="http://schemas.microsoft.com/office/word/2010/wordml">
                     <w:rPr>
@@ -6775,6 +7612,15 @@
                     </w:pBdr>
                     <w:spacing w:after="100" w:before="100" w:line="72"/>
                     <w:ind w:left="100" w:right="100" w:firstLine="0" w:firstLineChars="0"/>
+                    <w:rPr>
+                      <w:rFonts w:ascii="Helvetica" w:hAnsi="Helvetica" w:eastAsia="Helvetica" w:cs="Helvetica"/>
+                      <w:i w:val="false"/>
+                      <w:b w:val="false"/>
+                      <w:u w:val="none"/>
+                      <w:sz w:val="18"/>
+                      <w:szCs w:val="18"/>
+                      <w:color w:val="000000"/>
+                    </w:rPr>
                   </w:pPr>
                   <w:r xmlns:w="http://schemas.openxmlformats.org/wordprocessingml/2006/main" xmlns:wp="http://schemas.openxmlformats.org/drawingml/2006/wordprocessingDrawing" xmlns:r="http://schemas.openxmlformats.org/officeDocument/2006/relationships" xmlns:w14="http://schemas.microsoft.com/office/word/2010/wordml">
                     <w:rPr>
@@ -6819,6 +7665,15 @@
                     </w:pBdr>
                     <w:spacing w:after="100" w:before="100" w:line="72"/>
                     <w:ind w:left="100" w:right="100" w:firstLine="0" w:firstLineChars="0"/>
+                    <w:rPr>
+                      <w:rFonts w:ascii="Helvetica" w:hAnsi="Helvetica" w:eastAsia="Helvetica" w:cs="Helvetica"/>
+                      <w:i w:val="false"/>
+                      <w:b w:val="false"/>
+                      <w:u w:val="none"/>
+                      <w:sz w:val="18"/>
+                      <w:szCs w:val="18"/>
+                      <w:color w:val="000000"/>
+                    </w:rPr>
                   </w:pPr>
                   <w:r xmlns:w="http://schemas.openxmlformats.org/wordprocessingml/2006/main" xmlns:wp="http://schemas.openxmlformats.org/drawingml/2006/wordprocessingDrawing" xmlns:r="http://schemas.openxmlformats.org/officeDocument/2006/relationships" xmlns:w14="http://schemas.microsoft.com/office/word/2010/wordml">
                     <w:rPr>
@@ -6863,6 +7718,15 @@
                     </w:pBdr>
                     <w:spacing w:after="100" w:before="100" w:line="72"/>
                     <w:ind w:left="100" w:right="100" w:firstLine="0" w:firstLineChars="0"/>
+                    <w:rPr>
+                      <w:rFonts w:ascii="Helvetica" w:hAnsi="Helvetica" w:eastAsia="Helvetica" w:cs="Helvetica"/>
+                      <w:i w:val="false"/>
+                      <w:b w:val="false"/>
+                      <w:u w:val="none"/>
+                      <w:sz w:val="18"/>
+                      <w:szCs w:val="18"/>
+                      <w:color w:val="000000"/>
+                    </w:rPr>
                   </w:pPr>
                   <w:r xmlns:w="http://schemas.openxmlformats.org/wordprocessingml/2006/main" xmlns:wp="http://schemas.openxmlformats.org/drawingml/2006/wordprocessingDrawing" xmlns:r="http://schemas.openxmlformats.org/officeDocument/2006/relationships" xmlns:w14="http://schemas.microsoft.com/office/word/2010/wordml">
                     <w:rPr>
@@ -6907,6 +7771,15 @@
                     </w:pBdr>
                     <w:spacing w:after="100" w:before="100" w:line="72"/>
                     <w:ind w:left="100" w:right="100" w:firstLine="0" w:firstLineChars="0"/>
+                    <w:rPr>
+                      <w:rFonts w:ascii="Helvetica" w:hAnsi="Helvetica" w:eastAsia="Helvetica" w:cs="Helvetica"/>
+                      <w:i w:val="false"/>
+                      <w:b w:val="false"/>
+                      <w:u w:val="none"/>
+                      <w:sz w:val="18"/>
+                      <w:szCs w:val="18"/>
+                      <w:color w:val="000000"/>
+                    </w:rPr>
                   </w:pPr>
                   <w:r xmlns:w="http://schemas.openxmlformats.org/wordprocessingml/2006/main" xmlns:wp="http://schemas.openxmlformats.org/drawingml/2006/wordprocessingDrawing" xmlns:r="http://schemas.openxmlformats.org/officeDocument/2006/relationships" xmlns:w14="http://schemas.microsoft.com/office/word/2010/wordml">
                     <w:rPr>
@@ -6957,6 +7830,15 @@
                     </w:pBdr>
                     <w:spacing w:after="100" w:before="100" w:line="72"/>
                     <w:ind w:left="100" w:right="100" w:firstLine="0" w:firstLineChars="0"/>
+                    <w:rPr>
+                      <w:rFonts w:ascii="Helvetica" w:hAnsi="Helvetica" w:eastAsia="Helvetica" w:cs="Helvetica"/>
+                      <w:i w:val="false"/>
+                      <w:b w:val="false"/>
+                      <w:u w:val="none"/>
+                      <w:sz w:val="18"/>
+                      <w:szCs w:val="18"/>
+                      <w:color w:val="000000"/>
+                    </w:rPr>
                   </w:pPr>
                   <w:r xmlns:w="http://schemas.openxmlformats.org/wordprocessingml/2006/main" xmlns:wp="http://schemas.openxmlformats.org/drawingml/2006/wordprocessingDrawing" xmlns:r="http://schemas.openxmlformats.org/officeDocument/2006/relationships" xmlns:w14="http://schemas.microsoft.com/office/word/2010/wordml">
                     <w:rPr>
@@ -7001,6 +7883,15 @@
                     </w:pBdr>
                     <w:spacing w:after="100" w:before="100" w:line="72"/>
                     <w:ind w:left="100" w:right="100" w:firstLine="0" w:firstLineChars="0"/>
+                    <w:rPr>
+                      <w:rFonts w:ascii="Helvetica" w:hAnsi="Helvetica" w:eastAsia="Helvetica" w:cs="Helvetica"/>
+                      <w:i w:val="false"/>
+                      <w:b w:val="false"/>
+                      <w:u w:val="none"/>
+                      <w:sz w:val="18"/>
+                      <w:szCs w:val="18"/>
+                      <w:color w:val="000000"/>
+                    </w:rPr>
                   </w:pPr>
                   <w:r xmlns:w="http://schemas.openxmlformats.org/wordprocessingml/2006/main" xmlns:wp="http://schemas.openxmlformats.org/drawingml/2006/wordprocessingDrawing" xmlns:r="http://schemas.openxmlformats.org/officeDocument/2006/relationships" xmlns:w14="http://schemas.microsoft.com/office/word/2010/wordml">
                     <w:rPr>
@@ -7045,6 +7936,15 @@
                     </w:pBdr>
                     <w:spacing w:after="100" w:before="100" w:line="72"/>
                     <w:ind w:left="100" w:right="100" w:firstLine="0" w:firstLineChars="0"/>
+                    <w:rPr>
+                      <w:rFonts w:ascii="Helvetica" w:hAnsi="Helvetica" w:eastAsia="Helvetica" w:cs="Helvetica"/>
+                      <w:i w:val="false"/>
+                      <w:b w:val="false"/>
+                      <w:u w:val="none"/>
+                      <w:sz w:val="18"/>
+                      <w:szCs w:val="18"/>
+                      <w:color w:val="000000"/>
+                    </w:rPr>
                   </w:pPr>
                   <w:r xmlns:w="http://schemas.openxmlformats.org/wordprocessingml/2006/main" xmlns:wp="http://schemas.openxmlformats.org/drawingml/2006/wordprocessingDrawing" xmlns:r="http://schemas.openxmlformats.org/officeDocument/2006/relationships" xmlns:w14="http://schemas.microsoft.com/office/word/2010/wordml">
                     <w:rPr>
@@ -7089,6 +7989,15 @@
                     </w:pBdr>
                     <w:spacing w:after="100" w:before="100" w:line="72"/>
                     <w:ind w:left="100" w:right="100" w:firstLine="0" w:firstLineChars="0"/>
+                    <w:rPr>
+                      <w:rFonts w:ascii="Helvetica" w:hAnsi="Helvetica" w:eastAsia="Helvetica" w:cs="Helvetica"/>
+                      <w:i w:val="false"/>
+                      <w:b w:val="false"/>
+                      <w:u w:val="none"/>
+                      <w:sz w:val="18"/>
+                      <w:szCs w:val="18"/>
+                      <w:color w:val="000000"/>
+                    </w:rPr>
                   </w:pPr>
                   <w:r xmlns:w="http://schemas.openxmlformats.org/wordprocessingml/2006/main" xmlns:wp="http://schemas.openxmlformats.org/drawingml/2006/wordprocessingDrawing" xmlns:r="http://schemas.openxmlformats.org/officeDocument/2006/relationships" xmlns:w14="http://schemas.microsoft.com/office/word/2010/wordml">
                     <w:rPr>
@@ -7133,6 +8042,15 @@
                     </w:pBdr>
                     <w:spacing w:after="100" w:before="100" w:line="72"/>
                     <w:ind w:left="100" w:right="100" w:firstLine="0" w:firstLineChars="0"/>
+                    <w:rPr>
+                      <w:rFonts w:ascii="Helvetica" w:hAnsi="Helvetica" w:eastAsia="Helvetica" w:cs="Helvetica"/>
+                      <w:i w:val="false"/>
+                      <w:b w:val="false"/>
+                      <w:u w:val="none"/>
+                      <w:sz w:val="18"/>
+                      <w:szCs w:val="18"/>
+                      <w:color w:val="000000"/>
+                    </w:rPr>
                   </w:pPr>
                   <w:r xmlns:w="http://schemas.openxmlformats.org/wordprocessingml/2006/main" xmlns:wp="http://schemas.openxmlformats.org/drawingml/2006/wordprocessingDrawing" xmlns:r="http://schemas.openxmlformats.org/officeDocument/2006/relationships" xmlns:w14="http://schemas.microsoft.com/office/word/2010/wordml">
                     <w:rPr>
@@ -7177,6 +8095,15 @@
                     </w:pBdr>
                     <w:spacing w:after="100" w:before="100" w:line="72"/>
                     <w:ind w:left="100" w:right="100" w:firstLine="0" w:firstLineChars="0"/>
+                    <w:rPr>
+                      <w:rFonts w:ascii="Helvetica" w:hAnsi="Helvetica" w:eastAsia="Helvetica" w:cs="Helvetica"/>
+                      <w:i w:val="false"/>
+                      <w:b w:val="false"/>
+                      <w:u w:val="none"/>
+                      <w:sz w:val="18"/>
+                      <w:szCs w:val="18"/>
+                      <w:color w:val="000000"/>
+                    </w:rPr>
                   </w:pPr>
                   <w:r xmlns:w="http://schemas.openxmlformats.org/wordprocessingml/2006/main" xmlns:wp="http://schemas.openxmlformats.org/drawingml/2006/wordprocessingDrawing" xmlns:r="http://schemas.openxmlformats.org/officeDocument/2006/relationships" xmlns:w14="http://schemas.microsoft.com/office/word/2010/wordml">
                     <w:rPr>
@@ -7221,6 +8148,15 @@
                     </w:pBdr>
                     <w:spacing w:after="100" w:before="100" w:line="72"/>
                     <w:ind w:left="100" w:right="100" w:firstLine="0" w:firstLineChars="0"/>
+                    <w:rPr>
+                      <w:rFonts w:ascii="Helvetica" w:hAnsi="Helvetica" w:eastAsia="Helvetica" w:cs="Helvetica"/>
+                      <w:i w:val="false"/>
+                      <w:b w:val="false"/>
+                      <w:u w:val="none"/>
+                      <w:sz w:val="18"/>
+                      <w:szCs w:val="18"/>
+                      <w:color w:val="000000"/>
+                    </w:rPr>
                   </w:pPr>
                   <w:r xmlns:w="http://schemas.openxmlformats.org/wordprocessingml/2006/main" xmlns:wp="http://schemas.openxmlformats.org/drawingml/2006/wordprocessingDrawing" xmlns:r="http://schemas.openxmlformats.org/officeDocument/2006/relationships" xmlns:w14="http://schemas.microsoft.com/office/word/2010/wordml">
                     <w:rPr>
@@ -7265,6 +8201,15 @@
                     </w:pBdr>
                     <w:spacing w:after="100" w:before="100" w:line="72"/>
                     <w:ind w:left="100" w:right="100" w:firstLine="0" w:firstLineChars="0"/>
+                    <w:rPr>
+                      <w:rFonts w:ascii="Helvetica" w:hAnsi="Helvetica" w:eastAsia="Helvetica" w:cs="Helvetica"/>
+                      <w:i w:val="false"/>
+                      <w:b w:val="false"/>
+                      <w:u w:val="none"/>
+                      <w:sz w:val="18"/>
+                      <w:szCs w:val="18"/>
+                      <w:color w:val="000000"/>
+                    </w:rPr>
                   </w:pPr>
                   <w:r xmlns:w="http://schemas.openxmlformats.org/wordprocessingml/2006/main" xmlns:wp="http://schemas.openxmlformats.org/drawingml/2006/wordprocessingDrawing" xmlns:r="http://schemas.openxmlformats.org/officeDocument/2006/relationships" xmlns:w14="http://schemas.microsoft.com/office/word/2010/wordml">
                     <w:rPr>
@@ -7315,6 +8260,15 @@
                     </w:pBdr>
                     <w:spacing w:after="100" w:before="100" w:line="72"/>
                     <w:ind w:left="100" w:right="100" w:firstLine="0" w:firstLineChars="0"/>
+                    <w:rPr>
+                      <w:rFonts w:ascii="Helvetica" w:hAnsi="Helvetica" w:eastAsia="Helvetica" w:cs="Helvetica"/>
+                      <w:i w:val="false"/>
+                      <w:b w:val="false"/>
+                      <w:u w:val="none"/>
+                      <w:sz w:val="18"/>
+                      <w:szCs w:val="18"/>
+                      <w:color w:val="000000"/>
+                    </w:rPr>
                   </w:pPr>
                   <w:r xmlns:w="http://schemas.openxmlformats.org/wordprocessingml/2006/main" xmlns:wp="http://schemas.openxmlformats.org/drawingml/2006/wordprocessingDrawing" xmlns:r="http://schemas.openxmlformats.org/officeDocument/2006/relationships" xmlns:w14="http://schemas.microsoft.com/office/word/2010/wordml">
                     <w:rPr>
@@ -7359,6 +8313,15 @@
                     </w:pBdr>
                     <w:spacing w:after="100" w:before="100" w:line="72"/>
                     <w:ind w:left="100" w:right="100" w:firstLine="0" w:firstLineChars="0"/>
+                    <w:rPr>
+                      <w:rFonts w:ascii="Helvetica" w:hAnsi="Helvetica" w:eastAsia="Helvetica" w:cs="Helvetica"/>
+                      <w:i w:val="false"/>
+                      <w:b w:val="false"/>
+                      <w:u w:val="none"/>
+                      <w:sz w:val="18"/>
+                      <w:szCs w:val="18"/>
+                      <w:color w:val="000000"/>
+                    </w:rPr>
                   </w:pPr>
                   <w:r xmlns:w="http://schemas.openxmlformats.org/wordprocessingml/2006/main" xmlns:wp="http://schemas.openxmlformats.org/drawingml/2006/wordprocessingDrawing" xmlns:r="http://schemas.openxmlformats.org/officeDocument/2006/relationships" xmlns:w14="http://schemas.microsoft.com/office/word/2010/wordml">
                     <w:rPr>
@@ -7403,6 +8366,15 @@
                     </w:pBdr>
                     <w:spacing w:after="100" w:before="100" w:line="72"/>
                     <w:ind w:left="100" w:right="100" w:firstLine="0" w:firstLineChars="0"/>
+                    <w:rPr>
+                      <w:rFonts w:ascii="Helvetica" w:hAnsi="Helvetica" w:eastAsia="Helvetica" w:cs="Helvetica"/>
+                      <w:i w:val="false"/>
+                      <w:b w:val="false"/>
+                      <w:u w:val="none"/>
+                      <w:sz w:val="18"/>
+                      <w:szCs w:val="18"/>
+                      <w:color w:val="000000"/>
+                    </w:rPr>
                   </w:pPr>
                   <w:r xmlns:w="http://schemas.openxmlformats.org/wordprocessingml/2006/main" xmlns:wp="http://schemas.openxmlformats.org/drawingml/2006/wordprocessingDrawing" xmlns:r="http://schemas.openxmlformats.org/officeDocument/2006/relationships" xmlns:w14="http://schemas.microsoft.com/office/word/2010/wordml">
                     <w:rPr>
@@ -7447,6 +8419,15 @@
                     </w:pBdr>
                     <w:spacing w:after="100" w:before="100" w:line="72"/>
                     <w:ind w:left="100" w:right="100" w:firstLine="0" w:firstLineChars="0"/>
+                    <w:rPr>
+                      <w:rFonts w:ascii="Helvetica" w:hAnsi="Helvetica" w:eastAsia="Helvetica" w:cs="Helvetica"/>
+                      <w:i w:val="false"/>
+                      <w:b w:val="false"/>
+                      <w:u w:val="none"/>
+                      <w:sz w:val="18"/>
+                      <w:szCs w:val="18"/>
+                      <w:color w:val="000000"/>
+                    </w:rPr>
                   </w:pPr>
                   <w:r xmlns:w="http://schemas.openxmlformats.org/wordprocessingml/2006/main" xmlns:wp="http://schemas.openxmlformats.org/drawingml/2006/wordprocessingDrawing" xmlns:r="http://schemas.openxmlformats.org/officeDocument/2006/relationships" xmlns:w14="http://schemas.microsoft.com/office/word/2010/wordml">
                     <w:rPr>
@@ -7491,6 +8472,15 @@
                     </w:pBdr>
                     <w:spacing w:after="100" w:before="100" w:line="72"/>
                     <w:ind w:left="100" w:right="100" w:firstLine="0" w:firstLineChars="0"/>
+                    <w:rPr>
+                      <w:rFonts w:ascii="Helvetica" w:hAnsi="Helvetica" w:eastAsia="Helvetica" w:cs="Helvetica"/>
+                      <w:i w:val="false"/>
+                      <w:b w:val="false"/>
+                      <w:u w:val="none"/>
+                      <w:sz w:val="18"/>
+                      <w:szCs w:val="18"/>
+                      <w:color w:val="000000"/>
+                    </w:rPr>
                   </w:pPr>
                   <w:r xmlns:w="http://schemas.openxmlformats.org/wordprocessingml/2006/main" xmlns:wp="http://schemas.openxmlformats.org/drawingml/2006/wordprocessingDrawing" xmlns:r="http://schemas.openxmlformats.org/officeDocument/2006/relationships" xmlns:w14="http://schemas.microsoft.com/office/word/2010/wordml">
                     <w:rPr>
@@ -7535,6 +8525,15 @@
                     </w:pBdr>
                     <w:spacing w:after="100" w:before="100" w:line="72"/>
                     <w:ind w:left="100" w:right="100" w:firstLine="0" w:firstLineChars="0"/>
+                    <w:rPr>
+                      <w:rFonts w:ascii="Helvetica" w:hAnsi="Helvetica" w:eastAsia="Helvetica" w:cs="Helvetica"/>
+                      <w:i w:val="false"/>
+                      <w:b w:val="false"/>
+                      <w:u w:val="none"/>
+                      <w:sz w:val="18"/>
+                      <w:szCs w:val="18"/>
+                      <w:color w:val="000000"/>
+                    </w:rPr>
                   </w:pPr>
                   <w:r xmlns:w="http://schemas.openxmlformats.org/wordprocessingml/2006/main" xmlns:wp="http://schemas.openxmlformats.org/drawingml/2006/wordprocessingDrawing" xmlns:r="http://schemas.openxmlformats.org/officeDocument/2006/relationships" xmlns:w14="http://schemas.microsoft.com/office/word/2010/wordml">
                     <w:rPr>
@@ -7579,6 +8578,15 @@
                     </w:pBdr>
                     <w:spacing w:after="100" w:before="100" w:line="72"/>
                     <w:ind w:left="100" w:right="100" w:firstLine="0" w:firstLineChars="0"/>
+                    <w:rPr>
+                      <w:rFonts w:ascii="Helvetica" w:hAnsi="Helvetica" w:eastAsia="Helvetica" w:cs="Helvetica"/>
+                      <w:i w:val="false"/>
+                      <w:b w:val="false"/>
+                      <w:u w:val="none"/>
+                      <w:sz w:val="18"/>
+                      <w:szCs w:val="18"/>
+                      <w:color w:val="000000"/>
+                    </w:rPr>
                   </w:pPr>
                   <w:r xmlns:w="http://schemas.openxmlformats.org/wordprocessingml/2006/main" xmlns:wp="http://schemas.openxmlformats.org/drawingml/2006/wordprocessingDrawing" xmlns:r="http://schemas.openxmlformats.org/officeDocument/2006/relationships" xmlns:w14="http://schemas.microsoft.com/office/word/2010/wordml">
                     <w:rPr>
@@ -7623,6 +8631,15 @@
                     </w:pBdr>
                     <w:spacing w:after="100" w:before="100" w:line="72"/>
                     <w:ind w:left="100" w:right="100" w:firstLine="0" w:firstLineChars="0"/>
+                    <w:rPr>
+                      <w:rFonts w:ascii="Helvetica" w:hAnsi="Helvetica" w:eastAsia="Helvetica" w:cs="Helvetica"/>
+                      <w:i w:val="false"/>
+                      <w:b w:val="false"/>
+                      <w:u w:val="none"/>
+                      <w:sz w:val="18"/>
+                      <w:szCs w:val="18"/>
+                      <w:color w:val="000000"/>
+                    </w:rPr>
                   </w:pPr>
                   <w:r xmlns:w="http://schemas.openxmlformats.org/wordprocessingml/2006/main" xmlns:wp="http://schemas.openxmlformats.org/drawingml/2006/wordprocessingDrawing" xmlns:r="http://schemas.openxmlformats.org/officeDocument/2006/relationships" xmlns:w14="http://schemas.microsoft.com/office/word/2010/wordml">
                     <w:rPr>
@@ -7673,6 +8690,15 @@
                     </w:pBdr>
                     <w:spacing w:after="100" w:before="100" w:line="72"/>
                     <w:ind w:left="100" w:right="100" w:firstLine="0" w:firstLineChars="0"/>
+                    <w:rPr>
+                      <w:rFonts w:ascii="Helvetica" w:hAnsi="Helvetica" w:eastAsia="Helvetica" w:cs="Helvetica"/>
+                      <w:i w:val="false"/>
+                      <w:b w:val="false"/>
+                      <w:u w:val="none"/>
+                      <w:sz w:val="18"/>
+                      <w:szCs w:val="18"/>
+                      <w:color w:val="000000"/>
+                    </w:rPr>
                   </w:pPr>
                   <w:r xmlns:w="http://schemas.openxmlformats.org/wordprocessingml/2006/main" xmlns:wp="http://schemas.openxmlformats.org/drawingml/2006/wordprocessingDrawing" xmlns:r="http://schemas.openxmlformats.org/officeDocument/2006/relationships" xmlns:w14="http://schemas.microsoft.com/office/word/2010/wordml">
                     <w:rPr>
@@ -7717,6 +8743,15 @@
                     </w:pBdr>
                     <w:spacing w:after="100" w:before="100" w:line="72"/>
                     <w:ind w:left="100" w:right="100" w:firstLine="0" w:firstLineChars="0"/>
+                    <w:rPr>
+                      <w:rFonts w:ascii="Helvetica" w:hAnsi="Helvetica" w:eastAsia="Helvetica" w:cs="Helvetica"/>
+                      <w:i w:val="false"/>
+                      <w:b w:val="false"/>
+                      <w:u w:val="none"/>
+                      <w:sz w:val="18"/>
+                      <w:szCs w:val="18"/>
+                      <w:color w:val="000000"/>
+                    </w:rPr>
                   </w:pPr>
                   <w:r xmlns:w="http://schemas.openxmlformats.org/wordprocessingml/2006/main" xmlns:wp="http://schemas.openxmlformats.org/drawingml/2006/wordprocessingDrawing" xmlns:r="http://schemas.openxmlformats.org/officeDocument/2006/relationships" xmlns:w14="http://schemas.microsoft.com/office/word/2010/wordml">
                     <w:rPr>
@@ -7761,6 +8796,15 @@
                     </w:pBdr>
                     <w:spacing w:after="100" w:before="100" w:line="72"/>
                     <w:ind w:left="100" w:right="100" w:firstLine="0" w:firstLineChars="0"/>
+                    <w:rPr>
+                      <w:rFonts w:ascii="Helvetica" w:hAnsi="Helvetica" w:eastAsia="Helvetica" w:cs="Helvetica"/>
+                      <w:i w:val="false"/>
+                      <w:b w:val="false"/>
+                      <w:u w:val="none"/>
+                      <w:sz w:val="18"/>
+                      <w:szCs w:val="18"/>
+                      <w:color w:val="000000"/>
+                    </w:rPr>
                   </w:pPr>
                   <w:r xmlns:w="http://schemas.openxmlformats.org/wordprocessingml/2006/main" xmlns:wp="http://schemas.openxmlformats.org/drawingml/2006/wordprocessingDrawing" xmlns:r="http://schemas.openxmlformats.org/officeDocument/2006/relationships" xmlns:w14="http://schemas.microsoft.com/office/word/2010/wordml">
                     <w:rPr>
@@ -7805,6 +8849,15 @@
                     </w:pBdr>
                     <w:spacing w:after="100" w:before="100" w:line="72"/>
                     <w:ind w:left="100" w:right="100" w:firstLine="0" w:firstLineChars="0"/>
+                    <w:rPr>
+                      <w:rFonts w:ascii="Helvetica" w:hAnsi="Helvetica" w:eastAsia="Helvetica" w:cs="Helvetica"/>
+                      <w:i w:val="false"/>
+                      <w:b w:val="false"/>
+                      <w:u w:val="none"/>
+                      <w:sz w:val="18"/>
+                      <w:szCs w:val="18"/>
+                      <w:color w:val="000000"/>
+                    </w:rPr>
                   </w:pPr>
                   <w:r xmlns:w="http://schemas.openxmlformats.org/wordprocessingml/2006/main" xmlns:wp="http://schemas.openxmlformats.org/drawingml/2006/wordprocessingDrawing" xmlns:r="http://schemas.openxmlformats.org/officeDocument/2006/relationships" xmlns:w14="http://schemas.microsoft.com/office/word/2010/wordml">
                     <w:rPr>
@@ -7849,6 +8902,15 @@
                     </w:pBdr>
                     <w:spacing w:after="100" w:before="100" w:line="72"/>
                     <w:ind w:left="100" w:right="100" w:firstLine="0" w:firstLineChars="0"/>
+                    <w:rPr>
+                      <w:rFonts w:ascii="Helvetica" w:hAnsi="Helvetica" w:eastAsia="Helvetica" w:cs="Helvetica"/>
+                      <w:i w:val="false"/>
+                      <w:b w:val="false"/>
+                      <w:u w:val="none"/>
+                      <w:sz w:val="18"/>
+                      <w:szCs w:val="18"/>
+                      <w:color w:val="000000"/>
+                    </w:rPr>
                   </w:pPr>
                   <w:r xmlns:w="http://schemas.openxmlformats.org/wordprocessingml/2006/main" xmlns:wp="http://schemas.openxmlformats.org/drawingml/2006/wordprocessingDrawing" xmlns:r="http://schemas.openxmlformats.org/officeDocument/2006/relationships" xmlns:w14="http://schemas.microsoft.com/office/word/2010/wordml">
                     <w:rPr>
@@ -7893,6 +8955,15 @@
                     </w:pBdr>
                     <w:spacing w:after="100" w:before="100" w:line="72"/>
                     <w:ind w:left="100" w:right="100" w:firstLine="0" w:firstLineChars="0"/>
+                    <w:rPr>
+                      <w:rFonts w:ascii="Helvetica" w:hAnsi="Helvetica" w:eastAsia="Helvetica" w:cs="Helvetica"/>
+                      <w:i w:val="false"/>
+                      <w:b w:val="false"/>
+                      <w:u w:val="none"/>
+                      <w:sz w:val="18"/>
+                      <w:szCs w:val="18"/>
+                      <w:color w:val="000000"/>
+                    </w:rPr>
                   </w:pPr>
                   <w:r xmlns:w="http://schemas.openxmlformats.org/wordprocessingml/2006/main" xmlns:wp="http://schemas.openxmlformats.org/drawingml/2006/wordprocessingDrawing" xmlns:r="http://schemas.openxmlformats.org/officeDocument/2006/relationships" xmlns:w14="http://schemas.microsoft.com/office/word/2010/wordml">
                     <w:rPr>
@@ -7937,6 +9008,15 @@
                     </w:pBdr>
                     <w:spacing w:after="100" w:before="100" w:line="72"/>
                     <w:ind w:left="100" w:right="100" w:firstLine="0" w:firstLineChars="0"/>
+                    <w:rPr>
+                      <w:rFonts w:ascii="Helvetica" w:hAnsi="Helvetica" w:eastAsia="Helvetica" w:cs="Helvetica"/>
+                      <w:i w:val="false"/>
+                      <w:b w:val="false"/>
+                      <w:u w:val="none"/>
+                      <w:sz w:val="18"/>
+                      <w:szCs w:val="18"/>
+                      <w:color w:val="000000"/>
+                    </w:rPr>
                   </w:pPr>
                   <w:r xmlns:w="http://schemas.openxmlformats.org/wordprocessingml/2006/main" xmlns:wp="http://schemas.openxmlformats.org/drawingml/2006/wordprocessingDrawing" xmlns:r="http://schemas.openxmlformats.org/officeDocument/2006/relationships" xmlns:w14="http://schemas.microsoft.com/office/word/2010/wordml">
                     <w:rPr>
@@ -7981,6 +9061,15 @@
                     </w:pBdr>
                     <w:spacing w:after="100" w:before="100" w:line="72"/>
                     <w:ind w:left="100" w:right="100" w:firstLine="0" w:firstLineChars="0"/>
+                    <w:rPr>
+                      <w:rFonts w:ascii="Helvetica" w:hAnsi="Helvetica" w:eastAsia="Helvetica" w:cs="Helvetica"/>
+                      <w:i w:val="false"/>
+                      <w:b w:val="false"/>
+                      <w:u w:val="none"/>
+                      <w:sz w:val="18"/>
+                      <w:szCs w:val="18"/>
+                      <w:color w:val="000000"/>
+                    </w:rPr>
                   </w:pPr>
                   <w:r xmlns:w="http://schemas.openxmlformats.org/wordprocessingml/2006/main" xmlns:wp="http://schemas.openxmlformats.org/drawingml/2006/wordprocessingDrawing" xmlns:r="http://schemas.openxmlformats.org/officeDocument/2006/relationships" xmlns:w14="http://schemas.microsoft.com/office/word/2010/wordml">
                     <w:rPr>
@@ -8031,6 +9120,15 @@
                     </w:pBdr>
                     <w:spacing w:after="100" w:before="100" w:line="72"/>
                     <w:ind w:left="100" w:right="100" w:firstLine="0" w:firstLineChars="0"/>
+                    <w:rPr>
+                      <w:rFonts w:ascii="Helvetica" w:hAnsi="Helvetica" w:eastAsia="Helvetica" w:cs="Helvetica"/>
+                      <w:i w:val="false"/>
+                      <w:b w:val="false"/>
+                      <w:u w:val="none"/>
+                      <w:sz w:val="18"/>
+                      <w:szCs w:val="18"/>
+                      <w:color w:val="000000"/>
+                    </w:rPr>
                   </w:pPr>
                   <w:r xmlns:w="http://schemas.openxmlformats.org/wordprocessingml/2006/main" xmlns:wp="http://schemas.openxmlformats.org/drawingml/2006/wordprocessingDrawing" xmlns:r="http://schemas.openxmlformats.org/officeDocument/2006/relationships" xmlns:w14="http://schemas.microsoft.com/office/word/2010/wordml">
                     <w:rPr>
@@ -8075,6 +9173,15 @@
                     </w:pBdr>
                     <w:spacing w:after="100" w:before="100" w:line="72"/>
                     <w:ind w:left="100" w:right="100" w:firstLine="0" w:firstLineChars="0"/>
+                    <w:rPr>
+                      <w:rFonts w:ascii="Helvetica" w:hAnsi="Helvetica" w:eastAsia="Helvetica" w:cs="Helvetica"/>
+                      <w:i w:val="false"/>
+                      <w:b w:val="false"/>
+                      <w:u w:val="none"/>
+                      <w:sz w:val="18"/>
+                      <w:szCs w:val="18"/>
+                      <w:color w:val="000000"/>
+                    </w:rPr>
                   </w:pPr>
                   <w:r xmlns:w="http://schemas.openxmlformats.org/wordprocessingml/2006/main" xmlns:wp="http://schemas.openxmlformats.org/drawingml/2006/wordprocessingDrawing" xmlns:r="http://schemas.openxmlformats.org/officeDocument/2006/relationships" xmlns:w14="http://schemas.microsoft.com/office/word/2010/wordml">
                     <w:rPr>
@@ -8119,6 +9226,15 @@
                     </w:pBdr>
                     <w:spacing w:after="100" w:before="100" w:line="72"/>
                     <w:ind w:left="100" w:right="100" w:firstLine="0" w:firstLineChars="0"/>
+                    <w:rPr>
+                      <w:rFonts w:ascii="Helvetica" w:hAnsi="Helvetica" w:eastAsia="Helvetica" w:cs="Helvetica"/>
+                      <w:i w:val="false"/>
+                      <w:b w:val="false"/>
+                      <w:u w:val="none"/>
+                      <w:sz w:val="18"/>
+                      <w:szCs w:val="18"/>
+                      <w:color w:val="000000"/>
+                    </w:rPr>
                   </w:pPr>
                   <w:r xmlns:w="http://schemas.openxmlformats.org/wordprocessingml/2006/main" xmlns:wp="http://schemas.openxmlformats.org/drawingml/2006/wordprocessingDrawing" xmlns:r="http://schemas.openxmlformats.org/officeDocument/2006/relationships" xmlns:w14="http://schemas.microsoft.com/office/word/2010/wordml">
                     <w:rPr>
@@ -8163,6 +9279,15 @@
                     </w:pBdr>
                     <w:spacing w:after="100" w:before="100" w:line="72"/>
                     <w:ind w:left="100" w:right="100" w:firstLine="0" w:firstLineChars="0"/>
+                    <w:rPr>
+                      <w:rFonts w:ascii="Helvetica" w:hAnsi="Helvetica" w:eastAsia="Helvetica" w:cs="Helvetica"/>
+                      <w:i w:val="false"/>
+                      <w:b w:val="false"/>
+                      <w:u w:val="none"/>
+                      <w:sz w:val="18"/>
+                      <w:szCs w:val="18"/>
+                      <w:color w:val="000000"/>
+                    </w:rPr>
                   </w:pPr>
                   <w:r xmlns:w="http://schemas.openxmlformats.org/wordprocessingml/2006/main" xmlns:wp="http://schemas.openxmlformats.org/drawingml/2006/wordprocessingDrawing" xmlns:r="http://schemas.openxmlformats.org/officeDocument/2006/relationships" xmlns:w14="http://schemas.microsoft.com/office/word/2010/wordml">
                     <w:rPr>
@@ -8207,6 +9332,15 @@
                     </w:pBdr>
                     <w:spacing w:after="100" w:before="100" w:line="72"/>
                     <w:ind w:left="100" w:right="100" w:firstLine="0" w:firstLineChars="0"/>
+                    <w:rPr>
+                      <w:rFonts w:ascii="Helvetica" w:hAnsi="Helvetica" w:eastAsia="Helvetica" w:cs="Helvetica"/>
+                      <w:i w:val="false"/>
+                      <w:b w:val="false"/>
+                      <w:u w:val="none"/>
+                      <w:sz w:val="18"/>
+                      <w:szCs w:val="18"/>
+                      <w:color w:val="000000"/>
+                    </w:rPr>
                   </w:pPr>
                   <w:r xmlns:w="http://schemas.openxmlformats.org/wordprocessingml/2006/main" xmlns:wp="http://schemas.openxmlformats.org/drawingml/2006/wordprocessingDrawing" xmlns:r="http://schemas.openxmlformats.org/officeDocument/2006/relationships" xmlns:w14="http://schemas.microsoft.com/office/word/2010/wordml">
                     <w:rPr>
@@ -8251,6 +9385,15 @@
                     </w:pBdr>
                     <w:spacing w:after="100" w:before="100" w:line="72"/>
                     <w:ind w:left="100" w:right="100" w:firstLine="0" w:firstLineChars="0"/>
+                    <w:rPr>
+                      <w:rFonts w:ascii="Helvetica" w:hAnsi="Helvetica" w:eastAsia="Helvetica" w:cs="Helvetica"/>
+                      <w:i w:val="false"/>
+                      <w:b w:val="false"/>
+                      <w:u w:val="none"/>
+                      <w:sz w:val="18"/>
+                      <w:szCs w:val="18"/>
+                      <w:color w:val="000000"/>
+                    </w:rPr>
                   </w:pPr>
                   <w:r xmlns:w="http://schemas.openxmlformats.org/wordprocessingml/2006/main" xmlns:wp="http://schemas.openxmlformats.org/drawingml/2006/wordprocessingDrawing" xmlns:r="http://schemas.openxmlformats.org/officeDocument/2006/relationships" xmlns:w14="http://schemas.microsoft.com/office/word/2010/wordml">
                     <w:rPr>
@@ -8295,6 +9438,15 @@
                     </w:pBdr>
                     <w:spacing w:after="100" w:before="100" w:line="72"/>
                     <w:ind w:left="100" w:right="100" w:firstLine="0" w:firstLineChars="0"/>
+                    <w:rPr>
+                      <w:rFonts w:ascii="Helvetica" w:hAnsi="Helvetica" w:eastAsia="Helvetica" w:cs="Helvetica"/>
+                      <w:i w:val="false"/>
+                      <w:b w:val="false"/>
+                      <w:u w:val="none"/>
+                      <w:sz w:val="18"/>
+                      <w:szCs w:val="18"/>
+                      <w:color w:val="000000"/>
+                    </w:rPr>
                   </w:pPr>
                   <w:r xmlns:w="http://schemas.openxmlformats.org/wordprocessingml/2006/main" xmlns:wp="http://schemas.openxmlformats.org/drawingml/2006/wordprocessingDrawing" xmlns:r="http://schemas.openxmlformats.org/officeDocument/2006/relationships" xmlns:w14="http://schemas.microsoft.com/office/word/2010/wordml">
                     <w:rPr>
@@ -8339,6 +9491,15 @@
                     </w:pBdr>
                     <w:spacing w:after="100" w:before="100" w:line="72"/>
                     <w:ind w:left="100" w:right="100" w:firstLine="0" w:firstLineChars="0"/>
+                    <w:rPr>
+                      <w:rFonts w:ascii="Helvetica" w:hAnsi="Helvetica" w:eastAsia="Helvetica" w:cs="Helvetica"/>
+                      <w:i w:val="false"/>
+                      <w:b w:val="false"/>
+                      <w:u w:val="none"/>
+                      <w:sz w:val="18"/>
+                      <w:szCs w:val="18"/>
+                      <w:color w:val="000000"/>
+                    </w:rPr>
                   </w:pPr>
                   <w:r xmlns:w="http://schemas.openxmlformats.org/wordprocessingml/2006/main" xmlns:wp="http://schemas.openxmlformats.org/drawingml/2006/wordprocessingDrawing" xmlns:r="http://schemas.openxmlformats.org/officeDocument/2006/relationships" xmlns:w14="http://schemas.microsoft.com/office/word/2010/wordml">
                     <w:rPr>
@@ -8389,6 +9550,15 @@
                     </w:pBdr>
                     <w:spacing w:after="100" w:before="100" w:line="72"/>
                     <w:ind w:left="100" w:right="100" w:firstLine="0" w:firstLineChars="0"/>
+                    <w:rPr>
+                      <w:rFonts w:ascii="Helvetica" w:hAnsi="Helvetica" w:eastAsia="Helvetica" w:cs="Helvetica"/>
+                      <w:i w:val="false"/>
+                      <w:b w:val="false"/>
+                      <w:u w:val="none"/>
+                      <w:sz w:val="18"/>
+                      <w:szCs w:val="18"/>
+                      <w:color w:val="000000"/>
+                    </w:rPr>
                   </w:pPr>
                   <w:r xmlns:w="http://schemas.openxmlformats.org/wordprocessingml/2006/main" xmlns:wp="http://schemas.openxmlformats.org/drawingml/2006/wordprocessingDrawing" xmlns:r="http://schemas.openxmlformats.org/officeDocument/2006/relationships" xmlns:w14="http://schemas.microsoft.com/office/word/2010/wordml">
                     <w:rPr>
@@ -8433,6 +9603,15 @@
                     </w:pBdr>
                     <w:spacing w:after="100" w:before="100" w:line="72"/>
                     <w:ind w:left="100" w:right="100" w:firstLine="0" w:firstLineChars="0"/>
+                    <w:rPr>
+                      <w:rFonts w:ascii="Helvetica" w:hAnsi="Helvetica" w:eastAsia="Helvetica" w:cs="Helvetica"/>
+                      <w:i w:val="false"/>
+                      <w:b w:val="false"/>
+                      <w:u w:val="none"/>
+                      <w:sz w:val="18"/>
+                      <w:szCs w:val="18"/>
+                      <w:color w:val="000000"/>
+                    </w:rPr>
                   </w:pPr>
                   <w:r xmlns:w="http://schemas.openxmlformats.org/wordprocessingml/2006/main" xmlns:wp="http://schemas.openxmlformats.org/drawingml/2006/wordprocessingDrawing" xmlns:r="http://schemas.openxmlformats.org/officeDocument/2006/relationships" xmlns:w14="http://schemas.microsoft.com/office/word/2010/wordml">
                     <w:rPr>
@@ -8477,6 +9656,15 @@
                     </w:pBdr>
                     <w:spacing w:after="100" w:before="100" w:line="72"/>
                     <w:ind w:left="100" w:right="100" w:firstLine="0" w:firstLineChars="0"/>
+                    <w:rPr>
+                      <w:rFonts w:ascii="Helvetica" w:hAnsi="Helvetica" w:eastAsia="Helvetica" w:cs="Helvetica"/>
+                      <w:i w:val="false"/>
+                      <w:b w:val="false"/>
+                      <w:u w:val="none"/>
+                      <w:sz w:val="18"/>
+                      <w:szCs w:val="18"/>
+                      <w:color w:val="000000"/>
+                    </w:rPr>
                   </w:pPr>
                   <w:r xmlns:w="http://schemas.openxmlformats.org/wordprocessingml/2006/main" xmlns:wp="http://schemas.openxmlformats.org/drawingml/2006/wordprocessingDrawing" xmlns:r="http://schemas.openxmlformats.org/officeDocument/2006/relationships" xmlns:w14="http://schemas.microsoft.com/office/word/2010/wordml">
                     <w:rPr>
@@ -8521,6 +9709,15 @@
                     </w:pBdr>
                     <w:spacing w:after="100" w:before="100" w:line="72"/>
                     <w:ind w:left="100" w:right="100" w:firstLine="0" w:firstLineChars="0"/>
+                    <w:rPr>
+                      <w:rFonts w:ascii="Helvetica" w:hAnsi="Helvetica" w:eastAsia="Helvetica" w:cs="Helvetica"/>
+                      <w:i w:val="false"/>
+                      <w:b w:val="false"/>
+                      <w:u w:val="none"/>
+                      <w:sz w:val="18"/>
+                      <w:szCs w:val="18"/>
+                      <w:color w:val="000000"/>
+                    </w:rPr>
                   </w:pPr>
                   <w:r xmlns:w="http://schemas.openxmlformats.org/wordprocessingml/2006/main" xmlns:wp="http://schemas.openxmlformats.org/drawingml/2006/wordprocessingDrawing" xmlns:r="http://schemas.openxmlformats.org/officeDocument/2006/relationships" xmlns:w14="http://schemas.microsoft.com/office/word/2010/wordml">
                     <w:rPr>
@@ -8565,6 +9762,15 @@
                     </w:pBdr>
                     <w:spacing w:after="100" w:before="100" w:line="72"/>
                     <w:ind w:left="100" w:right="100" w:firstLine="0" w:firstLineChars="0"/>
+                    <w:rPr>
+                      <w:rFonts w:ascii="Helvetica" w:hAnsi="Helvetica" w:eastAsia="Helvetica" w:cs="Helvetica"/>
+                      <w:i w:val="false"/>
+                      <w:b w:val="false"/>
+                      <w:u w:val="none"/>
+                      <w:sz w:val="18"/>
+                      <w:szCs w:val="18"/>
+                      <w:color w:val="000000"/>
+                    </w:rPr>
                   </w:pPr>
                   <w:r xmlns:w="http://schemas.openxmlformats.org/wordprocessingml/2006/main" xmlns:wp="http://schemas.openxmlformats.org/drawingml/2006/wordprocessingDrawing" xmlns:r="http://schemas.openxmlformats.org/officeDocument/2006/relationships" xmlns:w14="http://schemas.microsoft.com/office/word/2010/wordml">
                     <w:rPr>
@@ -8609,6 +9815,15 @@
                     </w:pBdr>
                     <w:spacing w:after="100" w:before="100" w:line="72"/>
                     <w:ind w:left="100" w:right="100" w:firstLine="0" w:firstLineChars="0"/>
+                    <w:rPr>
+                      <w:rFonts w:ascii="Helvetica" w:hAnsi="Helvetica" w:eastAsia="Helvetica" w:cs="Helvetica"/>
+                      <w:i w:val="false"/>
+                      <w:b w:val="false"/>
+                      <w:u w:val="none"/>
+                      <w:sz w:val="18"/>
+                      <w:szCs w:val="18"/>
+                      <w:color w:val="000000"/>
+                    </w:rPr>
                   </w:pPr>
                   <w:r xmlns:w="http://schemas.openxmlformats.org/wordprocessingml/2006/main" xmlns:wp="http://schemas.openxmlformats.org/drawingml/2006/wordprocessingDrawing" xmlns:r="http://schemas.openxmlformats.org/officeDocument/2006/relationships" xmlns:w14="http://schemas.microsoft.com/office/word/2010/wordml">
                     <w:rPr>
@@ -8653,6 +9868,15 @@
                     </w:pBdr>
                     <w:spacing w:after="100" w:before="100" w:line="72"/>
                     <w:ind w:left="100" w:right="100" w:firstLine="0" w:firstLineChars="0"/>
+                    <w:rPr>
+                      <w:rFonts w:ascii="Helvetica" w:hAnsi="Helvetica" w:eastAsia="Helvetica" w:cs="Helvetica"/>
+                      <w:i w:val="false"/>
+                      <w:b w:val="false"/>
+                      <w:u w:val="none"/>
+                      <w:sz w:val="18"/>
+                      <w:szCs w:val="18"/>
+                      <w:color w:val="000000"/>
+                    </w:rPr>
                   </w:pPr>
                   <w:r xmlns:w="http://schemas.openxmlformats.org/wordprocessingml/2006/main" xmlns:wp="http://schemas.openxmlformats.org/drawingml/2006/wordprocessingDrawing" xmlns:r="http://schemas.openxmlformats.org/officeDocument/2006/relationships" xmlns:w14="http://schemas.microsoft.com/office/word/2010/wordml">
                     <w:rPr>
@@ -8697,6 +9921,15 @@
                     </w:pBdr>
                     <w:spacing w:after="100" w:before="100" w:line="72"/>
                     <w:ind w:left="100" w:right="100" w:firstLine="0" w:firstLineChars="0"/>
+                    <w:rPr>
+                      <w:rFonts w:ascii="Helvetica" w:hAnsi="Helvetica" w:eastAsia="Helvetica" w:cs="Helvetica"/>
+                      <w:i w:val="false"/>
+                      <w:b w:val="false"/>
+                      <w:u w:val="none"/>
+                      <w:sz w:val="18"/>
+                      <w:szCs w:val="18"/>
+                      <w:color w:val="000000"/>
+                    </w:rPr>
                   </w:pPr>
                   <w:r xmlns:w="http://schemas.openxmlformats.org/wordprocessingml/2006/main" xmlns:wp="http://schemas.openxmlformats.org/drawingml/2006/wordprocessingDrawing" xmlns:r="http://schemas.openxmlformats.org/officeDocument/2006/relationships" xmlns:w14="http://schemas.microsoft.com/office/word/2010/wordml">
                     <w:rPr>
@@ -8747,6 +9980,15 @@
                     </w:pBdr>
                     <w:spacing w:after="100" w:before="100" w:line="72"/>
                     <w:ind w:left="100" w:right="100" w:firstLine="0" w:firstLineChars="0"/>
+                    <w:rPr>
+                      <w:rFonts w:ascii="Helvetica" w:hAnsi="Helvetica" w:eastAsia="Helvetica" w:cs="Helvetica"/>
+                      <w:i w:val="false"/>
+                      <w:b w:val="false"/>
+                      <w:u w:val="none"/>
+                      <w:sz w:val="18"/>
+                      <w:szCs w:val="18"/>
+                      <w:color w:val="000000"/>
+                    </w:rPr>
                   </w:pPr>
                   <w:r xmlns:w="http://schemas.openxmlformats.org/wordprocessingml/2006/main" xmlns:wp="http://schemas.openxmlformats.org/drawingml/2006/wordprocessingDrawing" xmlns:r="http://schemas.openxmlformats.org/officeDocument/2006/relationships" xmlns:w14="http://schemas.microsoft.com/office/word/2010/wordml">
                     <w:rPr>
@@ -8791,6 +10033,15 @@
                     </w:pBdr>
                     <w:spacing w:after="100" w:before="100" w:line="72"/>
                     <w:ind w:left="100" w:right="100" w:firstLine="0" w:firstLineChars="0"/>
+                    <w:rPr>
+                      <w:rFonts w:ascii="Helvetica" w:hAnsi="Helvetica" w:eastAsia="Helvetica" w:cs="Helvetica"/>
+                      <w:i w:val="false"/>
+                      <w:b w:val="false"/>
+                      <w:u w:val="none"/>
+                      <w:sz w:val="18"/>
+                      <w:szCs w:val="18"/>
+                      <w:color w:val="000000"/>
+                    </w:rPr>
                   </w:pPr>
                   <w:r xmlns:w="http://schemas.openxmlformats.org/wordprocessingml/2006/main" xmlns:wp="http://schemas.openxmlformats.org/drawingml/2006/wordprocessingDrawing" xmlns:r="http://schemas.openxmlformats.org/officeDocument/2006/relationships" xmlns:w14="http://schemas.microsoft.com/office/word/2010/wordml">
                     <w:rPr>
@@ -8835,6 +10086,15 @@
                     </w:pBdr>
                     <w:spacing w:after="100" w:before="100" w:line="72"/>
                     <w:ind w:left="100" w:right="100" w:firstLine="0" w:firstLineChars="0"/>
+                    <w:rPr>
+                      <w:rFonts w:ascii="Helvetica" w:hAnsi="Helvetica" w:eastAsia="Helvetica" w:cs="Helvetica"/>
+                      <w:i w:val="false"/>
+                      <w:b w:val="false"/>
+                      <w:u w:val="none"/>
+                      <w:sz w:val="18"/>
+                      <w:szCs w:val="18"/>
+                      <w:color w:val="000000"/>
+                    </w:rPr>
                   </w:pPr>
                   <w:r xmlns:w="http://schemas.openxmlformats.org/wordprocessingml/2006/main" xmlns:wp="http://schemas.openxmlformats.org/drawingml/2006/wordprocessingDrawing" xmlns:r="http://schemas.openxmlformats.org/officeDocument/2006/relationships" xmlns:w14="http://schemas.microsoft.com/office/word/2010/wordml">
                     <w:rPr>
@@ -8879,6 +10139,15 @@
                     </w:pBdr>
                     <w:spacing w:after="100" w:before="100" w:line="72"/>
                     <w:ind w:left="100" w:right="100" w:firstLine="0" w:firstLineChars="0"/>
+                    <w:rPr>
+                      <w:rFonts w:ascii="Helvetica" w:hAnsi="Helvetica" w:eastAsia="Helvetica" w:cs="Helvetica"/>
+                      <w:i w:val="false"/>
+                      <w:b w:val="false"/>
+                      <w:u w:val="none"/>
+                      <w:sz w:val="18"/>
+                      <w:szCs w:val="18"/>
+                      <w:color w:val="000000"/>
+                    </w:rPr>
                   </w:pPr>
                   <w:r xmlns:w="http://schemas.openxmlformats.org/wordprocessingml/2006/main" xmlns:wp="http://schemas.openxmlformats.org/drawingml/2006/wordprocessingDrawing" xmlns:r="http://schemas.openxmlformats.org/officeDocument/2006/relationships" xmlns:w14="http://schemas.microsoft.com/office/word/2010/wordml">
                     <w:rPr>
@@ -8923,6 +10192,15 @@
                     </w:pBdr>
                     <w:spacing w:after="100" w:before="100" w:line="72"/>
                     <w:ind w:left="100" w:right="100" w:firstLine="0" w:firstLineChars="0"/>
+                    <w:rPr>
+                      <w:rFonts w:ascii="Helvetica" w:hAnsi="Helvetica" w:eastAsia="Helvetica" w:cs="Helvetica"/>
+                      <w:i w:val="false"/>
+                      <w:b w:val="false"/>
+                      <w:u w:val="none"/>
+                      <w:sz w:val="18"/>
+                      <w:szCs w:val="18"/>
+                      <w:color w:val="000000"/>
+                    </w:rPr>
                   </w:pPr>
                   <w:r xmlns:w="http://schemas.openxmlformats.org/wordprocessingml/2006/main" xmlns:wp="http://schemas.openxmlformats.org/drawingml/2006/wordprocessingDrawing" xmlns:r="http://schemas.openxmlformats.org/officeDocument/2006/relationships" xmlns:w14="http://schemas.microsoft.com/office/word/2010/wordml">
                     <w:rPr>
@@ -8967,6 +10245,15 @@
                     </w:pBdr>
                     <w:spacing w:after="100" w:before="100" w:line="72"/>
                     <w:ind w:left="100" w:right="100" w:firstLine="0" w:firstLineChars="0"/>
+                    <w:rPr>
+                      <w:rFonts w:ascii="Helvetica" w:hAnsi="Helvetica" w:eastAsia="Helvetica" w:cs="Helvetica"/>
+                      <w:i w:val="false"/>
+                      <w:b w:val="false"/>
+                      <w:u w:val="none"/>
+                      <w:sz w:val="18"/>
+                      <w:szCs w:val="18"/>
+                      <w:color w:val="000000"/>
+                    </w:rPr>
                   </w:pPr>
                   <w:r xmlns:w="http://schemas.openxmlformats.org/wordprocessingml/2006/main" xmlns:wp="http://schemas.openxmlformats.org/drawingml/2006/wordprocessingDrawing" xmlns:r="http://schemas.openxmlformats.org/officeDocument/2006/relationships" xmlns:w14="http://schemas.microsoft.com/office/word/2010/wordml">
                     <w:rPr>
@@ -9011,6 +10298,15 @@
                     </w:pBdr>
                     <w:spacing w:after="100" w:before="100" w:line="72"/>
                     <w:ind w:left="100" w:right="100" w:firstLine="0" w:firstLineChars="0"/>
+                    <w:rPr>
+                      <w:rFonts w:ascii="Helvetica" w:hAnsi="Helvetica" w:eastAsia="Helvetica" w:cs="Helvetica"/>
+                      <w:i w:val="false"/>
+                      <w:b w:val="false"/>
+                      <w:u w:val="none"/>
+                      <w:sz w:val="18"/>
+                      <w:szCs w:val="18"/>
+                      <w:color w:val="000000"/>
+                    </w:rPr>
                   </w:pPr>
                   <w:r xmlns:w="http://schemas.openxmlformats.org/wordprocessingml/2006/main" xmlns:wp="http://schemas.openxmlformats.org/drawingml/2006/wordprocessingDrawing" xmlns:r="http://schemas.openxmlformats.org/officeDocument/2006/relationships" xmlns:w14="http://schemas.microsoft.com/office/word/2010/wordml">
                     <w:rPr>
@@ -9055,6 +10351,15 @@
                     </w:pBdr>
                     <w:spacing w:after="100" w:before="100" w:line="72"/>
                     <w:ind w:left="100" w:right="100" w:firstLine="0" w:firstLineChars="0"/>
+                    <w:rPr>
+                      <w:rFonts w:ascii="Helvetica" w:hAnsi="Helvetica" w:eastAsia="Helvetica" w:cs="Helvetica"/>
+                      <w:i w:val="false"/>
+                      <w:b w:val="false"/>
+                      <w:u w:val="none"/>
+                      <w:sz w:val="18"/>
+                      <w:szCs w:val="18"/>
+                      <w:color w:val="000000"/>
+                    </w:rPr>
                   </w:pPr>
                   <w:r xmlns:w="http://schemas.openxmlformats.org/wordprocessingml/2006/main" xmlns:wp="http://schemas.openxmlformats.org/drawingml/2006/wordprocessingDrawing" xmlns:r="http://schemas.openxmlformats.org/officeDocument/2006/relationships" xmlns:w14="http://schemas.microsoft.com/office/word/2010/wordml">
                     <w:rPr>
@@ -9105,6 +10410,15 @@
                     </w:pBdr>
                     <w:spacing w:after="100" w:before="100" w:line="72"/>
                     <w:ind w:left="100" w:right="100" w:firstLine="0" w:firstLineChars="0"/>
+                    <w:rPr>
+                      <w:rFonts w:ascii="Helvetica" w:hAnsi="Helvetica" w:eastAsia="Helvetica" w:cs="Helvetica"/>
+                      <w:i w:val="false"/>
+                      <w:b w:val="false"/>
+                      <w:u w:val="none"/>
+                      <w:sz w:val="18"/>
+                      <w:szCs w:val="18"/>
+                      <w:color w:val="000000"/>
+                    </w:rPr>
                   </w:pPr>
                   <w:r xmlns:w="http://schemas.openxmlformats.org/wordprocessingml/2006/main" xmlns:wp="http://schemas.openxmlformats.org/drawingml/2006/wordprocessingDrawing" xmlns:r="http://schemas.openxmlformats.org/officeDocument/2006/relationships" xmlns:w14="http://schemas.microsoft.com/office/word/2010/wordml">
                     <w:rPr>
@@ -9149,6 +10463,15 @@
                     </w:pBdr>
                     <w:spacing w:after="100" w:before="100" w:line="72"/>
                     <w:ind w:left="100" w:right="100" w:firstLine="0" w:firstLineChars="0"/>
+                    <w:rPr>
+                      <w:rFonts w:ascii="Helvetica" w:hAnsi="Helvetica" w:eastAsia="Helvetica" w:cs="Helvetica"/>
+                      <w:i w:val="false"/>
+                      <w:b w:val="false"/>
+                      <w:u w:val="none"/>
+                      <w:sz w:val="18"/>
+                      <w:szCs w:val="18"/>
+                      <w:color w:val="000000"/>
+                    </w:rPr>
                   </w:pPr>
                   <w:r xmlns:w="http://schemas.openxmlformats.org/wordprocessingml/2006/main" xmlns:wp="http://schemas.openxmlformats.org/drawingml/2006/wordprocessingDrawing" xmlns:r="http://schemas.openxmlformats.org/officeDocument/2006/relationships" xmlns:w14="http://schemas.microsoft.com/office/word/2010/wordml">
                     <w:rPr>
@@ -9193,6 +10516,15 @@
                     </w:pBdr>
                     <w:spacing w:after="100" w:before="100" w:line="72"/>
                     <w:ind w:left="100" w:right="100" w:firstLine="0" w:firstLineChars="0"/>
+                    <w:rPr>
+                      <w:rFonts w:ascii="Helvetica" w:hAnsi="Helvetica" w:eastAsia="Helvetica" w:cs="Helvetica"/>
+                      <w:i w:val="false"/>
+                      <w:b w:val="false"/>
+                      <w:u w:val="none"/>
+                      <w:sz w:val="18"/>
+                      <w:szCs w:val="18"/>
+                      <w:color w:val="000000"/>
+                    </w:rPr>
                   </w:pPr>
                   <w:r xmlns:w="http://schemas.openxmlformats.org/wordprocessingml/2006/main" xmlns:wp="http://schemas.openxmlformats.org/drawingml/2006/wordprocessingDrawing" xmlns:r="http://schemas.openxmlformats.org/officeDocument/2006/relationships" xmlns:w14="http://schemas.microsoft.com/office/word/2010/wordml">
                     <w:rPr>
@@ -9237,6 +10569,15 @@
                     </w:pBdr>
                     <w:spacing w:after="100" w:before="100" w:line="72"/>
                     <w:ind w:left="100" w:right="100" w:firstLine="0" w:firstLineChars="0"/>
+                    <w:rPr>
+                      <w:rFonts w:ascii="Helvetica" w:hAnsi="Helvetica" w:eastAsia="Helvetica" w:cs="Helvetica"/>
+                      <w:i w:val="false"/>
+                      <w:b w:val="false"/>
+                      <w:u w:val="none"/>
+                      <w:sz w:val="18"/>
+                      <w:szCs w:val="18"/>
+                      <w:color w:val="000000"/>
+                    </w:rPr>
                   </w:pPr>
                   <w:r xmlns:w="http://schemas.openxmlformats.org/wordprocessingml/2006/main" xmlns:wp="http://schemas.openxmlformats.org/drawingml/2006/wordprocessingDrawing" xmlns:r="http://schemas.openxmlformats.org/officeDocument/2006/relationships" xmlns:w14="http://schemas.microsoft.com/office/word/2010/wordml">
                     <w:rPr>
@@ -9281,6 +10622,15 @@
                     </w:pBdr>
                     <w:spacing w:after="100" w:before="100" w:line="72"/>
                     <w:ind w:left="100" w:right="100" w:firstLine="0" w:firstLineChars="0"/>
+                    <w:rPr>
+                      <w:rFonts w:ascii="Helvetica" w:hAnsi="Helvetica" w:eastAsia="Helvetica" w:cs="Helvetica"/>
+                      <w:i w:val="false"/>
+                      <w:b w:val="false"/>
+                      <w:u w:val="none"/>
+                      <w:sz w:val="18"/>
+                      <w:szCs w:val="18"/>
+                      <w:color w:val="000000"/>
+                    </w:rPr>
                   </w:pPr>
                   <w:r xmlns:w="http://schemas.openxmlformats.org/wordprocessingml/2006/main" xmlns:wp="http://schemas.openxmlformats.org/drawingml/2006/wordprocessingDrawing" xmlns:r="http://schemas.openxmlformats.org/officeDocument/2006/relationships" xmlns:w14="http://schemas.microsoft.com/office/word/2010/wordml">
                     <w:rPr>
@@ -9325,6 +10675,15 @@
                     </w:pBdr>
                     <w:spacing w:after="100" w:before="100" w:line="72"/>
                     <w:ind w:left="100" w:right="100" w:firstLine="0" w:firstLineChars="0"/>
+                    <w:rPr>
+                      <w:rFonts w:ascii="Helvetica" w:hAnsi="Helvetica" w:eastAsia="Helvetica" w:cs="Helvetica"/>
+                      <w:i w:val="false"/>
+                      <w:b w:val="false"/>
+                      <w:u w:val="none"/>
+                      <w:sz w:val="18"/>
+                      <w:szCs w:val="18"/>
+                      <w:color w:val="000000"/>
+                    </w:rPr>
                   </w:pPr>
                   <w:r xmlns:w="http://schemas.openxmlformats.org/wordprocessingml/2006/main" xmlns:wp="http://schemas.openxmlformats.org/drawingml/2006/wordprocessingDrawing" xmlns:r="http://schemas.openxmlformats.org/officeDocument/2006/relationships" xmlns:w14="http://schemas.microsoft.com/office/word/2010/wordml">
                     <w:rPr>
@@ -9369,6 +10728,15 @@
                     </w:pBdr>
                     <w:spacing w:after="100" w:before="100" w:line="72"/>
                     <w:ind w:left="100" w:right="100" w:firstLine="0" w:firstLineChars="0"/>
+                    <w:rPr>
+                      <w:rFonts w:ascii="Helvetica" w:hAnsi="Helvetica" w:eastAsia="Helvetica" w:cs="Helvetica"/>
+                      <w:i w:val="false"/>
+                      <w:b w:val="false"/>
+                      <w:u w:val="none"/>
+                      <w:sz w:val="18"/>
+                      <w:szCs w:val="18"/>
+                      <w:color w:val="000000"/>
+                    </w:rPr>
                   </w:pPr>
                   <w:r xmlns:w="http://schemas.openxmlformats.org/wordprocessingml/2006/main" xmlns:wp="http://schemas.openxmlformats.org/drawingml/2006/wordprocessingDrawing" xmlns:r="http://schemas.openxmlformats.org/officeDocument/2006/relationships" xmlns:w14="http://schemas.microsoft.com/office/word/2010/wordml">
                     <w:rPr>
@@ -9413,6 +10781,15 @@
                     </w:pBdr>
                     <w:spacing w:after="100" w:before="100" w:line="72"/>
                     <w:ind w:left="100" w:right="100" w:firstLine="0" w:firstLineChars="0"/>
+                    <w:rPr>
+                      <w:rFonts w:ascii="Helvetica" w:hAnsi="Helvetica" w:eastAsia="Helvetica" w:cs="Helvetica"/>
+                      <w:i w:val="false"/>
+                      <w:b w:val="false"/>
+                      <w:u w:val="none"/>
+                      <w:sz w:val="18"/>
+                      <w:szCs w:val="18"/>
+                      <w:color w:val="000000"/>
+                    </w:rPr>
                   </w:pPr>
                   <w:r xmlns:w="http://schemas.openxmlformats.org/wordprocessingml/2006/main" xmlns:wp="http://schemas.openxmlformats.org/drawingml/2006/wordprocessingDrawing" xmlns:r="http://schemas.openxmlformats.org/officeDocument/2006/relationships" xmlns:w14="http://schemas.microsoft.com/office/word/2010/wordml">
                     <w:rPr>
@@ -10534,6 +11911,15 @@
                     </w:pBdr>
                     <w:spacing w:after="100" w:before="100" w:line="240"/>
                     <w:ind w:left="100" w:right="100" w:firstLine="0" w:firstLineChars="0"/>
+                    <w:rPr>
+                      <w:rFonts w:ascii="Helvetica" w:hAnsi="Helvetica" w:eastAsia="Helvetica" w:cs="Helvetica"/>
+                      <w:i w:val="false"/>
+                      <w:b w:val="false"/>
+                      <w:u w:val="none"/>
+                      <w:sz w:val="22"/>
+                      <w:szCs w:val="22"/>
+                      <w:color w:val="000000"/>
+                    </w:rPr>
                   </w:pPr>
                   <w:r xmlns:w="http://schemas.openxmlformats.org/wordprocessingml/2006/main" xmlns:wp="http://schemas.openxmlformats.org/drawingml/2006/wordprocessingDrawing" xmlns:r="http://schemas.openxmlformats.org/officeDocument/2006/relationships" xmlns:w14="http://schemas.microsoft.com/office/word/2010/wordml">
                     <w:rPr>
@@ -10578,6 +11964,15 @@
                     </w:pBdr>
                     <w:spacing w:after="100" w:before="100" w:line="240"/>
                     <w:ind w:left="100" w:right="100" w:firstLine="0" w:firstLineChars="0"/>
+                    <w:rPr>
+                      <w:rFonts w:ascii="Helvetica" w:hAnsi="Helvetica" w:eastAsia="Helvetica" w:cs="Helvetica"/>
+                      <w:i w:val="false"/>
+                      <w:b w:val="false"/>
+                      <w:u w:val="none"/>
+                      <w:sz w:val="22"/>
+                      <w:szCs w:val="22"/>
+                      <w:color w:val="000000"/>
+                    </w:rPr>
                   </w:pPr>
                   <w:r xmlns:w="http://schemas.openxmlformats.org/wordprocessingml/2006/main" xmlns:wp="http://schemas.openxmlformats.org/drawingml/2006/wordprocessingDrawing" xmlns:r="http://schemas.openxmlformats.org/officeDocument/2006/relationships" xmlns:w14="http://schemas.microsoft.com/office/word/2010/wordml">
                     <w:rPr>
@@ -10622,6 +12017,15 @@
                     </w:pBdr>
                     <w:spacing w:after="100" w:before="100" w:line="240"/>
                     <w:ind w:left="100" w:right="100" w:firstLine="0" w:firstLineChars="0"/>
+                    <w:rPr>
+                      <w:rFonts w:ascii="Helvetica" w:hAnsi="Helvetica" w:eastAsia="Helvetica" w:cs="Helvetica"/>
+                      <w:i w:val="false"/>
+                      <w:b w:val="false"/>
+                      <w:u w:val="none"/>
+                      <w:sz w:val="22"/>
+                      <w:szCs w:val="22"/>
+                      <w:color w:val="000000"/>
+                    </w:rPr>
                   </w:pPr>
                   <w:r xmlns:w="http://schemas.openxmlformats.org/wordprocessingml/2006/main" xmlns:wp="http://schemas.openxmlformats.org/drawingml/2006/wordprocessingDrawing" xmlns:r="http://schemas.openxmlformats.org/officeDocument/2006/relationships" xmlns:w14="http://schemas.microsoft.com/office/word/2010/wordml">
                     <w:rPr>
@@ -10666,6 +12070,15 @@
                     </w:pBdr>
                     <w:spacing w:after="100" w:before="100" w:line="240"/>
                     <w:ind w:left="100" w:right="100" w:firstLine="0" w:firstLineChars="0"/>
+                    <w:rPr>
+                      <w:rFonts w:ascii="Helvetica" w:hAnsi="Helvetica" w:eastAsia="Helvetica" w:cs="Helvetica"/>
+                      <w:i w:val="false"/>
+                      <w:b w:val="false"/>
+                      <w:u w:val="none"/>
+                      <w:sz w:val="22"/>
+                      <w:szCs w:val="22"/>
+                      <w:color w:val="000000"/>
+                    </w:rPr>
                   </w:pPr>
                   <w:r xmlns:w="http://schemas.openxmlformats.org/wordprocessingml/2006/main" xmlns:wp="http://schemas.openxmlformats.org/drawingml/2006/wordprocessingDrawing" xmlns:r="http://schemas.openxmlformats.org/officeDocument/2006/relationships" xmlns:w14="http://schemas.microsoft.com/office/word/2010/wordml">
                     <w:rPr>
@@ -10717,6 +12130,15 @@
                     </w:pBdr>
                     <w:spacing w:after="100" w:before="100" w:line="240"/>
                     <w:ind w:left="100" w:right="100" w:firstLine="0" w:firstLineChars="0"/>
+                    <w:rPr>
+                      <w:rFonts w:ascii="Helvetica" w:hAnsi="Helvetica" w:eastAsia="Helvetica" w:cs="Helvetica"/>
+                      <w:i w:val="false"/>
+                      <w:b w:val="false"/>
+                      <w:u w:val="none"/>
+                      <w:sz w:val="22"/>
+                      <w:szCs w:val="22"/>
+                      <w:color w:val="999999"/>
+                    </w:rPr>
                   </w:pPr>
                   <w:r xmlns:w="http://schemas.openxmlformats.org/wordprocessingml/2006/main" xmlns:wp="http://schemas.openxmlformats.org/drawingml/2006/wordprocessingDrawing" xmlns:r="http://schemas.openxmlformats.org/officeDocument/2006/relationships" xmlns:w14="http://schemas.microsoft.com/office/word/2010/wordml">
                     <w:rPr>
@@ -10761,6 +12183,15 @@
                     </w:pBdr>
                     <w:spacing w:after="100" w:before="100" w:line="240"/>
                     <w:ind w:left="100" w:right="100" w:firstLine="0" w:firstLineChars="0"/>
+                    <w:rPr>
+                      <w:rFonts w:ascii="Helvetica" w:hAnsi="Helvetica" w:eastAsia="Helvetica" w:cs="Helvetica"/>
+                      <w:i w:val="false"/>
+                      <w:b w:val="false"/>
+                      <w:u w:val="none"/>
+                      <w:sz w:val="22"/>
+                      <w:szCs w:val="22"/>
+                      <w:color w:val="999999"/>
+                    </w:rPr>
                   </w:pPr>
                   <w:r xmlns:w="http://schemas.openxmlformats.org/wordprocessingml/2006/main" xmlns:wp="http://schemas.openxmlformats.org/drawingml/2006/wordprocessingDrawing" xmlns:r="http://schemas.openxmlformats.org/officeDocument/2006/relationships" xmlns:w14="http://schemas.microsoft.com/office/word/2010/wordml">
                     <w:rPr>
@@ -10805,6 +12236,15 @@
                     </w:pBdr>
                     <w:spacing w:after="100" w:before="100" w:line="240"/>
                     <w:ind w:left="100" w:right="100" w:firstLine="0" w:firstLineChars="0"/>
+                    <w:rPr>
+                      <w:rFonts w:ascii="Helvetica" w:hAnsi="Helvetica" w:eastAsia="Helvetica" w:cs="Helvetica"/>
+                      <w:i w:val="false"/>
+                      <w:b w:val="false"/>
+                      <w:u w:val="none"/>
+                      <w:sz w:val="22"/>
+                      <w:szCs w:val="22"/>
+                      <w:color w:val="999999"/>
+                    </w:rPr>
                   </w:pPr>
                   <w:r xmlns:w="http://schemas.openxmlformats.org/wordprocessingml/2006/main" xmlns:wp="http://schemas.openxmlformats.org/drawingml/2006/wordprocessingDrawing" xmlns:r="http://schemas.openxmlformats.org/officeDocument/2006/relationships" xmlns:w14="http://schemas.microsoft.com/office/word/2010/wordml">
                     <w:rPr>
@@ -10849,6 +12289,15 @@
                     </w:pBdr>
                     <w:spacing w:after="100" w:before="100" w:line="240"/>
                     <w:ind w:left="100" w:right="100" w:firstLine="0" w:firstLineChars="0"/>
+                    <w:rPr>
+                      <w:rFonts w:ascii="Helvetica" w:hAnsi="Helvetica" w:eastAsia="Helvetica" w:cs="Helvetica"/>
+                      <w:i w:val="false"/>
+                      <w:b w:val="false"/>
+                      <w:u w:val="none"/>
+                      <w:sz w:val="22"/>
+                      <w:szCs w:val="22"/>
+                      <w:color w:val="999999"/>
+                    </w:rPr>
                   </w:pPr>
                   <w:r xmlns:w="http://schemas.openxmlformats.org/wordprocessingml/2006/main" xmlns:wp="http://schemas.openxmlformats.org/drawingml/2006/wordprocessingDrawing" xmlns:r="http://schemas.openxmlformats.org/officeDocument/2006/relationships" xmlns:w14="http://schemas.microsoft.com/office/word/2010/wordml">
                     <w:rPr>
@@ -10899,6 +12348,15 @@
                     </w:pBdr>
                     <w:spacing w:after="100" w:before="100" w:line="240"/>
                     <w:ind w:left="100" w:right="100" w:firstLine="0" w:firstLineChars="0"/>
+                    <w:rPr>
+                      <w:rFonts w:ascii="Helvetica" w:hAnsi="Helvetica" w:eastAsia="Helvetica" w:cs="Helvetica"/>
+                      <w:i w:val="false"/>
+                      <w:b w:val="false"/>
+                      <w:u w:val="none"/>
+                      <w:sz w:val="22"/>
+                      <w:szCs w:val="22"/>
+                      <w:color w:val="000000"/>
+                    </w:rPr>
                   </w:pPr>
                   <w:r xmlns:w="http://schemas.openxmlformats.org/wordprocessingml/2006/main" xmlns:wp="http://schemas.openxmlformats.org/drawingml/2006/wordprocessingDrawing" xmlns:r="http://schemas.openxmlformats.org/officeDocument/2006/relationships" xmlns:w14="http://schemas.microsoft.com/office/word/2010/wordml">
                     <w:rPr>
@@ -10943,6 +12401,15 @@
                     </w:pBdr>
                     <w:spacing w:after="100" w:before="100" w:line="240"/>
                     <w:ind w:left="100" w:right="100" w:firstLine="0" w:firstLineChars="0"/>
+                    <w:rPr>
+                      <w:rFonts w:ascii="Helvetica" w:hAnsi="Helvetica" w:eastAsia="Helvetica" w:cs="Helvetica"/>
+                      <w:i w:val="false"/>
+                      <w:b w:val="false"/>
+                      <w:u w:val="none"/>
+                      <w:sz w:val="22"/>
+                      <w:szCs w:val="22"/>
+                      <w:color w:val="000000"/>
+                    </w:rPr>
                   </w:pPr>
                   <w:r xmlns:w="http://schemas.openxmlformats.org/wordprocessingml/2006/main" xmlns:wp="http://schemas.openxmlformats.org/drawingml/2006/wordprocessingDrawing" xmlns:r="http://schemas.openxmlformats.org/officeDocument/2006/relationships" xmlns:w14="http://schemas.microsoft.com/office/word/2010/wordml">
                     <w:rPr>
@@ -10987,6 +12454,15 @@
                     </w:pBdr>
                     <w:spacing w:after="100" w:before="100" w:line="240"/>
                     <w:ind w:left="100" w:right="100" w:firstLine="0" w:firstLineChars="0"/>
+                    <w:rPr>
+                      <w:rFonts w:ascii="Helvetica" w:hAnsi="Helvetica" w:eastAsia="Helvetica" w:cs="Helvetica"/>
+                      <w:i w:val="false"/>
+                      <w:b w:val="false"/>
+                      <w:u w:val="none"/>
+                      <w:sz w:val="22"/>
+                      <w:szCs w:val="22"/>
+                      <w:color w:val="000000"/>
+                    </w:rPr>
                   </w:pPr>
                   <w:r xmlns:w="http://schemas.openxmlformats.org/wordprocessingml/2006/main" xmlns:wp="http://schemas.openxmlformats.org/drawingml/2006/wordprocessingDrawing" xmlns:r="http://schemas.openxmlformats.org/officeDocument/2006/relationships" xmlns:w14="http://schemas.microsoft.com/office/word/2010/wordml">
                     <w:rPr>
@@ -11031,6 +12507,15 @@
                     </w:pBdr>
                     <w:spacing w:after="100" w:before="100" w:line="240"/>
                     <w:ind w:left="100" w:right="100" w:firstLine="0" w:firstLineChars="0"/>
+                    <w:rPr>
+                      <w:rFonts w:ascii="Helvetica" w:hAnsi="Helvetica" w:eastAsia="Helvetica" w:cs="Helvetica"/>
+                      <w:i w:val="false"/>
+                      <w:b w:val="false"/>
+                      <w:u w:val="none"/>
+                      <w:sz w:val="22"/>
+                      <w:szCs w:val="22"/>
+                      <w:color w:val="000000"/>
+                    </w:rPr>
                   </w:pPr>
                   <w:r xmlns:w="http://schemas.openxmlformats.org/wordprocessingml/2006/main" xmlns:wp="http://schemas.openxmlformats.org/drawingml/2006/wordprocessingDrawing" xmlns:r="http://schemas.openxmlformats.org/officeDocument/2006/relationships" xmlns:w14="http://schemas.microsoft.com/office/word/2010/wordml">
                     <w:rPr>
@@ -11081,6 +12566,15 @@
                     </w:pBdr>
                     <w:spacing w:after="100" w:before="100" w:line="240"/>
                     <w:ind w:left="100" w:right="100" w:firstLine="0" w:firstLineChars="0"/>
+                    <w:rPr>
+                      <w:rFonts w:ascii="Helvetica" w:hAnsi="Helvetica" w:eastAsia="Helvetica" w:cs="Helvetica"/>
+                      <w:i w:val="false"/>
+                      <w:b w:val="false"/>
+                      <w:u w:val="none"/>
+                      <w:sz w:val="22"/>
+                      <w:szCs w:val="22"/>
+                      <w:color w:val="000000"/>
+                    </w:rPr>
                   </w:pPr>
                   <w:r xmlns:w="http://schemas.openxmlformats.org/wordprocessingml/2006/main" xmlns:wp="http://schemas.openxmlformats.org/drawingml/2006/wordprocessingDrawing" xmlns:r="http://schemas.openxmlformats.org/officeDocument/2006/relationships" xmlns:w14="http://schemas.microsoft.com/office/word/2010/wordml">
                     <w:rPr>
@@ -11125,6 +12619,15 @@
                     </w:pBdr>
                     <w:spacing w:after="100" w:before="100" w:line="240"/>
                     <w:ind w:left="100" w:right="100" w:firstLine="0" w:firstLineChars="0"/>
+                    <w:rPr>
+                      <w:rFonts w:ascii="Helvetica" w:hAnsi="Helvetica" w:eastAsia="Helvetica" w:cs="Helvetica"/>
+                      <w:i w:val="false"/>
+                      <w:b w:val="false"/>
+                      <w:u w:val="none"/>
+                      <w:sz w:val="22"/>
+                      <w:szCs w:val="22"/>
+                      <w:color w:val="000000"/>
+                    </w:rPr>
                   </w:pPr>
                   <w:r xmlns:w="http://schemas.openxmlformats.org/wordprocessingml/2006/main" xmlns:wp="http://schemas.openxmlformats.org/drawingml/2006/wordprocessingDrawing" xmlns:r="http://schemas.openxmlformats.org/officeDocument/2006/relationships" xmlns:w14="http://schemas.microsoft.com/office/word/2010/wordml">
                     <w:rPr>
@@ -11169,6 +12672,15 @@
                     </w:pBdr>
                     <w:spacing w:after="100" w:before="100" w:line="240"/>
                     <w:ind w:left="100" w:right="100" w:firstLine="0" w:firstLineChars="0"/>
+                    <w:rPr>
+                      <w:rFonts w:ascii="Helvetica" w:hAnsi="Helvetica" w:eastAsia="Helvetica" w:cs="Helvetica"/>
+                      <w:i w:val="false"/>
+                      <w:b w:val="false"/>
+                      <w:u w:val="none"/>
+                      <w:sz w:val="22"/>
+                      <w:szCs w:val="22"/>
+                      <w:color w:val="000000"/>
+                    </w:rPr>
                   </w:pPr>
                   <w:r xmlns:w="http://schemas.openxmlformats.org/wordprocessingml/2006/main" xmlns:wp="http://schemas.openxmlformats.org/drawingml/2006/wordprocessingDrawing" xmlns:r="http://schemas.openxmlformats.org/officeDocument/2006/relationships" xmlns:w14="http://schemas.microsoft.com/office/word/2010/wordml">
                     <w:rPr>
@@ -11213,6 +12725,15 @@
                     </w:pBdr>
                     <w:spacing w:after="100" w:before="100" w:line="240"/>
                     <w:ind w:left="100" w:right="100" w:firstLine="0" w:firstLineChars="0"/>
+                    <w:rPr>
+                      <w:rFonts w:ascii="Helvetica" w:hAnsi="Helvetica" w:eastAsia="Helvetica" w:cs="Helvetica"/>
+                      <w:i w:val="false"/>
+                      <w:b w:val="false"/>
+                      <w:u w:val="none"/>
+                      <w:sz w:val="22"/>
+                      <w:szCs w:val="22"/>
+                      <w:color w:val="000000"/>
+                    </w:rPr>
                   </w:pPr>
                   <w:r xmlns:w="http://schemas.openxmlformats.org/wordprocessingml/2006/main" xmlns:wp="http://schemas.openxmlformats.org/drawingml/2006/wordprocessingDrawing" xmlns:r="http://schemas.openxmlformats.org/officeDocument/2006/relationships" xmlns:w14="http://schemas.microsoft.com/office/word/2010/wordml">
                     <w:rPr>
@@ -11263,6 +12784,15 @@
                     </w:pBdr>
                     <w:spacing w:after="100" w:before="100" w:line="240"/>
                     <w:ind w:left="100" w:right="100" w:firstLine="0" w:firstLineChars="0"/>
+                    <w:rPr>
+                      <w:rFonts w:ascii="Helvetica" w:hAnsi="Helvetica" w:eastAsia="Helvetica" w:cs="Helvetica"/>
+                      <w:i w:val="false"/>
+                      <w:b w:val="false"/>
+                      <w:u w:val="none"/>
+                      <w:sz w:val="22"/>
+                      <w:szCs w:val="22"/>
+                      <w:color w:val="000000"/>
+                    </w:rPr>
                   </w:pPr>
                   <w:r xmlns:w="http://schemas.openxmlformats.org/wordprocessingml/2006/main" xmlns:wp="http://schemas.openxmlformats.org/drawingml/2006/wordprocessingDrawing" xmlns:r="http://schemas.openxmlformats.org/officeDocument/2006/relationships" xmlns:w14="http://schemas.microsoft.com/office/word/2010/wordml">
                     <w:rPr>
@@ -11307,6 +12837,15 @@
                     </w:pBdr>
                     <w:spacing w:after="100" w:before="100" w:line="240"/>
                     <w:ind w:left="100" w:right="100" w:firstLine="0" w:firstLineChars="0"/>
+                    <w:rPr>
+                      <w:rFonts w:ascii="Helvetica" w:hAnsi="Helvetica" w:eastAsia="Helvetica" w:cs="Helvetica"/>
+                      <w:i w:val="false"/>
+                      <w:b w:val="false"/>
+                      <w:u w:val="none"/>
+                      <w:sz w:val="22"/>
+                      <w:szCs w:val="22"/>
+                      <w:color w:val="000000"/>
+                    </w:rPr>
                   </w:pPr>
                   <w:r xmlns:w="http://schemas.openxmlformats.org/wordprocessingml/2006/main" xmlns:wp="http://schemas.openxmlformats.org/drawingml/2006/wordprocessingDrawing" xmlns:r="http://schemas.openxmlformats.org/officeDocument/2006/relationships" xmlns:w14="http://schemas.microsoft.com/office/word/2010/wordml">
                     <w:rPr>
@@ -11351,6 +12890,15 @@
                     </w:pBdr>
                     <w:spacing w:after="100" w:before="100" w:line="240"/>
                     <w:ind w:left="100" w:right="100" w:firstLine="0" w:firstLineChars="0"/>
+                    <w:rPr>
+                      <w:rFonts w:ascii="Helvetica" w:hAnsi="Helvetica" w:eastAsia="Helvetica" w:cs="Helvetica"/>
+                      <w:i w:val="false"/>
+                      <w:b w:val="false"/>
+                      <w:u w:val="none"/>
+                      <w:sz w:val="22"/>
+                      <w:szCs w:val="22"/>
+                      <w:color w:val="000000"/>
+                    </w:rPr>
                   </w:pPr>
                   <w:r xmlns:w="http://schemas.openxmlformats.org/wordprocessingml/2006/main" xmlns:wp="http://schemas.openxmlformats.org/drawingml/2006/wordprocessingDrawing" xmlns:r="http://schemas.openxmlformats.org/officeDocument/2006/relationships" xmlns:w14="http://schemas.microsoft.com/office/word/2010/wordml">
                     <w:rPr>
@@ -11395,6 +12943,15 @@
                     </w:pBdr>
                     <w:spacing w:after="100" w:before="100" w:line="240"/>
                     <w:ind w:left="100" w:right="100" w:firstLine="0" w:firstLineChars="0"/>
+                    <w:rPr>
+                      <w:rFonts w:ascii="Helvetica" w:hAnsi="Helvetica" w:eastAsia="Helvetica" w:cs="Helvetica"/>
+                      <w:i w:val="false"/>
+                      <w:b w:val="false"/>
+                      <w:u w:val="none"/>
+                      <w:sz w:val="22"/>
+                      <w:szCs w:val="22"/>
+                      <w:color w:val="000000"/>
+                    </w:rPr>
                   </w:pPr>
                   <w:r xmlns:w="http://schemas.openxmlformats.org/wordprocessingml/2006/main" xmlns:wp="http://schemas.openxmlformats.org/drawingml/2006/wordprocessingDrawing" xmlns:r="http://schemas.openxmlformats.org/officeDocument/2006/relationships" xmlns:w14="http://schemas.microsoft.com/office/word/2010/wordml">
                     <w:rPr>
@@ -11445,6 +13002,15 @@
                     </w:pBdr>
                     <w:spacing w:after="100" w:before="100" w:line="240"/>
                     <w:ind w:left="100" w:right="100" w:firstLine="0" w:firstLineChars="0"/>
+                    <w:rPr>
+                      <w:rFonts w:ascii="Helvetica" w:hAnsi="Helvetica" w:eastAsia="Helvetica" w:cs="Helvetica"/>
+                      <w:i w:val="false"/>
+                      <w:b w:val="false"/>
+                      <w:u w:val="none"/>
+                      <w:sz w:val="22"/>
+                      <w:szCs w:val="22"/>
+                      <w:color w:val="000000"/>
+                    </w:rPr>
                   </w:pPr>
                   <w:r xmlns:w="http://schemas.openxmlformats.org/wordprocessingml/2006/main" xmlns:wp="http://schemas.openxmlformats.org/drawingml/2006/wordprocessingDrawing" xmlns:r="http://schemas.openxmlformats.org/officeDocument/2006/relationships" xmlns:w14="http://schemas.microsoft.com/office/word/2010/wordml">
                     <w:rPr>
@@ -11489,6 +13055,15 @@
                     </w:pBdr>
                     <w:spacing w:after="100" w:before="100" w:line="240"/>
                     <w:ind w:left="100" w:right="100" w:firstLine="0" w:firstLineChars="0"/>
+                    <w:rPr>
+                      <w:rFonts w:ascii="Helvetica" w:hAnsi="Helvetica" w:eastAsia="Helvetica" w:cs="Helvetica"/>
+                      <w:i w:val="false"/>
+                      <w:b w:val="false"/>
+                      <w:u w:val="none"/>
+                      <w:sz w:val="22"/>
+                      <w:szCs w:val="22"/>
+                      <w:color w:val="000000"/>
+                    </w:rPr>
                   </w:pPr>
                   <w:r xmlns:w="http://schemas.openxmlformats.org/wordprocessingml/2006/main" xmlns:wp="http://schemas.openxmlformats.org/drawingml/2006/wordprocessingDrawing" xmlns:r="http://schemas.openxmlformats.org/officeDocument/2006/relationships" xmlns:w14="http://schemas.microsoft.com/office/word/2010/wordml">
                     <w:rPr>
@@ -11533,6 +13108,15 @@
                     </w:pBdr>
                     <w:spacing w:after="100" w:before="100" w:line="240"/>
                     <w:ind w:left="100" w:right="100" w:firstLine="0" w:firstLineChars="0"/>
+                    <w:rPr>
+                      <w:rFonts w:ascii="Helvetica" w:hAnsi="Helvetica" w:eastAsia="Helvetica" w:cs="Helvetica"/>
+                      <w:i w:val="false"/>
+                      <w:b w:val="false"/>
+                      <w:u w:val="none"/>
+                      <w:sz w:val="22"/>
+                      <w:szCs w:val="22"/>
+                      <w:color w:val="000000"/>
+                    </w:rPr>
                   </w:pPr>
                   <w:r xmlns:w="http://schemas.openxmlformats.org/wordprocessingml/2006/main" xmlns:wp="http://schemas.openxmlformats.org/drawingml/2006/wordprocessingDrawing" xmlns:r="http://schemas.openxmlformats.org/officeDocument/2006/relationships" xmlns:w14="http://schemas.microsoft.com/office/word/2010/wordml">
                     <w:rPr>
@@ -11577,6 +13161,15 @@
                     </w:pBdr>
                     <w:spacing w:after="100" w:before="100" w:line="240"/>
                     <w:ind w:left="100" w:right="100" w:firstLine="0" w:firstLineChars="0"/>
+                    <w:rPr>
+                      <w:rFonts w:ascii="Helvetica" w:hAnsi="Helvetica" w:eastAsia="Helvetica" w:cs="Helvetica"/>
+                      <w:i w:val="false"/>
+                      <w:b w:val="false"/>
+                      <w:u w:val="none"/>
+                      <w:sz w:val="22"/>
+                      <w:szCs w:val="22"/>
+                      <w:color w:val="000000"/>
+                    </w:rPr>
                   </w:pPr>
                   <w:r xmlns:w="http://schemas.openxmlformats.org/wordprocessingml/2006/main" xmlns:wp="http://schemas.openxmlformats.org/drawingml/2006/wordprocessingDrawing" xmlns:r="http://schemas.openxmlformats.org/officeDocument/2006/relationships" xmlns:w14="http://schemas.microsoft.com/office/word/2010/wordml">
                     <w:rPr>
@@ -11627,6 +13220,15 @@
                     </w:pBdr>
                     <w:spacing w:after="100" w:before="100" w:line="240"/>
                     <w:ind w:left="100" w:right="100" w:firstLine="0" w:firstLineChars="0"/>
+                    <w:rPr>
+                      <w:rFonts w:ascii="Helvetica" w:hAnsi="Helvetica" w:eastAsia="Helvetica" w:cs="Helvetica"/>
+                      <w:i w:val="false"/>
+                      <w:b w:val="false"/>
+                      <w:u w:val="none"/>
+                      <w:sz w:val="22"/>
+                      <w:szCs w:val="22"/>
+                      <w:color w:val="000000"/>
+                    </w:rPr>
                   </w:pPr>
                   <w:r xmlns:w="http://schemas.openxmlformats.org/wordprocessingml/2006/main" xmlns:wp="http://schemas.openxmlformats.org/drawingml/2006/wordprocessingDrawing" xmlns:r="http://schemas.openxmlformats.org/officeDocument/2006/relationships" xmlns:w14="http://schemas.microsoft.com/office/word/2010/wordml">
                     <w:rPr>
@@ -11671,6 +13273,15 @@
                     </w:pBdr>
                     <w:spacing w:after="100" w:before="100" w:line="240"/>
                     <w:ind w:left="100" w:right="100" w:firstLine="0" w:firstLineChars="0"/>
+                    <w:rPr>
+                      <w:rFonts w:ascii="Helvetica" w:hAnsi="Helvetica" w:eastAsia="Helvetica" w:cs="Helvetica"/>
+                      <w:i w:val="false"/>
+                      <w:b w:val="false"/>
+                      <w:u w:val="none"/>
+                      <w:sz w:val="22"/>
+                      <w:szCs w:val="22"/>
+                      <w:color w:val="000000"/>
+                    </w:rPr>
                   </w:pPr>
                   <w:r xmlns:w="http://schemas.openxmlformats.org/wordprocessingml/2006/main" xmlns:wp="http://schemas.openxmlformats.org/drawingml/2006/wordprocessingDrawing" xmlns:r="http://schemas.openxmlformats.org/officeDocument/2006/relationships" xmlns:w14="http://schemas.microsoft.com/office/word/2010/wordml">
                     <w:rPr>
@@ -11715,6 +13326,15 @@
                     </w:pBdr>
                     <w:spacing w:after="100" w:before="100" w:line="240"/>
                     <w:ind w:left="100" w:right="100" w:firstLine="0" w:firstLineChars="0"/>
+                    <w:rPr>
+                      <w:rFonts w:ascii="Helvetica" w:hAnsi="Helvetica" w:eastAsia="Helvetica" w:cs="Helvetica"/>
+                      <w:i w:val="false"/>
+                      <w:b w:val="false"/>
+                      <w:u w:val="none"/>
+                      <w:sz w:val="22"/>
+                      <w:szCs w:val="22"/>
+                      <w:color w:val="000000"/>
+                    </w:rPr>
                   </w:pPr>
                   <w:r xmlns:w="http://schemas.openxmlformats.org/wordprocessingml/2006/main" xmlns:wp="http://schemas.openxmlformats.org/drawingml/2006/wordprocessingDrawing" xmlns:r="http://schemas.openxmlformats.org/officeDocument/2006/relationships" xmlns:w14="http://schemas.microsoft.com/office/word/2010/wordml">
                     <w:rPr>
@@ -11759,6 +13379,15 @@
                     </w:pBdr>
                     <w:spacing w:after="100" w:before="100" w:line="240"/>
                     <w:ind w:left="100" w:right="100" w:firstLine="0" w:firstLineChars="0"/>
+                    <w:rPr>
+                      <w:rFonts w:ascii="Helvetica" w:hAnsi="Helvetica" w:eastAsia="Helvetica" w:cs="Helvetica"/>
+                      <w:i w:val="false"/>
+                      <w:b w:val="false"/>
+                      <w:u w:val="none"/>
+                      <w:sz w:val="22"/>
+                      <w:szCs w:val="22"/>
+                      <w:color w:val="000000"/>
+                    </w:rPr>
                   </w:pPr>
                   <w:r xmlns:w="http://schemas.openxmlformats.org/wordprocessingml/2006/main" xmlns:wp="http://schemas.openxmlformats.org/drawingml/2006/wordprocessingDrawing" xmlns:r="http://schemas.openxmlformats.org/officeDocument/2006/relationships" xmlns:w14="http://schemas.microsoft.com/office/word/2010/wordml">
                     <w:rPr>
@@ -11809,6 +13438,15 @@
                     </w:pBdr>
                     <w:spacing w:after="100" w:before="100" w:line="240"/>
                     <w:ind w:left="100" w:right="100" w:firstLine="0" w:firstLineChars="0"/>
+                    <w:rPr>
+                      <w:rFonts w:ascii="Helvetica" w:hAnsi="Helvetica" w:eastAsia="Helvetica" w:cs="Helvetica"/>
+                      <w:i w:val="false"/>
+                      <w:b w:val="false"/>
+                      <w:u w:val="none"/>
+                      <w:sz w:val="22"/>
+                      <w:szCs w:val="22"/>
+                      <w:color w:val="000000"/>
+                    </w:rPr>
                   </w:pPr>
                   <w:r xmlns:w="http://schemas.openxmlformats.org/wordprocessingml/2006/main" xmlns:wp="http://schemas.openxmlformats.org/drawingml/2006/wordprocessingDrawing" xmlns:r="http://schemas.openxmlformats.org/officeDocument/2006/relationships" xmlns:w14="http://schemas.microsoft.com/office/word/2010/wordml">
                     <w:rPr>
@@ -11853,6 +13491,15 @@
                     </w:pBdr>
                     <w:spacing w:after="100" w:before="100" w:line="240"/>
                     <w:ind w:left="100" w:right="100" w:firstLine="0" w:firstLineChars="0"/>
+                    <w:rPr>
+                      <w:rFonts w:ascii="Helvetica" w:hAnsi="Helvetica" w:eastAsia="Helvetica" w:cs="Helvetica"/>
+                      <w:i w:val="false"/>
+                      <w:b w:val="false"/>
+                      <w:u w:val="none"/>
+                      <w:sz w:val="22"/>
+                      <w:szCs w:val="22"/>
+                      <w:color w:val="000000"/>
+                    </w:rPr>
                   </w:pPr>
                   <w:r xmlns:w="http://schemas.openxmlformats.org/wordprocessingml/2006/main" xmlns:wp="http://schemas.openxmlformats.org/drawingml/2006/wordprocessingDrawing" xmlns:r="http://schemas.openxmlformats.org/officeDocument/2006/relationships" xmlns:w14="http://schemas.microsoft.com/office/word/2010/wordml">
                     <w:rPr>
@@ -11897,6 +13544,15 @@
                     </w:pBdr>
                     <w:spacing w:after="100" w:before="100" w:line="240"/>
                     <w:ind w:left="100" w:right="100" w:firstLine="0" w:firstLineChars="0"/>
+                    <w:rPr>
+                      <w:rFonts w:ascii="Helvetica" w:hAnsi="Helvetica" w:eastAsia="Helvetica" w:cs="Helvetica"/>
+                      <w:i w:val="false"/>
+                      <w:b w:val="false"/>
+                      <w:u w:val="none"/>
+                      <w:sz w:val="22"/>
+                      <w:szCs w:val="22"/>
+                      <w:color w:val="000000"/>
+                    </w:rPr>
                   </w:pPr>
                   <w:r xmlns:w="http://schemas.openxmlformats.org/wordprocessingml/2006/main" xmlns:wp="http://schemas.openxmlformats.org/drawingml/2006/wordprocessingDrawing" xmlns:r="http://schemas.openxmlformats.org/officeDocument/2006/relationships" xmlns:w14="http://schemas.microsoft.com/office/word/2010/wordml">
                     <w:rPr>
@@ -11941,6 +13597,15 @@
                     </w:pBdr>
                     <w:spacing w:after="100" w:before="100" w:line="240"/>
                     <w:ind w:left="100" w:right="100" w:firstLine="0" w:firstLineChars="0"/>
+                    <w:rPr>
+                      <w:rFonts w:ascii="Helvetica" w:hAnsi="Helvetica" w:eastAsia="Helvetica" w:cs="Helvetica"/>
+                      <w:i w:val="false"/>
+                      <w:b w:val="false"/>
+                      <w:u w:val="none"/>
+                      <w:sz w:val="22"/>
+                      <w:szCs w:val="22"/>
+                      <w:color w:val="000000"/>
+                    </w:rPr>
                   </w:pPr>
                   <w:r xmlns:w="http://schemas.openxmlformats.org/wordprocessingml/2006/main" xmlns:wp="http://schemas.openxmlformats.org/drawingml/2006/wordprocessingDrawing" xmlns:r="http://schemas.openxmlformats.org/officeDocument/2006/relationships" xmlns:w14="http://schemas.microsoft.com/office/word/2010/wordml">
                     <w:rPr>
@@ -11991,6 +13656,15 @@
                     </w:pBdr>
                     <w:spacing w:after="100" w:before="100" w:line="240"/>
                     <w:ind w:left="100" w:right="100" w:firstLine="0" w:firstLineChars="0"/>
+                    <w:rPr>
+                      <w:rFonts w:ascii="Helvetica" w:hAnsi="Helvetica" w:eastAsia="Helvetica" w:cs="Helvetica"/>
+                      <w:i w:val="false"/>
+                      <w:b w:val="false"/>
+                      <w:u w:val="none"/>
+                      <w:sz w:val="22"/>
+                      <w:szCs w:val="22"/>
+                      <w:color w:val="000000"/>
+                    </w:rPr>
                   </w:pPr>
                   <w:r xmlns:w="http://schemas.openxmlformats.org/wordprocessingml/2006/main" xmlns:wp="http://schemas.openxmlformats.org/drawingml/2006/wordprocessingDrawing" xmlns:r="http://schemas.openxmlformats.org/officeDocument/2006/relationships" xmlns:w14="http://schemas.microsoft.com/office/word/2010/wordml">
                     <w:rPr>
@@ -12035,6 +13709,15 @@
                     </w:pBdr>
                     <w:spacing w:after="100" w:before="100" w:line="240"/>
                     <w:ind w:left="100" w:right="100" w:firstLine="0" w:firstLineChars="0"/>
+                    <w:rPr>
+                      <w:rFonts w:ascii="Helvetica" w:hAnsi="Helvetica" w:eastAsia="Helvetica" w:cs="Helvetica"/>
+                      <w:i w:val="false"/>
+                      <w:b w:val="false"/>
+                      <w:u w:val="none"/>
+                      <w:sz w:val="22"/>
+                      <w:szCs w:val="22"/>
+                      <w:color w:val="000000"/>
+                    </w:rPr>
                   </w:pPr>
                   <w:r xmlns:w="http://schemas.openxmlformats.org/wordprocessingml/2006/main" xmlns:wp="http://schemas.openxmlformats.org/drawingml/2006/wordprocessingDrawing" xmlns:r="http://schemas.openxmlformats.org/officeDocument/2006/relationships" xmlns:w14="http://schemas.microsoft.com/office/word/2010/wordml">
                     <w:rPr>
@@ -12079,6 +13762,15 @@
                     </w:pBdr>
                     <w:spacing w:after="100" w:before="100" w:line="240"/>
                     <w:ind w:left="100" w:right="100" w:firstLine="0" w:firstLineChars="0"/>
+                    <w:rPr>
+                      <w:rFonts w:ascii="Helvetica" w:hAnsi="Helvetica" w:eastAsia="Helvetica" w:cs="Helvetica"/>
+                      <w:i w:val="false"/>
+                      <w:b w:val="false"/>
+                      <w:u w:val="none"/>
+                      <w:sz w:val="22"/>
+                      <w:szCs w:val="22"/>
+                      <w:color w:val="000000"/>
+                    </w:rPr>
                   </w:pPr>
                   <w:r xmlns:w="http://schemas.openxmlformats.org/wordprocessingml/2006/main" xmlns:wp="http://schemas.openxmlformats.org/drawingml/2006/wordprocessingDrawing" xmlns:r="http://schemas.openxmlformats.org/officeDocument/2006/relationships" xmlns:w14="http://schemas.microsoft.com/office/word/2010/wordml">
                     <w:rPr>
@@ -12123,6 +13815,15 @@
                     </w:pBdr>
                     <w:spacing w:after="100" w:before="100" w:line="240"/>
                     <w:ind w:left="100" w:right="100" w:firstLine="0" w:firstLineChars="0"/>
+                    <w:rPr>
+                      <w:rFonts w:ascii="Helvetica" w:hAnsi="Helvetica" w:eastAsia="Helvetica" w:cs="Helvetica"/>
+                      <w:i w:val="false"/>
+                      <w:b w:val="false"/>
+                      <w:u w:val="none"/>
+                      <w:sz w:val="22"/>
+                      <w:szCs w:val="22"/>
+                      <w:color w:val="000000"/>
+                    </w:rPr>
                   </w:pPr>
                   <w:r xmlns:w="http://schemas.openxmlformats.org/wordprocessingml/2006/main" xmlns:wp="http://schemas.openxmlformats.org/drawingml/2006/wordprocessingDrawing" xmlns:r="http://schemas.openxmlformats.org/officeDocument/2006/relationships" xmlns:w14="http://schemas.microsoft.com/office/word/2010/wordml">
                     <w:rPr>
@@ -12173,6 +13874,15 @@
                     </w:pBdr>
                     <w:spacing w:after="100" w:before="100" w:line="240"/>
                     <w:ind w:left="100" w:right="100" w:firstLine="0" w:firstLineChars="0"/>
+                    <w:rPr>
+                      <w:rFonts w:ascii="Helvetica" w:hAnsi="Helvetica" w:eastAsia="Helvetica" w:cs="Helvetica"/>
+                      <w:i w:val="false"/>
+                      <w:b w:val="false"/>
+                      <w:u w:val="none"/>
+                      <w:sz w:val="22"/>
+                      <w:szCs w:val="22"/>
+                      <w:color w:val="000000"/>
+                    </w:rPr>
                   </w:pPr>
                   <w:r xmlns:w="http://schemas.openxmlformats.org/wordprocessingml/2006/main" xmlns:wp="http://schemas.openxmlformats.org/drawingml/2006/wordprocessingDrawing" xmlns:r="http://schemas.openxmlformats.org/officeDocument/2006/relationships" xmlns:w14="http://schemas.microsoft.com/office/word/2010/wordml">
                     <w:rPr>
@@ -12217,6 +13927,15 @@
                     </w:pBdr>
                     <w:spacing w:after="100" w:before="100" w:line="240"/>
                     <w:ind w:left="100" w:right="100" w:firstLine="0" w:firstLineChars="0"/>
+                    <w:rPr>
+                      <w:rFonts w:ascii="Helvetica" w:hAnsi="Helvetica" w:eastAsia="Helvetica" w:cs="Helvetica"/>
+                      <w:i w:val="false"/>
+                      <w:b w:val="false"/>
+                      <w:u w:val="none"/>
+                      <w:sz w:val="22"/>
+                      <w:szCs w:val="22"/>
+                      <w:color w:val="000000"/>
+                    </w:rPr>
                   </w:pPr>
                   <w:r xmlns:w="http://schemas.openxmlformats.org/wordprocessingml/2006/main" xmlns:wp="http://schemas.openxmlformats.org/drawingml/2006/wordprocessingDrawing" xmlns:r="http://schemas.openxmlformats.org/officeDocument/2006/relationships" xmlns:w14="http://schemas.microsoft.com/office/word/2010/wordml">
                     <w:rPr>
@@ -12261,6 +13980,15 @@
                     </w:pBdr>
                     <w:spacing w:after="100" w:before="100" w:line="240"/>
                     <w:ind w:left="100" w:right="100" w:firstLine="0" w:firstLineChars="0"/>
+                    <w:rPr>
+                      <w:rFonts w:ascii="Helvetica" w:hAnsi="Helvetica" w:eastAsia="Helvetica" w:cs="Helvetica"/>
+                      <w:i w:val="false"/>
+                      <w:b w:val="false"/>
+                      <w:u w:val="none"/>
+                      <w:sz w:val="22"/>
+                      <w:szCs w:val="22"/>
+                      <w:color w:val="000000"/>
+                    </w:rPr>
                   </w:pPr>
                   <w:r xmlns:w="http://schemas.openxmlformats.org/wordprocessingml/2006/main" xmlns:wp="http://schemas.openxmlformats.org/drawingml/2006/wordprocessingDrawing" xmlns:r="http://schemas.openxmlformats.org/officeDocument/2006/relationships" xmlns:w14="http://schemas.microsoft.com/office/word/2010/wordml">
                     <w:rPr>
@@ -12305,6 +14033,15 @@
                     </w:pBdr>
                     <w:spacing w:after="100" w:before="100" w:line="240"/>
                     <w:ind w:left="100" w:right="100" w:firstLine="0" w:firstLineChars="0"/>
+                    <w:rPr>
+                      <w:rFonts w:ascii="Helvetica" w:hAnsi="Helvetica" w:eastAsia="Helvetica" w:cs="Helvetica"/>
+                      <w:i w:val="false"/>
+                      <w:b w:val="false"/>
+                      <w:u w:val="none"/>
+                      <w:sz w:val="22"/>
+                      <w:szCs w:val="22"/>
+                      <w:color w:val="000000"/>
+                    </w:rPr>
                   </w:pPr>
                   <w:r xmlns:w="http://schemas.openxmlformats.org/wordprocessingml/2006/main" xmlns:wp="http://schemas.openxmlformats.org/drawingml/2006/wordprocessingDrawing" xmlns:r="http://schemas.openxmlformats.org/officeDocument/2006/relationships" xmlns:w14="http://schemas.microsoft.com/office/word/2010/wordml">
                     <w:rPr>
@@ -12355,6 +14092,15 @@
                     </w:pBdr>
                     <w:spacing w:after="100" w:before="100" w:line="240"/>
                     <w:ind w:left="100" w:right="100" w:firstLine="0" w:firstLineChars="0"/>
+                    <w:rPr>
+                      <w:rFonts w:ascii="Helvetica" w:hAnsi="Helvetica" w:eastAsia="Helvetica" w:cs="Helvetica"/>
+                      <w:i w:val="false"/>
+                      <w:b w:val="false"/>
+                      <w:u w:val="none"/>
+                      <w:sz w:val="22"/>
+                      <w:szCs w:val="22"/>
+                      <w:color w:val="000000"/>
+                    </w:rPr>
                   </w:pPr>
                   <w:r xmlns:w="http://schemas.openxmlformats.org/wordprocessingml/2006/main" xmlns:wp="http://schemas.openxmlformats.org/drawingml/2006/wordprocessingDrawing" xmlns:r="http://schemas.openxmlformats.org/officeDocument/2006/relationships" xmlns:w14="http://schemas.microsoft.com/office/word/2010/wordml">
                     <w:rPr>
@@ -12399,6 +14145,15 @@
                     </w:pBdr>
                     <w:spacing w:after="100" w:before="100" w:line="240"/>
                     <w:ind w:left="100" w:right="100" w:firstLine="0" w:firstLineChars="0"/>
+                    <w:rPr>
+                      <w:rFonts w:ascii="Helvetica" w:hAnsi="Helvetica" w:eastAsia="Helvetica" w:cs="Helvetica"/>
+                      <w:i w:val="false"/>
+                      <w:b w:val="false"/>
+                      <w:u w:val="none"/>
+                      <w:sz w:val="22"/>
+                      <w:szCs w:val="22"/>
+                      <w:color w:val="000000"/>
+                    </w:rPr>
                   </w:pPr>
                   <w:r xmlns:w="http://schemas.openxmlformats.org/wordprocessingml/2006/main" xmlns:wp="http://schemas.openxmlformats.org/drawingml/2006/wordprocessingDrawing" xmlns:r="http://schemas.openxmlformats.org/officeDocument/2006/relationships" xmlns:w14="http://schemas.microsoft.com/office/word/2010/wordml">
                     <w:rPr>
@@ -12443,6 +14198,15 @@
                     </w:pBdr>
                     <w:spacing w:after="100" w:before="100" w:line="240"/>
                     <w:ind w:left="100" w:right="100" w:firstLine="0" w:firstLineChars="0"/>
+                    <w:rPr>
+                      <w:rFonts w:ascii="Helvetica" w:hAnsi="Helvetica" w:eastAsia="Helvetica" w:cs="Helvetica"/>
+                      <w:i w:val="false"/>
+                      <w:b w:val="false"/>
+                      <w:u w:val="none"/>
+                      <w:sz w:val="22"/>
+                      <w:szCs w:val="22"/>
+                      <w:color w:val="000000"/>
+                    </w:rPr>
                   </w:pPr>
                   <w:r xmlns:w="http://schemas.openxmlformats.org/wordprocessingml/2006/main" xmlns:wp="http://schemas.openxmlformats.org/drawingml/2006/wordprocessingDrawing" xmlns:r="http://schemas.openxmlformats.org/officeDocument/2006/relationships" xmlns:w14="http://schemas.microsoft.com/office/word/2010/wordml">
                     <w:rPr>
@@ -12487,6 +14251,15 @@
                     </w:pBdr>
                     <w:spacing w:after="100" w:before="100" w:line="240"/>
                     <w:ind w:left="100" w:right="100" w:firstLine="0" w:firstLineChars="0"/>
+                    <w:rPr>
+                      <w:rFonts w:ascii="Helvetica" w:hAnsi="Helvetica" w:eastAsia="Helvetica" w:cs="Helvetica"/>
+                      <w:i w:val="false"/>
+                      <w:b w:val="false"/>
+                      <w:u w:val="none"/>
+                      <w:sz w:val="22"/>
+                      <w:szCs w:val="22"/>
+                      <w:color w:val="000000"/>
+                    </w:rPr>
                   </w:pPr>
                   <w:r xmlns:w="http://schemas.openxmlformats.org/wordprocessingml/2006/main" xmlns:wp="http://schemas.openxmlformats.org/drawingml/2006/wordprocessingDrawing" xmlns:r="http://schemas.openxmlformats.org/officeDocument/2006/relationships" xmlns:w14="http://schemas.microsoft.com/office/word/2010/wordml">
                     <w:rPr>

</xml_diff>

<commit_message>
added assignment 4 h24
</commit_message>
<xml_diff>
--- a/_site/assignments/h24/ass2/ass2-h24.docx
+++ b/_site/assignments/h24/ass2/ass2-h24.docx
@@ -11991,8 +11991,8 @@
               <w:tc>
                 <w:tcPr>
                   <w:tcBorders>
-                    <w:bottom w:val="none" w:sz="0" w:space="0" w:color="666666"/>
-                    <w:top w:val="single" w:sz="12" w:space="0" w:color="666666"/>
+                    <w:bottom w:val="single" w:sz="12" w:space="0" w:color="666666"/>
+                    <w:top w:val="none" w:sz="0" w:space="0" w:color="666666"/>
                     <w:left w:val="none" w:sz="0" w:space="0" w:color="000000"/>
                     <w:right w:val="none" w:sz="0" w:space="0" w:color="000000"/>
                   </w:tcBorders>
@@ -12210,8 +12210,8 @@
               <w:tc>
                 <w:tcPr>
                   <w:tcBorders>
-                    <w:bottom w:val="single" w:sz="12" w:space="0" w:color="666666"/>
-                    <w:top w:val="none" w:sz="0" w:space="0" w:color="666666"/>
+                    <w:bottom w:val="none" w:sz="0" w:space="0" w:color="000000"/>
+                    <w:top w:val="single" w:sz="12" w:space="0" w:color="666666"/>
                     <w:left w:val="none" w:sz="0" w:space="0" w:color="000000"/>
                     <w:right w:val="none" w:sz="0" w:space="0" w:color="000000"/>
                   </w:tcBorders>
@@ -12429,7 +12429,7 @@
                 <w:tcPr>
                   <w:tcBorders>
                     <w:bottom w:val="none" w:sz="0" w:space="0" w:color="000000"/>
-                    <w:top w:val="single" w:sz="12" w:space="0" w:color="666666"/>
+                    <w:top w:val="none" w:sz="0" w:space="0" w:color="000000"/>
                     <w:left w:val="none" w:sz="0" w:space="0" w:color="000000"/>
                     <w:right w:val="none" w:sz="0" w:space="0" w:color="000000"/>
                   </w:tcBorders>
@@ -13736,7 +13736,7 @@
               <w:tc>
                 <w:tcPr>
                   <w:tcBorders>
-                    <w:bottom w:val="none" w:sz="0" w:space="0" w:color="000000"/>
+                    <w:bottom w:val="single" w:sz="12" w:space="0" w:color="666666"/>
                     <w:top w:val="none" w:sz="0" w:space="0" w:color="000000"/>
                     <w:left w:val="none" w:sz="0" w:space="0" w:color="000000"/>
                     <w:right w:val="none" w:sz="0" w:space="0" w:color="000000"/>
@@ -13954,7 +13954,7 @@
               <w:tc>
                 <w:tcPr>
                   <w:tcBorders>
-                    <w:bottom w:val="none" w:sz="0" w:space="0" w:color="000000"/>
+                    <w:bottom w:val="single" w:sz="12" w:space="0" w:color="666666"/>
                     <w:top w:val="none" w:sz="0" w:space="0" w:color="000000"/>
                     <w:left w:val="none" w:sz="0" w:space="0" w:color="000000"/>
                     <w:right w:val="none" w:sz="0" w:space="0" w:color="000000"/>
@@ -14172,8 +14172,8 @@
               <w:tc>
                 <w:tcPr>
                   <w:tcBorders>
-                    <w:bottom w:val="single" w:sz="12" w:space="0" w:color="666666"/>
-                    <w:top w:val="none" w:sz="0" w:space="0" w:color="000000"/>
+                    <w:bottom w:val="none" w:sz="0" w:space="0" w:color="666666"/>
+                    <w:top w:val="single" w:sz="12" w:space="0" w:color="666666"/>
                     <w:left w:val="none" w:sz="0" w:space="0" w:color="000000"/>
                     <w:right w:val="none" w:sz="0" w:space="0" w:color="000000"/>
                   </w:tcBorders>

</xml_diff>